<commit_message>
Finished class diagram and initial formats
</commit_message>
<xml_diff>
--- a/Software Design Document.docx
+++ b/Software Design Document.docx
@@ -2328,9 +2328,6 @@
             <w:r>
               <w:t>Kevin Black</w:t>
             </w:r>
-            <w:r>
-              <w:t>, Alex Sloan, Shane Bellika</w:t>
-            </w:r>
           </w:p>
         </w:tc>
         <w:tc>
@@ -2342,13 +2339,12 @@
               <w:pStyle w:val="Table-Text"/>
             </w:pPr>
             <w:r>
-              <w:t xml:space="preserve">Title page and </w:t>
+              <w:t>Initially f</w:t>
             </w:r>
+            <w:bookmarkStart w:id="11" w:name="_GoBack"/>
+            <w:bookmarkEnd w:id="11"/>
             <w:r>
-              <w:t>Section 1 of the Software Requirements Specification completed</w:t>
-            </w:r>
-            <w:r>
-              <w:t>, Revisions section will be continually reformatted as new versions release.</w:t>
+              <w:t>ormatted document and created class diagram.</w:t>
             </w:r>
           </w:p>
         </w:tc>
@@ -2362,7 +2358,10 @@
               <w:jc w:val="center"/>
             </w:pPr>
             <w:r>
-              <w:t>09/28/2018</w:t>
+              <w:t>10/16</w:t>
+            </w:r>
+            <w:r>
+              <w:t>/2018</w:t>
             </w:r>
           </w:p>
         </w:tc>
@@ -2384,7 +2383,7 @@
           <w:sz w:val="22"/>
         </w:rPr>
       </w:pPr>
-      <w:bookmarkStart w:id="11" w:name="_Toc108287589"/>
+      <w:bookmarkStart w:id="12" w:name="_Toc108287589"/>
     </w:p>
     <w:p>
       <w:pPr>
@@ -2402,7 +2401,7 @@
         </w:rPr>
       </w:pPr>
     </w:p>
-    <w:bookmarkEnd w:id="11"/>
+    <w:bookmarkEnd w:id="12"/>
     <w:p>
       <w:pPr>
         <w:sectPr>
@@ -2434,8 +2433,8 @@
           <w:color w:val="FFFFFF"/>
         </w:rPr>
       </w:pPr>
-      <w:bookmarkStart w:id="12" w:name="_Toc439994665"/>
-      <w:bookmarkStart w:id="13" w:name="_Toc113291689"/>
+      <w:bookmarkStart w:id="13" w:name="_Toc439994665"/>
+      <w:bookmarkStart w:id="14" w:name="_Toc113291689"/>
       <w:r>
         <w:rPr>
           <w:rFonts w:ascii="Arial" w:hAnsi="Arial"/>
@@ -2444,104 +2443,129 @@
         <w:lastRenderedPageBreak/>
         <w:t>Introduction</w:t>
       </w:r>
-      <w:bookmarkEnd w:id="12"/>
       <w:bookmarkEnd w:id="13"/>
-    </w:p>
-    <w:p>
-      <w:pPr>
-        <w:pStyle w:val="template"/>
-        <w:jc w:val="both"/>
-      </w:pPr>
-    </w:p>
-    <w:p>
-      <w:pPr>
-        <w:pStyle w:val="template"/>
-        <w:jc w:val="both"/>
-      </w:pPr>
-    </w:p>
-    <w:p>
-      <w:pPr>
-        <w:pStyle w:val="template"/>
-        <w:jc w:val="both"/>
-      </w:pPr>
-    </w:p>
-    <w:p>
-      <w:pPr>
-        <w:pStyle w:val="template"/>
-        <w:jc w:val="both"/>
-      </w:pPr>
-    </w:p>
-    <w:p>
-      <w:pPr>
-        <w:pStyle w:val="template"/>
-        <w:jc w:val="both"/>
-      </w:pPr>
-    </w:p>
-    <w:p>
-      <w:pPr>
-        <w:pStyle w:val="template"/>
-        <w:jc w:val="both"/>
-      </w:pPr>
-    </w:p>
-    <w:p>
-      <w:pPr>
-        <w:pStyle w:val="template"/>
-        <w:jc w:val="both"/>
-      </w:pPr>
-    </w:p>
-    <w:p>
-      <w:pPr>
-        <w:pStyle w:val="template"/>
-        <w:jc w:val="both"/>
-      </w:pPr>
-    </w:p>
-    <w:p>
-      <w:pPr>
-        <w:pStyle w:val="template"/>
-        <w:jc w:val="both"/>
-      </w:pPr>
-    </w:p>
-    <w:p>
-      <w:pPr>
-        <w:pStyle w:val="template"/>
-        <w:jc w:val="both"/>
-      </w:pPr>
-    </w:p>
-    <w:p>
-      <w:pPr>
-        <w:pStyle w:val="template"/>
-        <w:jc w:val="both"/>
-      </w:pPr>
-    </w:p>
-    <w:p>
-      <w:pPr>
-        <w:pStyle w:val="template"/>
-        <w:jc w:val="both"/>
-      </w:pPr>
-    </w:p>
-    <w:p>
-      <w:pPr>
-        <w:pStyle w:val="template"/>
-        <w:jc w:val="both"/>
-      </w:pPr>
-    </w:p>
-    <w:p>
-      <w:pPr>
-        <w:pStyle w:val="template"/>
-        <w:jc w:val="both"/>
-      </w:pPr>
-    </w:p>
-    <w:p>
-      <w:pPr>
-        <w:pStyle w:val="template"/>
-        <w:jc w:val="both"/>
-      </w:pPr>
-    </w:p>
-    <w:p>
-      <w:pPr>
-        <w:pStyle w:val="template"/>
-        <w:jc w:val="both"/>
-      </w:pPr>
+      <w:bookmarkEnd w:id="14"/>
+    </w:p>
+    <w:p>
+      <w:pPr>
+        <w:pStyle w:val="Heading2"/>
+        <w:rPr>
+          <w:rFonts w:ascii="Arial" w:hAnsi="Arial"/>
+        </w:rPr>
+      </w:pPr>
+      <w:bookmarkStart w:id="15" w:name="_Toc439994667"/>
+      <w:bookmarkStart w:id="16" w:name="_Toc113291690"/>
+      <w:r>
+        <w:rPr>
+          <w:rFonts w:ascii="Arial" w:hAnsi="Arial"/>
+        </w:rPr>
+        <w:t>Document Purpose</w:t>
+      </w:r>
+      <w:bookmarkEnd w:id="15"/>
+      <w:bookmarkEnd w:id="16"/>
+      <w:r>
+        <w:rPr>
+          <w:rFonts w:ascii="Arial" w:hAnsi="Arial"/>
+        </w:rPr>
+        <w:t xml:space="preserve"> </w:t>
+      </w:r>
+    </w:p>
+    <w:p>
+      <w:pPr>
+        <w:pStyle w:val="Heading2"/>
+        <w:rPr>
+          <w:rFonts w:ascii="Arial" w:hAnsi="Arial"/>
+        </w:rPr>
+      </w:pPr>
+      <w:bookmarkStart w:id="17" w:name="_Toc439994670"/>
+      <w:bookmarkStart w:id="18" w:name="_Toc113291691"/>
+      <w:r>
+        <w:rPr>
+          <w:rFonts w:ascii="Arial" w:hAnsi="Arial"/>
+        </w:rPr>
+        <w:t>Product Scope</w:t>
+      </w:r>
+      <w:bookmarkEnd w:id="17"/>
+      <w:bookmarkEnd w:id="18"/>
+    </w:p>
+    <w:p>
+      <w:pPr>
+        <w:pStyle w:val="Heading2"/>
+        <w:rPr>
+          <w:rFonts w:ascii="Arial" w:hAnsi="Arial"/>
+        </w:rPr>
+      </w:pPr>
+      <w:bookmarkStart w:id="19" w:name="_Toc439994669"/>
+      <w:bookmarkStart w:id="20" w:name="_Toc113291692"/>
+      <w:r>
+        <w:rPr>
+          <w:rFonts w:ascii="Arial" w:hAnsi="Arial"/>
+        </w:rPr>
+        <w:t xml:space="preserve">Intended Audience and </w:t>
+      </w:r>
+      <w:bookmarkEnd w:id="19"/>
+      <w:r>
+        <w:rPr>
+          <w:rFonts w:ascii="Arial" w:hAnsi="Arial"/>
+        </w:rPr>
+        <w:t>Document Overview</w:t>
+      </w:r>
+      <w:bookmarkEnd w:id="20"/>
+    </w:p>
+    <w:p>
+      <w:pPr>
+        <w:pStyle w:val="Heading2"/>
+        <w:rPr>
+          <w:rFonts w:ascii="Arial" w:hAnsi="Arial"/>
+        </w:rPr>
+      </w:pPr>
+      <w:bookmarkStart w:id="21" w:name="_Toc113291693"/>
+      <w:bookmarkStart w:id="22" w:name="_Toc439994668"/>
+      <w:r>
+        <w:rPr>
+          <w:rFonts w:ascii="Arial" w:hAnsi="Arial"/>
+        </w:rPr>
+        <w:t>Definitions, Acronyms and Abbreviations</w:t>
+      </w:r>
+      <w:bookmarkEnd w:id="21"/>
+    </w:p>
+    <w:p>
+      <w:pPr>
+        <w:pStyle w:val="Heading2"/>
+        <w:rPr>
+          <w:rFonts w:ascii="Arial" w:hAnsi="Arial"/>
+        </w:rPr>
+      </w:pPr>
+      <w:bookmarkStart w:id="23" w:name="_Toc113291694"/>
+      <w:r>
+        <w:rPr>
+          <w:rFonts w:ascii="Arial" w:hAnsi="Arial"/>
+        </w:rPr>
+        <w:t>Document Conventions</w:t>
+      </w:r>
+      <w:bookmarkEnd w:id="22"/>
+      <w:bookmarkEnd w:id="23"/>
+    </w:p>
+    <w:p>
+      <w:pPr>
+        <w:pStyle w:val="Heading2"/>
+      </w:pPr>
+      <w:bookmarkStart w:id="24" w:name="_Toc439994672"/>
+      <w:bookmarkStart w:id="25" w:name="_Toc113291695"/>
+      <w:r>
+        <w:rPr>
+          <w:rFonts w:ascii="Arial" w:hAnsi="Arial"/>
+        </w:rPr>
+        <w:t>References</w:t>
+      </w:r>
+      <w:bookmarkEnd w:id="24"/>
+      <w:r>
+        <w:rPr>
+          <w:rFonts w:ascii="Arial" w:hAnsi="Arial"/>
+        </w:rPr>
+        <w:t xml:space="preserve"> and Acknowledgments</w:t>
+      </w:r>
+      <w:bookmarkEnd w:id="25"/>
     </w:p>
     <w:p>
       <w:pPr>
@@ -2739,18 +2763,14 @@
           <w:color w:val="FFFFFF"/>
         </w:rPr>
       </w:pPr>
-      <w:bookmarkStart w:id="14" w:name="_Toc439994673"/>
-      <w:bookmarkStart w:id="15" w:name="_Toc113291696"/>
       <w:r>
         <w:rPr>
           <w:rFonts w:ascii="Arial" w:hAnsi="Arial"/>
           <w:color w:val="FFFFFF"/>
         </w:rPr>
         <w:lastRenderedPageBreak/>
-        <w:t>Overall Description</w:t>
-      </w:r>
-      <w:bookmarkEnd w:id="14"/>
-      <w:bookmarkEnd w:id="15"/>
+        <w:t>Activity Diagrams</w:t>
+      </w:r>
     </w:p>
     <w:p>
       <w:pPr>
@@ -2998,18 +3018,75 @@
           <w:color w:val="FFFFFF"/>
         </w:rPr>
       </w:pPr>
-      <w:bookmarkStart w:id="16" w:name="_Toc439994682"/>
-      <w:bookmarkStart w:id="17" w:name="_Toc113291704"/>
       <w:r>
         <w:rPr>
           <w:rFonts w:ascii="Arial" w:hAnsi="Arial"/>
           <w:color w:val="FFFFFF"/>
         </w:rPr>
         <w:lastRenderedPageBreak/>
-        <w:t>Specific Requirements</w:t>
-      </w:r>
-      <w:bookmarkEnd w:id="16"/>
-      <w:bookmarkEnd w:id="17"/>
+        <w:t>Class Diagram</w:t>
+      </w:r>
+    </w:p>
+    <w:p/>
+    <w:p>
+      <w:r>
+        <w:drawing>
+          <wp:anchor distT="0" distB="0" distL="114300" distR="114300" simplePos="0" relativeHeight="251658240" behindDoc="1" locked="0" layoutInCell="1" allowOverlap="1" wp14:anchorId="4AF7AAF9" wp14:editId="245861A4">
+            <wp:simplePos x="0" y="0"/>
+            <wp:positionH relativeFrom="column">
+              <wp:posOffset>-1905</wp:posOffset>
+            </wp:positionH>
+            <wp:positionV relativeFrom="paragraph">
+              <wp:posOffset>29634</wp:posOffset>
+            </wp:positionV>
+            <wp:extent cx="6126480" cy="5917565"/>
+            <wp:effectExtent l="0" t="0" r="7620" b="6985"/>
+            <wp:wrapNone/>
+            <wp:docPr id="4" name="Picture 4"/>
+            <wp:cNvGraphicFramePr>
+              <a:graphicFrameLocks xmlns:a="http://schemas.openxmlformats.org/drawingml/2006/main" noChangeAspect="1"/>
+            </wp:cNvGraphicFramePr>
+            <a:graphic xmlns:a="http://schemas.openxmlformats.org/drawingml/2006/main">
+              <a:graphicData uri="http://schemas.openxmlformats.org/drawingml/2006/picture">
+                <pic:pic xmlns:pic="http://schemas.openxmlformats.org/drawingml/2006/picture">
+                  <pic:nvPicPr>
+                    <pic:cNvPr id="0" name="Picture 1"/>
+                    <pic:cNvPicPr>
+                      <a:picLocks noChangeAspect="1" noChangeArrowheads="1"/>
+                    </pic:cNvPicPr>
+                  </pic:nvPicPr>
+                  <pic:blipFill>
+                    <a:blip r:embed="rId10">
+                      <a:extLst>
+                        <a:ext uri="{28A0092B-C50C-407E-A947-70E740481C1C}">
+                          <a14:useLocalDpi xmlns:a14="http://schemas.microsoft.com/office/drawing/2010/main" val="0"/>
+                        </a:ext>
+                      </a:extLst>
+                    </a:blip>
+                    <a:srcRect/>
+                    <a:stretch>
+                      <a:fillRect/>
+                    </a:stretch>
+                  </pic:blipFill>
+                  <pic:spPr bwMode="auto">
+                    <a:xfrm>
+                      <a:off x="0" y="0"/>
+                      <a:ext cx="6126480" cy="5917565"/>
+                    </a:xfrm>
+                    <a:prstGeom prst="rect">
+                      <a:avLst/>
+                    </a:prstGeom>
+                    <a:noFill/>
+                    <a:ln>
+                      <a:noFill/>
+                    </a:ln>
+                  </pic:spPr>
+                </pic:pic>
+              </a:graphicData>
+            </a:graphic>
+          </wp:anchor>
+        </w:drawing>
+      </w:r>
     </w:p>
     <w:p/>
     <w:p/>
@@ -3049,9 +3126,159 @@
     <w:p/>
     <w:p/>
     <w:p/>
-    <w:p/>
-    <w:p/>
-    <w:p/>
+    <w:p>
+      <w:r>
+        <mc:AlternateContent>
+          <mc:Choice Requires="wps">
+            <w:drawing>
+              <wp:anchor distT="45720" distB="45720" distL="114300" distR="114300" simplePos="0" relativeHeight="251660288" behindDoc="0" locked="0" layoutInCell="1" allowOverlap="1" wp14:anchorId="2F70F2CA" wp14:editId="62DEAAD4">
+                <wp:simplePos x="0" y="0"/>
+                <wp:positionH relativeFrom="column">
+                  <wp:posOffset>1606550</wp:posOffset>
+                </wp:positionH>
+                <wp:positionV relativeFrom="paragraph">
+                  <wp:posOffset>62865</wp:posOffset>
+                </wp:positionV>
+                <wp:extent cx="2870200" cy="330200"/>
+                <wp:effectExtent l="0" t="0" r="6350" b="0"/>
+                <wp:wrapSquare wrapText="bothSides"/>
+                <wp:docPr id="217" name="Text Box 2"/>
+                <wp:cNvGraphicFramePr>
+                  <a:graphicFrameLocks xmlns:a="http://schemas.openxmlformats.org/drawingml/2006/main"/>
+                </wp:cNvGraphicFramePr>
+                <a:graphic xmlns:a="http://schemas.openxmlformats.org/drawingml/2006/main">
+                  <a:graphicData uri="http://schemas.microsoft.com/office/word/2010/wordprocessingShape">
+                    <wps:wsp>
+                      <wps:cNvSpPr txBox="1">
+                        <a:spLocks noChangeArrowheads="1"/>
+                      </wps:cNvSpPr>
+                      <wps:spPr bwMode="auto">
+                        <a:xfrm>
+                          <a:off x="0" y="0"/>
+                          <a:ext cx="2870200" cy="330200"/>
+                        </a:xfrm>
+                        <a:prstGeom prst="rect">
+                          <a:avLst/>
+                        </a:prstGeom>
+                        <a:solidFill>
+                          <a:srgbClr val="FFFFFF"/>
+                        </a:solidFill>
+                        <a:ln w="9525">
+                          <a:noFill/>
+                          <a:miter lim="800000"/>
+                          <a:headEnd/>
+                          <a:tailEnd/>
+                        </a:ln>
+                      </wps:spPr>
+                      <wps:txbx>
+                        <w:txbxContent>
+                          <w:p>
+                            <w:pPr>
+                              <w:rPr>
+                                <w:rFonts w:ascii="Arial" w:hAnsi="Arial" w:cs="Arial"/>
+                                <w:b/>
+                                <w:sz w:val="22"/>
+                                <w:szCs w:val="22"/>
+                              </w:rPr>
+                            </w:pPr>
+                            <w:r>
+                              <w:rPr>
+                                <w:rFonts w:ascii="Arial" w:hAnsi="Arial" w:cs="Arial"/>
+                                <w:b/>
+                                <w:sz w:val="22"/>
+                                <w:szCs w:val="22"/>
+                              </w:rPr>
+                              <w:t>Figure 3.1.</w:t>
+                            </w:r>
+                            <w:r>
+                              <w:rPr>
+                                <w:rFonts w:ascii="Arial" w:hAnsi="Arial" w:cs="Arial"/>
+                                <w:sz w:val="22"/>
+                                <w:szCs w:val="22"/>
+                              </w:rPr>
+                              <w:t xml:space="preserve"> Class Diagram for </w:t>
+                            </w:r>
+                            <w:r>
+                              <w:rPr>
+                                <w:rFonts w:ascii="Arial" w:hAnsi="Arial" w:cs="Arial"/>
+                                <w:b/>
+                                <w:sz w:val="22"/>
+                                <w:szCs w:val="22"/>
+                              </w:rPr>
+                              <w:t>SubScruple</w:t>
+                            </w:r>
+                          </w:p>
+                        </w:txbxContent>
+                      </wps:txbx>
+                      <wps:bodyPr rot="0" vert="horz" wrap="square" lIns="91440" tIns="45720" rIns="91440" bIns="45720" anchor="t" anchorCtr="0">
+                        <a:noAutofit/>
+                      </wps:bodyPr>
+                    </wps:wsp>
+                  </a:graphicData>
+                </a:graphic>
+                <wp14:sizeRelH relativeFrom="margin">
+                  <wp14:pctWidth>0</wp14:pctWidth>
+                </wp14:sizeRelH>
+                <wp14:sizeRelV relativeFrom="margin">
+                  <wp14:pctHeight>0</wp14:pctHeight>
+                </wp14:sizeRelV>
+              </wp:anchor>
+            </w:drawing>
+          </mc:Choice>
+          <mc:Fallback>
+            <w:pict>
+              <v:shapetype w14:anchorId="2F70F2CA" id="_x0000_t202" coordsize="21600,21600" o:spt="202" path="m,l,21600r21600,l21600,xe">
+                <v:stroke joinstyle="miter"/>
+                <v:path gradientshapeok="t" o:connecttype="rect"/>
+              </v:shapetype>
+              <v:shape id="Text Box 2" o:spid="_x0000_s1026" type="#_x0000_t202" style="position:absolute;margin-left:126.5pt;margin-top:4.95pt;width:226pt;height:26pt;z-index:251660288;visibility:visible;mso-wrap-style:square;mso-width-percent:0;mso-height-percent:0;mso-wrap-distance-left:9pt;mso-wrap-distance-top:3.6pt;mso-wrap-distance-right:9pt;mso-wrap-distance-bottom:3.6pt;mso-position-horizontal:absolute;mso-position-horizontal-relative:text;mso-position-vertical:absolute;mso-position-vertical-relative:text;mso-width-percent:0;mso-height-percent:0;mso-width-relative:margin;mso-height-relative:margin;v-text-anchor:top" o:gfxdata="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" stroked="f">
+                <v:textbox>
+                  <w:txbxContent>
+                    <w:p>
+                      <w:pPr>
+                        <w:rPr>
+                          <w:rFonts w:ascii="Arial" w:hAnsi="Arial" w:cs="Arial"/>
+                          <w:b/>
+                          <w:sz w:val="22"/>
+                          <w:szCs w:val="22"/>
+                        </w:rPr>
+                      </w:pPr>
+                      <w:r>
+                        <w:rPr>
+                          <w:rFonts w:ascii="Arial" w:hAnsi="Arial" w:cs="Arial"/>
+                          <w:b/>
+                          <w:sz w:val="22"/>
+                          <w:szCs w:val="22"/>
+                        </w:rPr>
+                        <w:t>Figure 3.1.</w:t>
+                      </w:r>
+                      <w:r>
+                        <w:rPr>
+                          <w:rFonts w:ascii="Arial" w:hAnsi="Arial" w:cs="Arial"/>
+                          <w:sz w:val="22"/>
+                          <w:szCs w:val="22"/>
+                        </w:rPr>
+                        <w:t xml:space="preserve"> Class Diagram for </w:t>
+                      </w:r>
+                      <w:r>
+                        <w:rPr>
+                          <w:rFonts w:ascii="Arial" w:hAnsi="Arial" w:cs="Arial"/>
+                          <w:b/>
+                          <w:sz w:val="22"/>
+                          <w:szCs w:val="22"/>
+                        </w:rPr>
+                        <w:t>SubScruple</w:t>
+                      </w:r>
+                    </w:p>
+                  </w:txbxContent>
+                </v:textbox>
+                <w10:wrap type="square"/>
+              </v:shape>
+            </w:pict>
+          </mc:Fallback>
+        </mc:AlternateContent>
+      </w:r>
+    </w:p>
     <w:p/>
     <w:p/>
     <w:p/>
@@ -3073,467 +3300,218 @@
           <w:color w:val="FFFFFF"/>
         </w:rPr>
       </w:pPr>
-      <w:bookmarkStart w:id="18" w:name="_Toc113291708"/>
-      <w:bookmarkStart w:id="19" w:name="_Toc439994690"/>
+      <w:bookmarkStart w:id="26" w:name="_Toc439994690"/>
       <w:r>
         <w:rPr>
           <w:rFonts w:ascii="Arial" w:hAnsi="Arial"/>
           <w:color w:val="FFFFFF"/>
         </w:rPr>
         <w:lastRenderedPageBreak/>
-        <w:t>Other Non-functional Requirements</w:t>
-      </w:r>
-      <w:bookmarkEnd w:id="18"/>
-    </w:p>
-    <w:bookmarkEnd w:id="19"/>
-    <w:p>
-      <w:pPr>
-        <w:pStyle w:val="template"/>
-      </w:pPr>
-    </w:p>
-    <w:p>
-      <w:pPr>
-        <w:pStyle w:val="template"/>
-      </w:pPr>
-    </w:p>
-    <w:p>
-      <w:pPr>
-        <w:pStyle w:val="template"/>
-      </w:pPr>
-    </w:p>
-    <w:p>
-      <w:pPr>
-        <w:pStyle w:val="template"/>
-      </w:pPr>
-    </w:p>
-    <w:p>
-      <w:pPr>
-        <w:pStyle w:val="template"/>
-      </w:pPr>
-    </w:p>
-    <w:p>
-      <w:pPr>
-        <w:pStyle w:val="template"/>
-      </w:pPr>
-    </w:p>
-    <w:p>
-      <w:pPr>
-        <w:pStyle w:val="template"/>
-      </w:pPr>
-    </w:p>
-    <w:p>
-      <w:pPr>
-        <w:pStyle w:val="template"/>
-      </w:pPr>
-    </w:p>
-    <w:p>
-      <w:pPr>
-        <w:pStyle w:val="template"/>
-      </w:pPr>
-    </w:p>
-    <w:p>
-      <w:pPr>
-        <w:pStyle w:val="template"/>
-      </w:pPr>
-    </w:p>
-    <w:p>
-      <w:pPr>
-        <w:pStyle w:val="template"/>
-      </w:pPr>
-    </w:p>
-    <w:p>
-      <w:pPr>
-        <w:pStyle w:val="template"/>
-      </w:pPr>
-    </w:p>
-    <w:p>
-      <w:pPr>
-        <w:pStyle w:val="template"/>
-      </w:pPr>
-    </w:p>
-    <w:p>
-      <w:pPr>
-        <w:pStyle w:val="template"/>
-      </w:pPr>
-    </w:p>
-    <w:p>
-      <w:pPr>
-        <w:pStyle w:val="template"/>
-      </w:pPr>
-    </w:p>
-    <w:p>
-      <w:pPr>
-        <w:pStyle w:val="template"/>
-      </w:pPr>
-    </w:p>
-    <w:p>
-      <w:pPr>
-        <w:pStyle w:val="template"/>
-      </w:pPr>
-    </w:p>
-    <w:p>
-      <w:pPr>
-        <w:pStyle w:val="template"/>
-      </w:pPr>
-    </w:p>
-    <w:p>
-      <w:pPr>
-        <w:pStyle w:val="template"/>
-      </w:pPr>
-    </w:p>
-    <w:p>
-      <w:pPr>
-        <w:pStyle w:val="template"/>
-      </w:pPr>
-    </w:p>
-    <w:p>
-      <w:pPr>
-        <w:pStyle w:val="template"/>
-      </w:pPr>
-    </w:p>
-    <w:p>
-      <w:pPr>
-        <w:pStyle w:val="template"/>
-      </w:pPr>
-    </w:p>
-    <w:p>
-      <w:pPr>
-        <w:pStyle w:val="template"/>
-      </w:pPr>
-    </w:p>
-    <w:p>
-      <w:pPr>
-        <w:pStyle w:val="template"/>
-      </w:pPr>
-    </w:p>
-    <w:p>
-      <w:pPr>
-        <w:pStyle w:val="template"/>
-      </w:pPr>
-    </w:p>
-    <w:p>
-      <w:pPr>
-        <w:pStyle w:val="template"/>
-      </w:pPr>
-    </w:p>
-    <w:p>
-      <w:pPr>
-        <w:pStyle w:val="template"/>
-      </w:pPr>
-    </w:p>
-    <w:p>
-      <w:pPr>
-        <w:pStyle w:val="template"/>
-      </w:pPr>
-    </w:p>
-    <w:p>
-      <w:pPr>
-        <w:pStyle w:val="template"/>
-      </w:pPr>
-    </w:p>
-    <w:p>
-      <w:pPr>
-        <w:pStyle w:val="template"/>
-      </w:pPr>
-    </w:p>
-    <w:p>
-      <w:pPr>
-        <w:pStyle w:val="template"/>
-      </w:pPr>
-    </w:p>
-    <w:p>
-      <w:pPr>
-        <w:pStyle w:val="template"/>
-      </w:pPr>
-    </w:p>
-    <w:p>
-      <w:pPr>
-        <w:pStyle w:val="template"/>
-      </w:pPr>
-    </w:p>
-    <w:p>
-      <w:pPr>
-        <w:pStyle w:val="template"/>
-      </w:pPr>
-    </w:p>
-    <w:p>
-      <w:pPr>
-        <w:pStyle w:val="template"/>
-      </w:pPr>
-    </w:p>
-    <w:p>
-      <w:pPr>
-        <w:pStyle w:val="template"/>
-      </w:pPr>
-    </w:p>
-    <w:p>
-      <w:pPr>
-        <w:pStyle w:val="template"/>
-      </w:pPr>
-    </w:p>
-    <w:p>
-      <w:pPr>
-        <w:pStyle w:val="template"/>
-      </w:pPr>
-    </w:p>
-    <w:p>
-      <w:pPr>
-        <w:pStyle w:val="template"/>
-      </w:pPr>
-    </w:p>
-    <w:p>
-      <w:pPr>
-        <w:pStyle w:val="template"/>
-      </w:pPr>
-    </w:p>
-    <w:p>
-      <w:pPr>
-        <w:pStyle w:val="template"/>
-      </w:pPr>
-    </w:p>
-    <w:p>
-      <w:pPr>
-        <w:pStyle w:val="template"/>
-      </w:pPr>
-    </w:p>
-    <w:p>
-      <w:pPr>
-        <w:pStyle w:val="template"/>
-      </w:pPr>
-    </w:p>
-    <w:p>
-      <w:pPr>
-        <w:pStyle w:val="template"/>
-      </w:pPr>
-    </w:p>
-    <w:p>
-      <w:pPr>
-        <w:pStyle w:val="template"/>
-      </w:pPr>
-    </w:p>
-    <w:p>
-      <w:pPr>
-        <w:pStyle w:val="template"/>
-      </w:pPr>
-    </w:p>
-    <w:p>
-      <w:pPr>
-        <w:pStyle w:val="Heading1"/>
-        <w:pBdr>
-          <w:top w:val="single" w:sz="4" w:space="1" w:color="auto"/>
-          <w:left w:val="single" w:sz="4" w:space="4" w:color="auto"/>
-          <w:bottom w:val="single" w:sz="4" w:space="1" w:color="auto"/>
-          <w:right w:val="single" w:sz="4" w:space="4" w:color="auto"/>
-        </w:pBdr>
-        <w:shd w:val="clear" w:color="auto" w:fill="4C4C4C"/>
-        <w:jc w:val="center"/>
-        <w:rPr>
-          <w:rFonts w:ascii="Arial" w:hAnsi="Arial"/>
-          <w:color w:val="FFFFFF"/>
-        </w:rPr>
-      </w:pPr>
-      <w:bookmarkStart w:id="20" w:name="_Toc439994695"/>
-      <w:bookmarkStart w:id="21" w:name="_Toc113291712"/>
-      <w:r>
-        <w:rPr>
-          <w:rFonts w:ascii="Arial" w:hAnsi="Arial"/>
-          <w:color w:val="FFFFFF"/>
-        </w:rPr>
-        <w:lastRenderedPageBreak/>
-        <w:t>Other Requirements</w:t>
-      </w:r>
-      <w:bookmarkEnd w:id="20"/>
-      <w:bookmarkEnd w:id="21"/>
-    </w:p>
-    <w:p>
-      <w:pPr>
-        <w:pStyle w:val="template"/>
-      </w:pPr>
-      <w:bookmarkStart w:id="22" w:name="_Toc439994696"/>
-    </w:p>
-    <w:p>
-      <w:pPr>
-        <w:pStyle w:val="template"/>
-      </w:pPr>
-    </w:p>
-    <w:p>
-      <w:pPr>
-        <w:pStyle w:val="template"/>
-      </w:pPr>
-    </w:p>
-    <w:p>
-      <w:pPr>
-        <w:pStyle w:val="template"/>
-      </w:pPr>
-    </w:p>
-    <w:p>
-      <w:pPr>
-        <w:pStyle w:val="template"/>
-      </w:pPr>
-    </w:p>
-    <w:p>
-      <w:pPr>
-        <w:pStyle w:val="template"/>
-      </w:pPr>
-    </w:p>
-    <w:p>
-      <w:pPr>
-        <w:pStyle w:val="template"/>
-      </w:pPr>
-    </w:p>
-    <w:p>
-      <w:pPr>
-        <w:pStyle w:val="template"/>
-      </w:pPr>
-    </w:p>
-    <w:p>
-      <w:pPr>
-        <w:pStyle w:val="template"/>
-      </w:pPr>
-    </w:p>
-    <w:p>
-      <w:pPr>
-        <w:pStyle w:val="template"/>
-      </w:pPr>
-    </w:p>
-    <w:p>
-      <w:pPr>
-        <w:pStyle w:val="template"/>
-      </w:pPr>
-    </w:p>
-    <w:p>
-      <w:pPr>
-        <w:pStyle w:val="template"/>
-      </w:pPr>
-    </w:p>
-    <w:p>
-      <w:pPr>
-        <w:pStyle w:val="template"/>
-      </w:pPr>
-    </w:p>
-    <w:p>
-      <w:pPr>
-        <w:pStyle w:val="template"/>
-      </w:pPr>
-    </w:p>
-    <w:p>
-      <w:pPr>
-        <w:pStyle w:val="template"/>
-      </w:pPr>
-    </w:p>
-    <w:p>
-      <w:pPr>
-        <w:pStyle w:val="template"/>
-      </w:pPr>
-    </w:p>
-    <w:p>
-      <w:pPr>
-        <w:pStyle w:val="template"/>
-      </w:pPr>
-    </w:p>
-    <w:p>
-      <w:pPr>
-        <w:pStyle w:val="template"/>
-      </w:pPr>
-    </w:p>
-    <w:p>
-      <w:pPr>
-        <w:pStyle w:val="template"/>
-      </w:pPr>
-    </w:p>
-    <w:p>
-      <w:pPr>
-        <w:pStyle w:val="template"/>
-      </w:pPr>
-    </w:p>
-    <w:p>
-      <w:pPr>
-        <w:pStyle w:val="template"/>
-      </w:pPr>
-    </w:p>
-    <w:p>
-      <w:pPr>
-        <w:pStyle w:val="template"/>
-      </w:pPr>
-    </w:p>
-    <w:p>
-      <w:pPr>
-        <w:pStyle w:val="template"/>
-      </w:pPr>
-    </w:p>
-    <w:p>
-      <w:pPr>
-        <w:pStyle w:val="template"/>
-      </w:pPr>
-    </w:p>
-    <w:p>
-      <w:pPr>
-        <w:pStyle w:val="template"/>
-      </w:pPr>
-    </w:p>
-    <w:p>
-      <w:pPr>
-        <w:pStyle w:val="template"/>
-      </w:pPr>
-    </w:p>
-    <w:p>
-      <w:pPr>
-        <w:pStyle w:val="template"/>
-      </w:pPr>
-    </w:p>
-    <w:p>
-      <w:pPr>
-        <w:pStyle w:val="template"/>
-      </w:pPr>
-    </w:p>
-    <w:p>
-      <w:pPr>
-        <w:pStyle w:val="template"/>
-      </w:pPr>
-    </w:p>
-    <w:p>
-      <w:pPr>
-        <w:pStyle w:val="template"/>
-      </w:pPr>
-    </w:p>
-    <w:p>
-      <w:pPr>
-        <w:pStyle w:val="template"/>
-      </w:pPr>
-    </w:p>
-    <w:p>
-      <w:pPr>
-        <w:pStyle w:val="template"/>
-      </w:pPr>
-    </w:p>
-    <w:p>
-      <w:pPr>
-        <w:pStyle w:val="template"/>
-      </w:pPr>
-    </w:p>
-    <w:p>
-      <w:pPr>
-        <w:pStyle w:val="template"/>
-      </w:pPr>
-    </w:p>
-    <w:p>
-      <w:pPr>
-        <w:rPr>
-          <w:rFonts w:ascii="Arial" w:hAnsi="Arial"/>
+        <w:t>Sequence Diagrams</w:t>
+      </w:r>
+    </w:p>
+    <w:bookmarkEnd w:id="26"/>
+    <w:p>
+      <w:pPr>
+        <w:pStyle w:val="template"/>
+      </w:pPr>
+    </w:p>
+    <w:p>
+      <w:pPr>
+        <w:pStyle w:val="template"/>
+      </w:pPr>
+    </w:p>
+    <w:p>
+      <w:pPr>
+        <w:pStyle w:val="template"/>
+      </w:pPr>
+    </w:p>
+    <w:p>
+      <w:pPr>
+        <w:pStyle w:val="template"/>
+      </w:pPr>
+    </w:p>
+    <w:p>
+      <w:pPr>
+        <w:pStyle w:val="template"/>
+      </w:pPr>
+    </w:p>
+    <w:p>
+      <w:pPr>
+        <w:pStyle w:val="template"/>
+      </w:pPr>
+    </w:p>
+    <w:p>
+      <w:pPr>
+        <w:pStyle w:val="template"/>
+      </w:pPr>
+    </w:p>
+    <w:p>
+      <w:pPr>
+        <w:pStyle w:val="template"/>
+      </w:pPr>
+    </w:p>
+    <w:p>
+      <w:pPr>
+        <w:pStyle w:val="template"/>
+      </w:pPr>
+    </w:p>
+    <w:p>
+      <w:pPr>
+        <w:pStyle w:val="template"/>
+      </w:pPr>
+    </w:p>
+    <w:p>
+      <w:pPr>
+        <w:pStyle w:val="template"/>
+      </w:pPr>
+    </w:p>
+    <w:p>
+      <w:pPr>
+        <w:pStyle w:val="template"/>
+      </w:pPr>
+    </w:p>
+    <w:p>
+      <w:pPr>
+        <w:pStyle w:val="template"/>
+      </w:pPr>
+    </w:p>
+    <w:p>
+      <w:pPr>
+        <w:pStyle w:val="template"/>
+      </w:pPr>
+    </w:p>
+    <w:p>
+      <w:pPr>
+        <w:pStyle w:val="template"/>
+      </w:pPr>
+    </w:p>
+    <w:p>
+      <w:pPr>
+        <w:pStyle w:val="template"/>
+      </w:pPr>
+    </w:p>
+    <w:p>
+      <w:pPr>
+        <w:pStyle w:val="template"/>
+      </w:pPr>
+    </w:p>
+    <w:p>
+      <w:pPr>
+        <w:pStyle w:val="template"/>
+      </w:pPr>
+    </w:p>
+    <w:p>
+      <w:pPr>
+        <w:pStyle w:val="template"/>
+      </w:pPr>
+    </w:p>
+    <w:p>
+      <w:pPr>
+        <w:pStyle w:val="template"/>
+      </w:pPr>
+    </w:p>
+    <w:p>
+      <w:pPr>
+        <w:pStyle w:val="template"/>
+      </w:pPr>
+    </w:p>
+    <w:p>
+      <w:pPr>
+        <w:pStyle w:val="template"/>
+      </w:pPr>
+    </w:p>
+    <w:p>
+      <w:pPr>
+        <w:pStyle w:val="template"/>
+      </w:pPr>
+    </w:p>
+    <w:p>
+      <w:pPr>
+        <w:pStyle w:val="template"/>
+      </w:pPr>
+    </w:p>
+    <w:p>
+      <w:pPr>
+        <w:pStyle w:val="template"/>
+      </w:pPr>
+    </w:p>
+    <w:p>
+      <w:pPr>
+        <w:pStyle w:val="template"/>
+      </w:pPr>
+    </w:p>
+    <w:p>
+      <w:pPr>
+        <w:pStyle w:val="template"/>
+      </w:pPr>
+    </w:p>
+    <w:p>
+      <w:pPr>
+        <w:pStyle w:val="template"/>
+      </w:pPr>
+    </w:p>
+    <w:p>
+      <w:pPr>
+        <w:pStyle w:val="template"/>
+      </w:pPr>
+    </w:p>
+    <w:p>
+      <w:pPr>
+        <w:pStyle w:val="template"/>
+      </w:pPr>
+    </w:p>
+    <w:p>
+      <w:pPr>
+        <w:pStyle w:val="template"/>
+      </w:pPr>
+    </w:p>
+    <w:p>
+      <w:pPr>
+        <w:pStyle w:val="template"/>
+      </w:pPr>
+    </w:p>
+    <w:p>
+      <w:pPr>
+        <w:pStyle w:val="template"/>
+      </w:pPr>
+    </w:p>
+    <w:p>
+      <w:pPr>
+        <w:pStyle w:val="template"/>
+      </w:pPr>
+    </w:p>
+    <w:p>
+      <w:pPr>
+        <w:pStyle w:val="template"/>
+      </w:pPr>
+    </w:p>
+    <w:p>
+      <w:pPr>
+        <w:pStyle w:val="template"/>
+      </w:pPr>
+    </w:p>
+    <w:p>
+      <w:pPr>
+        <w:pStyle w:val="template"/>
+      </w:pPr>
+    </w:p>
+    <w:p>
+      <w:pPr>
+        <w:pStyle w:val="template"/>
+      </w:pPr>
+    </w:p>
+    <w:p>
+      <w:pPr>
+        <w:rPr>
+          <w:rFonts w:ascii="Arial" w:hAnsi="Arial" w:cs="Arial"/>
+          <w:i/>
+          <w:iCs/>
           <w:sz w:val="22"/>
-        </w:rPr>
-      </w:pPr>
-      <w:bookmarkStart w:id="23" w:name="_Toc439994698"/>
-      <w:bookmarkEnd w:id="22"/>
-    </w:p>
-    <w:p>
-      <w:pPr>
-        <w:rPr>
-          <w:rFonts w:ascii="Arial" w:hAnsi="Arial"/>
-          <w:i/>
-          <w:sz w:val="22"/>
-        </w:rPr>
-      </w:pPr>
+          <w:szCs w:val="22"/>
+        </w:rPr>
+      </w:pPr>
+      <w:bookmarkStart w:id="27" w:name="_Toc439994698"/>
     </w:p>
     <w:p/>
     <w:p/>
@@ -3542,283 +3520,7 @@
     <w:p/>
     <w:p/>
     <w:p/>
-    <w:p/>
-    <w:p/>
-    <w:p/>
-    <w:p>
-      <w:pPr>
-        <w:pStyle w:val="TOCEntry"/>
-        <w:pBdr>
-          <w:top w:val="single" w:sz="4" w:space="1" w:color="auto"/>
-          <w:left w:val="single" w:sz="4" w:space="4" w:color="auto"/>
-          <w:bottom w:val="single" w:sz="4" w:space="1" w:color="auto"/>
-          <w:right w:val="single" w:sz="4" w:space="4" w:color="auto"/>
-        </w:pBdr>
-        <w:shd w:val="clear" w:color="auto" w:fill="4C4C4C"/>
-        <w:jc w:val="center"/>
-        <w:rPr>
-          <w:rFonts w:ascii="Arial" w:hAnsi="Arial"/>
-          <w:color w:val="FFFFFF"/>
-        </w:rPr>
-      </w:pPr>
-      <w:bookmarkStart w:id="24" w:name="_Toc113291714"/>
-      <w:r>
-        <w:rPr>
-          <w:rFonts w:ascii="Arial" w:hAnsi="Arial"/>
-          <w:color w:val="FFFFFF"/>
-        </w:rPr>
-        <w:lastRenderedPageBreak/>
-        <w:t xml:space="preserve">Appendix </w:t>
-      </w:r>
-      <w:bookmarkEnd w:id="23"/>
-      <w:r>
-        <w:rPr>
-          <w:rFonts w:ascii="Arial" w:hAnsi="Arial"/>
-          <w:color w:val="FFFFFF"/>
-        </w:rPr>
-        <w:t>A</w:t>
-      </w:r>
-      <w:r>
-        <w:rPr>
-          <w:rFonts w:ascii="Arial" w:hAnsi="Arial"/>
-          <w:color w:val="FFFFFF"/>
-        </w:rPr>
-        <w:t xml:space="preserve"> - Group Log</w:t>
-      </w:r>
-      <w:bookmarkEnd w:id="24"/>
-    </w:p>
-    <w:tbl>
-      <w:tblPr>
-        <w:tblStyle w:val="TableGrid"/>
-        <w:tblW w:w="9782" w:type="dxa"/>
-        <w:tblLook w:val="04A0" w:firstRow="1" w:lastRow="0" w:firstColumn="1" w:lastColumn="0" w:noHBand="0" w:noVBand="1"/>
-      </w:tblPr>
-      <w:tblGrid>
-        <w:gridCol w:w="1735"/>
-        <w:gridCol w:w="1379"/>
-        <w:gridCol w:w="2281"/>
-        <w:gridCol w:w="4387"/>
-      </w:tblGrid>
-      <w:tr>
-        <w:trPr>
-          <w:trHeight w:val="356"/>
-        </w:trPr>
-        <w:tc>
-          <w:tcPr>
-            <w:tcW w:w="1735" w:type="dxa"/>
-          </w:tcPr>
-          <w:p>
-            <w:pPr>
-              <w:pStyle w:val="template"/>
-              <w:jc w:val="both"/>
-              <w:rPr>
-                <w:i w:val="0"/>
-              </w:rPr>
-            </w:pPr>
-            <w:r>
-              <w:rPr>
-                <w:i w:val="0"/>
-              </w:rPr>
-              <w:t>Date</w:t>
-            </w:r>
-          </w:p>
-        </w:tc>
-        <w:tc>
-          <w:tcPr>
-            <w:tcW w:w="1379" w:type="dxa"/>
-          </w:tcPr>
-          <w:p>
-            <w:pPr>
-              <w:pStyle w:val="template"/>
-              <w:jc w:val="both"/>
-              <w:rPr>
-                <w:i w:val="0"/>
-              </w:rPr>
-            </w:pPr>
-            <w:r>
-              <w:rPr>
-                <w:i w:val="0"/>
-              </w:rPr>
-              <w:t>Duration</w:t>
-            </w:r>
-          </w:p>
-        </w:tc>
-        <w:tc>
-          <w:tcPr>
-            <w:tcW w:w="2281" w:type="dxa"/>
-          </w:tcPr>
-          <w:p>
-            <w:pPr>
-              <w:pStyle w:val="template"/>
-              <w:tabs>
-                <w:tab w:val="left" w:pos="1995"/>
-              </w:tabs>
-              <w:jc w:val="both"/>
-              <w:rPr>
-                <w:i w:val="0"/>
-              </w:rPr>
-            </w:pPr>
-            <w:r>
-              <w:rPr>
-                <w:i w:val="0"/>
-              </w:rPr>
-              <w:t>Members</w:t>
-            </w:r>
-            <w:r>
-              <w:rPr>
-                <w:i w:val="0"/>
-              </w:rPr>
-              <w:tab/>
-            </w:r>
-          </w:p>
-        </w:tc>
-        <w:tc>
-          <w:tcPr>
-            <w:tcW w:w="4387" w:type="dxa"/>
-          </w:tcPr>
-          <w:p>
-            <w:pPr>
-              <w:pStyle w:val="template"/>
-              <w:tabs>
-                <w:tab w:val="left" w:pos="1995"/>
-              </w:tabs>
-              <w:jc w:val="both"/>
-              <w:rPr>
-                <w:i w:val="0"/>
-              </w:rPr>
-            </w:pPr>
-            <w:r>
-              <w:rPr>
-                <w:i w:val="0"/>
-              </w:rPr>
-              <w:t>Description</w:t>
-            </w:r>
-          </w:p>
-        </w:tc>
-      </w:tr>
-      <w:tr>
-        <w:trPr>
-          <w:trHeight w:val="333"/>
-        </w:trPr>
-        <w:tc>
-          <w:tcPr>
-            <w:tcW w:w="1735" w:type="dxa"/>
-          </w:tcPr>
-          <w:p>
-            <w:pPr>
-              <w:pStyle w:val="template"/>
-              <w:jc w:val="both"/>
-              <w:rPr>
-                <w:i w:val="0"/>
-              </w:rPr>
-            </w:pPr>
-          </w:p>
-        </w:tc>
-        <w:tc>
-          <w:tcPr>
-            <w:tcW w:w="1379" w:type="dxa"/>
-          </w:tcPr>
-          <w:p>
-            <w:pPr>
-              <w:pStyle w:val="template"/>
-              <w:jc w:val="both"/>
-              <w:rPr>
-                <w:i w:val="0"/>
-              </w:rPr>
-            </w:pPr>
-          </w:p>
-        </w:tc>
-        <w:tc>
-          <w:tcPr>
-            <w:tcW w:w="2281" w:type="dxa"/>
-          </w:tcPr>
-          <w:p>
-            <w:pPr>
-              <w:pStyle w:val="template"/>
-              <w:jc w:val="both"/>
-              <w:rPr>
-                <w:i w:val="0"/>
-              </w:rPr>
-            </w:pPr>
-          </w:p>
-        </w:tc>
-        <w:tc>
-          <w:tcPr>
-            <w:tcW w:w="4387" w:type="dxa"/>
-          </w:tcPr>
-          <w:p>
-            <w:pPr>
-              <w:pStyle w:val="template"/>
-              <w:jc w:val="both"/>
-              <w:rPr>
-                <w:i w:val="0"/>
-              </w:rPr>
-            </w:pPr>
-          </w:p>
-        </w:tc>
-      </w:tr>
-      <w:tr>
-        <w:trPr>
-          <w:trHeight w:val="333"/>
-        </w:trPr>
-        <w:tc>
-          <w:tcPr>
-            <w:tcW w:w="1735" w:type="dxa"/>
-          </w:tcPr>
-          <w:p>
-            <w:pPr>
-              <w:pStyle w:val="template"/>
-              <w:jc w:val="both"/>
-              <w:rPr>
-                <w:i w:val="0"/>
-              </w:rPr>
-            </w:pPr>
-          </w:p>
-        </w:tc>
-        <w:tc>
-          <w:tcPr>
-            <w:tcW w:w="1379" w:type="dxa"/>
-          </w:tcPr>
-          <w:p>
-            <w:pPr>
-              <w:pStyle w:val="template"/>
-              <w:jc w:val="both"/>
-              <w:rPr>
-                <w:i w:val="0"/>
-              </w:rPr>
-            </w:pPr>
-          </w:p>
-        </w:tc>
-        <w:tc>
-          <w:tcPr>
-            <w:tcW w:w="2281" w:type="dxa"/>
-          </w:tcPr>
-          <w:p>
-            <w:pPr>
-              <w:pStyle w:val="template"/>
-              <w:jc w:val="both"/>
-              <w:rPr>
-                <w:i w:val="0"/>
-              </w:rPr>
-            </w:pPr>
-          </w:p>
-        </w:tc>
-        <w:tc>
-          <w:tcPr>
-            <w:tcW w:w="4387" w:type="dxa"/>
-          </w:tcPr>
-          <w:p>
-            <w:pPr>
-              <w:pStyle w:val="template"/>
-              <w:jc w:val="both"/>
-              <w:rPr>
-                <w:i w:val="0"/>
-              </w:rPr>
-            </w:pPr>
-          </w:p>
-        </w:tc>
-      </w:tr>
-    </w:tbl>
+    <w:bookmarkEnd w:id="27"/>
     <w:p>
       <w:pPr>
         <w:pStyle w:val="template"/>
@@ -3827,11 +3529,45 @@
           <w:i w:val="0"/>
         </w:rPr>
       </w:pPr>
-      <w:bookmarkStart w:id="25" w:name="_GoBack"/>
-      <w:bookmarkEnd w:id="25"/>
+    </w:p>
+    <w:p>
+      <w:pPr>
+        <w:pStyle w:val="template"/>
+        <w:jc w:val="both"/>
+        <w:rPr>
+          <w:i w:val="0"/>
+        </w:rPr>
+      </w:pPr>
+    </w:p>
+    <w:p>
+      <w:pPr>
+        <w:pStyle w:val="template"/>
+        <w:jc w:val="both"/>
+        <w:rPr>
+          <w:i w:val="0"/>
+        </w:rPr>
+      </w:pPr>
+    </w:p>
+    <w:p>
+      <w:pPr>
+        <w:pStyle w:val="template"/>
+        <w:jc w:val="both"/>
+        <w:rPr>
+          <w:i w:val="0"/>
+        </w:rPr>
+      </w:pPr>
+    </w:p>
+    <w:p>
+      <w:pPr>
+        <w:pStyle w:val="template"/>
+        <w:jc w:val="both"/>
+        <w:rPr>
+          <w:i w:val="0"/>
+        </w:rPr>
+      </w:pPr>
     </w:p>
     <w:sectPr>
-      <w:headerReference w:type="default" r:id="rId10"/>
+      <w:headerReference w:type="default" r:id="rId11"/>
       <w:pgSz w:w="12240" w:h="15840" w:code="1"/>
       <w:pgMar w:top="1440" w:right="1296" w:bottom="1440" w:left="1296" w:header="720" w:footer="720" w:gutter="0"/>
       <w:pgNumType w:start="1"/>
@@ -6554,15 +6290,15 @@
   </w:docDefaults>
   <w:latentStyles w:defLockedState="0" w:defUIPriority="99" w:defSemiHidden="0" w:defUnhideWhenUsed="0" w:defQFormat="0" w:count="375">
     <w:lsdException w:name="Normal" w:uiPriority="0" w:qFormat="1"/>
-    <w:lsdException w:name="heading 1" w:uiPriority="9" w:qFormat="1"/>
-    <w:lsdException w:name="heading 2" w:uiPriority="9" w:qFormat="1"/>
-    <w:lsdException w:name="heading 3" w:uiPriority="9" w:qFormat="1"/>
-    <w:lsdException w:name="heading 4" w:uiPriority="9" w:qFormat="1"/>
-    <w:lsdException w:name="heading 5" w:uiPriority="9" w:qFormat="1"/>
-    <w:lsdException w:name="heading 6" w:uiPriority="9" w:qFormat="1"/>
-    <w:lsdException w:name="heading 7" w:uiPriority="9" w:qFormat="1"/>
-    <w:lsdException w:name="heading 8" w:uiPriority="9" w:qFormat="1"/>
-    <w:lsdException w:name="heading 9" w:uiPriority="9" w:qFormat="1"/>
+    <w:lsdException w:name="heading 1" w:uiPriority="0" w:qFormat="1"/>
+    <w:lsdException w:name="heading 2" w:uiPriority="0" w:qFormat="1"/>
+    <w:lsdException w:name="heading 3" w:uiPriority="0" w:qFormat="1"/>
+    <w:lsdException w:name="heading 4" w:uiPriority="0" w:qFormat="1"/>
+    <w:lsdException w:name="heading 5" w:uiPriority="0" w:qFormat="1"/>
+    <w:lsdException w:name="heading 6" w:uiPriority="0" w:qFormat="1"/>
+    <w:lsdException w:name="heading 7" w:uiPriority="0" w:qFormat="1"/>
+    <w:lsdException w:name="heading 8" w:uiPriority="0" w:qFormat="1"/>
+    <w:lsdException w:name="heading 9" w:uiPriority="0" w:qFormat="1"/>
     <w:lsdException w:name="index 1" w:semiHidden="1" w:unhideWhenUsed="1"/>
     <w:lsdException w:name="index 2" w:semiHidden="1" w:unhideWhenUsed="1"/>
     <w:lsdException w:name="index 3" w:semiHidden="1" w:unhideWhenUsed="1"/>
@@ -7608,6 +7344,25 @@
       <w:contextualSpacing/>
     </w:pPr>
   </w:style>
+  <w:style w:type="paragraph" w:styleId="Caption">
+    <w:name w:val="caption"/>
+    <w:basedOn w:val="Normal"/>
+    <w:next w:val="Normal"/>
+    <w:uiPriority w:val="35"/>
+    <w:unhideWhenUsed/>
+    <w:qFormat/>
+    <w:rsid w:val="000309A0"/>
+    <w:pPr>
+      <w:spacing w:after="200" w:line="240" w:lineRule="auto"/>
+    </w:pPr>
+    <w:rPr>
+      <w:i/>
+      <w:iCs/>
+      <w:color w:val="1F497D" w:themeColor="text2"/>
+      <w:sz w:val="18"/>
+      <w:szCs w:val="18"/>
+    </w:rPr>
+  </w:style>
 </w:styles>
 </file>
 

</xml_diff>

<commit_message>
Added XML Files, SDD Figures, and Activity Diagrams
</commit_message>
<xml_diff>
--- a/Software Design Document.docx
+++ b/Software Design Document.docx
@@ -291,15 +291,7 @@
               <w:rPr>
                 <w:sz w:val="22"/>
               </w:rPr>
-              <w:t>shane.bellik</w:t>
-            </w:r>
-            <w:bookmarkStart w:id="0" w:name="_GoBack"/>
-            <w:bookmarkEnd w:id="0"/>
-            <w:r>
-              <w:rPr>
-                <w:sz w:val="22"/>
-              </w:rPr>
-              <w:t>a</w:t>
+              <w:t>shane.bellika</w:t>
             </w:r>
             <w:r>
               <w:rPr>
@@ -718,21 +710,21 @@
         <w:spacing w:before="0"/>
         <w:jc w:val="center"/>
       </w:pPr>
-      <w:bookmarkStart w:id="1" w:name="_Toc344877432"/>
-      <w:bookmarkStart w:id="2" w:name="_Toc344879822"/>
-      <w:bookmarkStart w:id="3" w:name="_Toc346508722"/>
-      <w:bookmarkStart w:id="4" w:name="_Toc346508952"/>
-      <w:bookmarkStart w:id="5" w:name="_Toc346509227"/>
-      <w:bookmarkStart w:id="6" w:name="_Toc107858829"/>
-      <w:bookmarkStart w:id="7" w:name="_Toc108287587"/>
-      <w:bookmarkStart w:id="8" w:name="_Toc111014886"/>
-      <w:bookmarkStart w:id="9" w:name="_Toc111117822"/>
-      <w:bookmarkStart w:id="10" w:name="_Toc113291685"/>
+      <w:bookmarkStart w:id="0" w:name="_Toc344877432"/>
+      <w:bookmarkStart w:id="1" w:name="_Toc344879822"/>
+      <w:bookmarkStart w:id="2" w:name="_Toc346508722"/>
+      <w:bookmarkStart w:id="3" w:name="_Toc346508952"/>
+      <w:bookmarkStart w:id="4" w:name="_Toc346509227"/>
+      <w:bookmarkStart w:id="5" w:name="_Toc107858829"/>
+      <w:bookmarkStart w:id="6" w:name="_Toc108287587"/>
+      <w:bookmarkStart w:id="7" w:name="_Toc111014886"/>
+      <w:bookmarkStart w:id="8" w:name="_Toc111117822"/>
+      <w:bookmarkStart w:id="9" w:name="_Toc113291685"/>
+      <w:bookmarkEnd w:id="0"/>
       <w:bookmarkEnd w:id="1"/>
       <w:bookmarkEnd w:id="2"/>
       <w:bookmarkEnd w:id="3"/>
       <w:bookmarkEnd w:id="4"/>
-      <w:bookmarkEnd w:id="5"/>
       <w:r>
         <w:rPr>
           <w:rFonts w:ascii="Arial" w:hAnsi="Arial"/>
@@ -741,11 +733,11 @@
         <w:lastRenderedPageBreak/>
         <w:t>Contents</w:t>
       </w:r>
+      <w:bookmarkEnd w:id="5"/>
       <w:bookmarkEnd w:id="6"/>
       <w:bookmarkEnd w:id="7"/>
       <w:bookmarkEnd w:id="8"/>
       <w:bookmarkEnd w:id="9"/>
-      <w:bookmarkEnd w:id="10"/>
       <w:r>
         <w:rPr>
           <w:rFonts w:ascii="Arial" w:hAnsi="Arial"/>
@@ -763,33 +755,6 @@
           <w:rFonts w:ascii="Arial" w:hAnsi="Arial"/>
         </w:rPr>
         <w:fldChar w:fldCharType="separate"/>
-      </w:r>
-    </w:p>
-    <w:p>
-      <w:pPr>
-        <w:pStyle w:val="TOC1"/>
-        <w:tabs>
-          <w:tab w:val="right" w:leader="dot" w:pos="9350"/>
-        </w:tabs>
-        <w:spacing w:before="0" w:after="0" w:line="240" w:lineRule="auto"/>
-        <w:rPr>
-          <w:caps w:val="0"/>
-        </w:rPr>
-      </w:pPr>
-      <w:r>
-        <w:rPr>
-          <w:rFonts w:ascii="Arial" w:hAnsi="Arial" w:cs="Arial"/>
-        </w:rPr>
-        <w:t>Revisions</w:t>
-      </w:r>
-      <w:r>
-        <w:rPr>
-          <w:rFonts w:ascii="Arial" w:hAnsi="Arial" w:cs="Arial"/>
-        </w:rPr>
-        <w:tab/>
-      </w:r>
-      <w:r>
-        <w:t>III</w:t>
       </w:r>
     </w:p>
     <w:p>
@@ -1107,7 +1072,13 @@
         <w:rPr>
           <w:rFonts w:ascii="Arial" w:hAnsi="Arial" w:cs="Arial"/>
         </w:rPr>
-        <w:t>1.4</w:t>
+        <w:t>1.</w:t>
+      </w:r>
+      <w:r>
+        <w:rPr>
+          <w:rFonts w:ascii="Arial" w:hAnsi="Arial" w:cs="Arial"/>
+        </w:rPr>
+        <w:t>4</w:t>
       </w:r>
       <w:r>
         <w:rPr>
@@ -1120,7 +1091,7 @@
         <w:rPr>
           <w:rFonts w:ascii="Arial" w:hAnsi="Arial" w:cs="Arial"/>
         </w:rPr>
-        <w:t>Definitions, Acronyms and Abbreviations</w:t>
+        <w:t>Document Conventions</w:t>
       </w:r>
       <w:r>
         <w:rPr>
@@ -1147,7 +1118,13 @@
         <w:rPr>
           <w:rFonts w:ascii="Arial" w:hAnsi="Arial" w:cs="Arial"/>
         </w:rPr>
-        <w:t>1.5</w:t>
+        <w:t>1.</w:t>
+      </w:r>
+      <w:r>
+        <w:rPr>
+          <w:rFonts w:ascii="Arial" w:hAnsi="Arial" w:cs="Arial"/>
+        </w:rPr>
+        <w:t>5</w:t>
       </w:r>
       <w:r>
         <w:rPr>
@@ -1160,14 +1137,95 @@
         <w:rPr>
           <w:rFonts w:ascii="Arial" w:hAnsi="Arial" w:cs="Arial"/>
         </w:rPr>
-        <w:t>Document Conventions</w:t>
+        <w:t>References and Acknowledgments</w:t>
       </w:r>
       <w:r>
         <w:rPr>
           <w:rFonts w:ascii="Arial" w:hAnsi="Arial" w:cs="Arial"/>
         </w:rPr>
         <w:tab/>
+      </w:r>
+      <w:r>
+        <w:rPr>
+          <w:rFonts w:ascii="Arial" w:hAnsi="Arial" w:cs="Arial"/>
+        </w:rPr>
+        <w:fldChar w:fldCharType="begin"/>
+      </w:r>
+      <w:r>
+        <w:rPr>
+          <w:rFonts w:ascii="Arial" w:hAnsi="Arial" w:cs="Arial"/>
+        </w:rPr>
+        <w:instrText xml:space="preserve"> PAGEREF _Toc113291695 \h </w:instrText>
+      </w:r>
+      <w:r>
+        <w:rPr>
+          <w:rFonts w:ascii="Arial" w:hAnsi="Arial" w:cs="Arial"/>
+        </w:rPr>
+      </w:r>
+      <w:r>
+        <w:rPr>
+          <w:rFonts w:ascii="Arial" w:hAnsi="Arial" w:cs="Arial"/>
+        </w:rPr>
+        <w:fldChar w:fldCharType="separate"/>
+      </w:r>
+      <w:r>
+        <w:rPr>
+          <w:rFonts w:ascii="Arial" w:hAnsi="Arial" w:cs="Arial"/>
+        </w:rPr>
         <w:t>2</w:t>
+      </w:r>
+      <w:r>
+        <w:rPr>
+          <w:rFonts w:ascii="Arial" w:hAnsi="Arial" w:cs="Arial"/>
+        </w:rPr>
+        <w:fldChar w:fldCharType="end"/>
+      </w:r>
+    </w:p>
+    <w:p>
+      <w:pPr>
+        <w:pStyle w:val="TOC1"/>
+        <w:tabs>
+          <w:tab w:val="left" w:pos="480"/>
+          <w:tab w:val="right" w:leader="dot" w:pos="9350"/>
+        </w:tabs>
+        <w:spacing w:before="0" w:after="0" w:line="240" w:lineRule="auto"/>
+        <w:rPr>
+          <w:rFonts w:ascii="Arial" w:hAnsi="Arial" w:cs="Arial"/>
+          <w:b w:val="0"/>
+          <w:caps w:val="0"/>
+        </w:rPr>
+      </w:pPr>
+      <w:r>
+        <w:rPr>
+          <w:rFonts w:ascii="Arial" w:hAnsi="Arial" w:cs="Arial"/>
+        </w:rPr>
+        <w:t>2</w:t>
+      </w:r>
+      <w:r>
+        <w:rPr>
+          <w:rFonts w:ascii="Arial" w:hAnsi="Arial" w:cs="Arial"/>
+          <w:b w:val="0"/>
+          <w:caps w:val="0"/>
+        </w:rPr>
+        <w:tab/>
+      </w:r>
+      <w:r>
+        <w:rPr>
+          <w:rFonts w:ascii="Arial" w:hAnsi="Arial" w:cs="Arial"/>
+        </w:rPr>
+        <w:t>ACTIVITY DIAGRAMS</w:t>
+      </w:r>
+      <w:r>
+        <w:rPr>
+          <w:rFonts w:ascii="Arial" w:hAnsi="Arial" w:cs="Arial"/>
+        </w:rPr>
+        <w:tab/>
+      </w:r>
+      <w:r>
+        <w:rPr>
+          <w:rFonts w:ascii="Arial" w:hAnsi="Arial" w:cs="Arial"/>
+        </w:rPr>
+        <w:t>3</w:t>
       </w:r>
     </w:p>
     <w:p>
@@ -1187,7 +1245,7 @@
         <w:rPr>
           <w:rFonts w:ascii="Arial" w:hAnsi="Arial" w:cs="Arial"/>
         </w:rPr>
-        <w:t>1.6</w:t>
+        <w:t>2.1</w:t>
       </w:r>
       <w:r>
         <w:rPr>
@@ -1198,9 +1256,9 @@
       </w:r>
       <w:r>
         <w:rPr>
-          <w:rFonts w:ascii="Arial" w:hAnsi="Arial" w:cs="Arial"/>
-        </w:rPr>
-        <w:t>References and Acknowledgments</w:t>
+          <w:rFonts w:ascii="Arial" w:hAnsi="Arial"/>
+        </w:rPr>
+        <w:t>Account Login Overview</w:t>
       </w:r>
       <w:r>
         <w:rPr>
@@ -1212,36 +1270,148 @@
         <w:rPr>
           <w:rFonts w:ascii="Arial" w:hAnsi="Arial" w:cs="Arial"/>
         </w:rPr>
-        <w:fldChar w:fldCharType="begin"/>
-      </w:r>
-      <w:r>
-        <w:rPr>
-          <w:rFonts w:ascii="Arial" w:hAnsi="Arial" w:cs="Arial"/>
-        </w:rPr>
-        <w:instrText xml:space="preserve"> PAGEREF _Toc113291695 \h </w:instrText>
-      </w:r>
-      <w:r>
-        <w:rPr>
-          <w:rFonts w:ascii="Arial" w:hAnsi="Arial" w:cs="Arial"/>
-        </w:rPr>
-      </w:r>
-      <w:r>
-        <w:rPr>
-          <w:rFonts w:ascii="Arial" w:hAnsi="Arial" w:cs="Arial"/>
-        </w:rPr>
-        <w:fldChar w:fldCharType="separate"/>
-      </w:r>
-      <w:r>
-        <w:rPr>
-          <w:rFonts w:ascii="Arial" w:hAnsi="Arial" w:cs="Arial"/>
-        </w:rPr>
-        <w:t>2</w:t>
-      </w:r>
-      <w:r>
-        <w:rPr>
-          <w:rFonts w:ascii="Arial" w:hAnsi="Arial" w:cs="Arial"/>
-        </w:rPr>
-        <w:fldChar w:fldCharType="end"/>
+        <w:t>3</w:t>
+      </w:r>
+    </w:p>
+    <w:p>
+      <w:pPr>
+        <w:pStyle w:val="TOC2"/>
+        <w:tabs>
+          <w:tab w:val="left" w:pos="960"/>
+          <w:tab w:val="right" w:leader="dot" w:pos="9350"/>
+        </w:tabs>
+        <w:spacing w:line="240" w:lineRule="auto"/>
+        <w:rPr>
+          <w:rFonts w:ascii="Arial" w:hAnsi="Arial" w:cs="Arial"/>
+          <w:smallCaps w:val="0"/>
+        </w:rPr>
+      </w:pPr>
+      <w:r>
+        <w:rPr>
+          <w:rFonts w:ascii="Arial" w:hAnsi="Arial" w:cs="Arial"/>
+        </w:rPr>
+        <w:t>2.2</w:t>
+      </w:r>
+      <w:r>
+        <w:rPr>
+          <w:rFonts w:ascii="Arial" w:hAnsi="Arial" w:cs="Arial"/>
+          <w:smallCaps w:val="0"/>
+        </w:rPr>
+        <w:tab/>
+      </w:r>
+      <w:r>
+        <w:rPr>
+          <w:rFonts w:ascii="Arial" w:hAnsi="Arial"/>
+        </w:rPr>
+        <w:t>D</w:t>
+      </w:r>
+      <w:r>
+        <w:rPr>
+          <w:rFonts w:ascii="Arial" w:hAnsi="Arial"/>
+        </w:rPr>
+        <w:t>atabase Management Overview</w:t>
+      </w:r>
+      <w:r>
+        <w:rPr>
+          <w:rFonts w:ascii="Arial" w:hAnsi="Arial" w:cs="Arial"/>
+        </w:rPr>
+        <w:tab/>
+      </w:r>
+      <w:r>
+        <w:rPr>
+          <w:rFonts w:ascii="Arial" w:hAnsi="Arial" w:cs="Arial"/>
+        </w:rPr>
+        <w:t>4</w:t>
+      </w:r>
+    </w:p>
+    <w:p>
+      <w:pPr>
+        <w:pStyle w:val="TOC2"/>
+        <w:tabs>
+          <w:tab w:val="left" w:pos="960"/>
+          <w:tab w:val="right" w:leader="dot" w:pos="9350"/>
+        </w:tabs>
+        <w:spacing w:line="240" w:lineRule="auto"/>
+        <w:rPr>
+          <w:rFonts w:ascii="Arial" w:hAnsi="Arial" w:cs="Arial"/>
+          <w:smallCaps w:val="0"/>
+        </w:rPr>
+      </w:pPr>
+      <w:r>
+        <w:rPr>
+          <w:rFonts w:ascii="Arial" w:hAnsi="Arial" w:cs="Arial"/>
+        </w:rPr>
+        <w:t>2.3</w:t>
+      </w:r>
+      <w:r>
+        <w:rPr>
+          <w:rFonts w:ascii="Arial" w:hAnsi="Arial" w:cs="Arial"/>
+          <w:smallCaps w:val="0"/>
+        </w:rPr>
+        <w:tab/>
+      </w:r>
+      <w:r>
+        <w:rPr>
+          <w:rFonts w:ascii="Arial" w:hAnsi="Arial"/>
+        </w:rPr>
+        <w:t>Profile Management Overview</w:t>
+      </w:r>
+      <w:r>
+        <w:rPr>
+          <w:rFonts w:ascii="Arial" w:hAnsi="Arial" w:cs="Arial"/>
+        </w:rPr>
+        <w:tab/>
+      </w:r>
+      <w:r>
+        <w:rPr>
+          <w:rFonts w:ascii="Arial" w:hAnsi="Arial" w:cs="Arial"/>
+        </w:rPr>
+        <w:t>5</w:t>
+      </w:r>
+    </w:p>
+    <w:p>
+      <w:pPr>
+        <w:pStyle w:val="TOC2"/>
+        <w:tabs>
+          <w:tab w:val="left" w:pos="960"/>
+          <w:tab w:val="right" w:leader="dot" w:pos="9350"/>
+        </w:tabs>
+        <w:spacing w:line="240" w:lineRule="auto"/>
+        <w:rPr>
+          <w:rFonts w:ascii="Arial" w:hAnsi="Arial" w:cs="Arial"/>
+          <w:smallCaps w:val="0"/>
+        </w:rPr>
+      </w:pPr>
+      <w:r>
+        <w:rPr>
+          <w:rFonts w:ascii="Arial" w:hAnsi="Arial" w:cs="Arial"/>
+        </w:rPr>
+        <w:t>2.4</w:t>
+      </w:r>
+      <w:r>
+        <w:rPr>
+          <w:rFonts w:ascii="Arial" w:hAnsi="Arial" w:cs="Arial"/>
+          <w:smallCaps w:val="0"/>
+        </w:rPr>
+        <w:tab/>
+      </w:r>
+      <w:r>
+        <w:rPr>
+          <w:rFonts w:ascii="Arial" w:hAnsi="Arial"/>
+        </w:rPr>
+        <w:t>Subscription Purchase Overview</w:t>
+      </w:r>
+      <w:r>
+        <w:rPr>
+          <w:rFonts w:ascii="Arial" w:hAnsi="Arial" w:cs="Arial"/>
+        </w:rPr>
+        <w:tab/>
+      </w:r>
+      <w:r>
+        <w:rPr>
+          <w:rFonts w:ascii="Arial" w:hAnsi="Arial" w:cs="Arial"/>
+        </w:rPr>
+        <w:t>6</w:t>
       </w:r>
     </w:p>
     <w:p>
@@ -1262,7 +1432,7 @@
         <w:rPr>
           <w:rFonts w:ascii="Arial" w:hAnsi="Arial" w:cs="Arial"/>
         </w:rPr>
-        <w:t>2</w:t>
+        <w:t>3</w:t>
       </w:r>
       <w:r>
         <w:rPr>
@@ -1276,7 +1446,7 @@
         <w:rPr>
           <w:rFonts w:ascii="Arial" w:hAnsi="Arial" w:cs="Arial"/>
         </w:rPr>
-        <w:t>Overall Description</w:t>
+        <w:t>STRUCTURAL MODELING</w:t>
       </w:r>
       <w:r>
         <w:rPr>
@@ -1288,36 +1458,54 @@
         <w:rPr>
           <w:rFonts w:ascii="Arial" w:hAnsi="Arial" w:cs="Arial"/>
         </w:rPr>
-        <w:fldChar w:fldCharType="begin"/>
-      </w:r>
-      <w:r>
-        <w:rPr>
-          <w:rFonts w:ascii="Arial" w:hAnsi="Arial" w:cs="Arial"/>
-        </w:rPr>
-        <w:instrText xml:space="preserve"> PAGEREF _Toc113291696 \h </w:instrText>
-      </w:r>
-      <w:r>
-        <w:rPr>
-          <w:rFonts w:ascii="Arial" w:hAnsi="Arial" w:cs="Arial"/>
-        </w:rPr>
-      </w:r>
-      <w:r>
-        <w:rPr>
-          <w:rFonts w:ascii="Arial" w:hAnsi="Arial" w:cs="Arial"/>
-        </w:rPr>
-        <w:fldChar w:fldCharType="separate"/>
-      </w:r>
-      <w:r>
-        <w:rPr>
-          <w:rFonts w:ascii="Arial" w:hAnsi="Arial" w:cs="Arial"/>
-        </w:rPr>
-        <w:t>3</w:t>
-      </w:r>
-      <w:r>
-        <w:rPr>
-          <w:rFonts w:ascii="Arial" w:hAnsi="Arial" w:cs="Arial"/>
-        </w:rPr>
-        <w:fldChar w:fldCharType="end"/>
+        <w:t>7</w:t>
+      </w:r>
+    </w:p>
+    <w:p>
+      <w:pPr>
+        <w:pStyle w:val="TOC1"/>
+        <w:tabs>
+          <w:tab w:val="left" w:pos="480"/>
+          <w:tab w:val="right" w:leader="dot" w:pos="9350"/>
+        </w:tabs>
+        <w:spacing w:before="0" w:after="0" w:line="240" w:lineRule="auto"/>
+        <w:rPr>
+          <w:rFonts w:ascii="Arial" w:hAnsi="Arial" w:cs="Arial"/>
+          <w:b w:val="0"/>
+          <w:caps w:val="0"/>
+        </w:rPr>
+      </w:pPr>
+      <w:r>
+        <w:rPr>
+          <w:rFonts w:ascii="Arial" w:hAnsi="Arial" w:cs="Arial"/>
+        </w:rPr>
+        <w:t>4</w:t>
+      </w:r>
+      <w:r>
+        <w:rPr>
+          <w:rFonts w:ascii="Arial" w:hAnsi="Arial" w:cs="Arial"/>
+          <w:b w:val="0"/>
+          <w:caps w:val="0"/>
+        </w:rPr>
+        <w:tab/>
+      </w:r>
+      <w:r>
+        <w:rPr>
+          <w:rFonts w:ascii="Arial" w:hAnsi="Arial" w:cs="Arial"/>
+        </w:rPr>
+        <w:t>BEHAVIOR MODELS</w:t>
+      </w:r>
+      <w:r>
+        <w:rPr>
+          <w:rFonts w:ascii="Arial" w:hAnsi="Arial" w:cs="Arial"/>
+        </w:rPr>
+        <w:tab/>
+      </w:r>
+      <w:r>
+        <w:rPr>
+          <w:rFonts w:ascii="Arial" w:hAnsi="Arial" w:cs="Arial"/>
+        </w:rPr>
+        <w:t>8</w:t>
       </w:r>
     </w:p>
     <w:p>
@@ -1337,7 +1525,7 @@
         <w:rPr>
           <w:rFonts w:ascii="Arial" w:hAnsi="Arial" w:cs="Arial"/>
         </w:rPr>
-        <w:t>2.1</w:t>
+        <w:t>4.1</w:t>
       </w:r>
       <w:r>
         <w:rPr>
@@ -1348,9 +1536,9 @@
       </w:r>
       <w:r>
         <w:rPr>
-          <w:rFonts w:ascii="Arial" w:hAnsi="Arial" w:cs="Arial"/>
-        </w:rPr>
-        <w:t>Product Perspective</w:t>
+          <w:rFonts w:ascii="Arial" w:hAnsi="Arial"/>
+        </w:rPr>
+        <w:t>Sequence Diagram: Account Creation</w:t>
       </w:r>
       <w:r>
         <w:rPr>
@@ -1362,36 +1550,7 @@
         <w:rPr>
           <w:rFonts w:ascii="Arial" w:hAnsi="Arial" w:cs="Arial"/>
         </w:rPr>
-        <w:fldChar w:fldCharType="begin"/>
-      </w:r>
-      <w:r>
-        <w:rPr>
-          <w:rFonts w:ascii="Arial" w:hAnsi="Arial" w:cs="Arial"/>
-        </w:rPr>
-        <w:instrText xml:space="preserve"> PAGEREF _Toc113291697 \h </w:instrText>
-      </w:r>
-      <w:r>
-        <w:rPr>
-          <w:rFonts w:ascii="Arial" w:hAnsi="Arial" w:cs="Arial"/>
-        </w:rPr>
-      </w:r>
-      <w:r>
-        <w:rPr>
-          <w:rFonts w:ascii="Arial" w:hAnsi="Arial" w:cs="Arial"/>
-        </w:rPr>
-        <w:fldChar w:fldCharType="separate"/>
-      </w:r>
-      <w:r>
-        <w:rPr>
-          <w:rFonts w:ascii="Arial" w:hAnsi="Arial" w:cs="Arial"/>
-        </w:rPr>
-        <w:t>3</w:t>
-      </w:r>
-      <w:r>
-        <w:rPr>
-          <w:rFonts w:ascii="Arial" w:hAnsi="Arial" w:cs="Arial"/>
-        </w:rPr>
-        <w:fldChar w:fldCharType="end"/>
+        <w:t>8</w:t>
       </w:r>
     </w:p>
     <w:p>
@@ -1404,27 +1563,26 @@
         <w:spacing w:line="240" w:lineRule="auto"/>
         <w:rPr>
           <w:rFonts w:ascii="Arial" w:hAnsi="Arial" w:cs="Arial"/>
+        </w:rPr>
+      </w:pPr>
+      <w:r>
+        <w:rPr>
+          <w:rFonts w:ascii="Arial" w:hAnsi="Arial" w:cs="Arial"/>
+        </w:rPr>
+        <w:t>4.2</w:t>
+      </w:r>
+      <w:r>
+        <w:rPr>
+          <w:rFonts w:ascii="Arial" w:hAnsi="Arial" w:cs="Arial"/>
           <w:smallCaps w:val="0"/>
         </w:rPr>
-      </w:pPr>
-      <w:r>
-        <w:rPr>
-          <w:rFonts w:ascii="Arial" w:hAnsi="Arial" w:cs="Arial"/>
-        </w:rPr>
-        <w:t>2.2</w:t>
-      </w:r>
-      <w:r>
-        <w:rPr>
-          <w:rFonts w:ascii="Arial" w:hAnsi="Arial" w:cs="Arial"/>
-          <w:smallCaps w:val="0"/>
-        </w:rPr>
         <w:tab/>
       </w:r>
       <w:r>
         <w:rPr>
-          <w:rFonts w:ascii="Arial" w:hAnsi="Arial" w:cs="Arial"/>
-        </w:rPr>
-        <w:t>Product Functionality</w:t>
+          <w:rFonts w:ascii="Arial" w:hAnsi="Arial"/>
+        </w:rPr>
+        <w:t>Sequence Diagram: Account Login</w:t>
       </w:r>
       <w:r>
         <w:rPr>
@@ -1436,36 +1594,7 @@
         <w:rPr>
           <w:rFonts w:ascii="Arial" w:hAnsi="Arial" w:cs="Arial"/>
         </w:rPr>
-        <w:fldChar w:fldCharType="begin"/>
-      </w:r>
-      <w:r>
-        <w:rPr>
-          <w:rFonts w:ascii="Arial" w:hAnsi="Arial" w:cs="Arial"/>
-        </w:rPr>
-        <w:instrText xml:space="preserve"> PAGEREF _Toc113291698 \h </w:instrText>
-      </w:r>
-      <w:r>
-        <w:rPr>
-          <w:rFonts w:ascii="Arial" w:hAnsi="Arial" w:cs="Arial"/>
-        </w:rPr>
-      </w:r>
-      <w:r>
-        <w:rPr>
-          <w:rFonts w:ascii="Arial" w:hAnsi="Arial" w:cs="Arial"/>
-        </w:rPr>
-        <w:fldChar w:fldCharType="separate"/>
-      </w:r>
-      <w:r>
-        <w:rPr>
-          <w:rFonts w:ascii="Arial" w:hAnsi="Arial" w:cs="Arial"/>
-        </w:rPr>
-        <w:t>3</w:t>
-      </w:r>
-      <w:r>
-        <w:rPr>
-          <w:rFonts w:ascii="Arial" w:hAnsi="Arial" w:cs="Arial"/>
-        </w:rPr>
-        <w:fldChar w:fldCharType="end"/>
+        <w:t>9</w:t>
       </w:r>
     </w:p>
     <w:p>
@@ -1485,7 +1614,13 @@
         <w:rPr>
           <w:rFonts w:ascii="Arial" w:hAnsi="Arial" w:cs="Arial"/>
         </w:rPr>
-        <w:t>2.3</w:t>
+        <w:t>4.</w:t>
+      </w:r>
+      <w:r>
+        <w:rPr>
+          <w:rFonts w:ascii="Arial" w:hAnsi="Arial" w:cs="Arial"/>
+        </w:rPr>
+        <w:t>3</w:t>
       </w:r>
       <w:r>
         <w:rPr>
@@ -1496,16 +1631,16 @@
       </w:r>
       <w:r>
         <w:rPr>
-          <w:rFonts w:ascii="Arial" w:hAnsi="Arial" w:cs="Arial"/>
-        </w:rPr>
-        <w:t>Users and Characteristics</w:t>
+          <w:rFonts w:ascii="Arial" w:hAnsi="Arial"/>
+        </w:rPr>
+        <w:t>Sequence Diagram: Admin Account Login</w:t>
       </w:r>
       <w:r>
         <w:rPr>
           <w:rFonts w:ascii="Arial" w:hAnsi="Arial" w:cs="Arial"/>
         </w:rPr>
         <w:tab/>
-        <w:t>4</w:t>
+        <w:t>10</w:t>
       </w:r>
     </w:p>
     <w:p>
@@ -1525,7 +1660,13 @@
         <w:rPr>
           <w:rFonts w:ascii="Arial" w:hAnsi="Arial" w:cs="Arial"/>
         </w:rPr>
-        <w:t>2.4</w:t>
+        <w:t>4.</w:t>
+      </w:r>
+      <w:r>
+        <w:rPr>
+          <w:rFonts w:ascii="Arial" w:hAnsi="Arial" w:cs="Arial"/>
+        </w:rPr>
+        <w:t>4</w:t>
       </w:r>
       <w:r>
         <w:rPr>
@@ -1536,16 +1677,22 @@
       </w:r>
       <w:r>
         <w:rPr>
-          <w:rFonts w:ascii="Arial" w:hAnsi="Arial" w:cs="Arial"/>
-        </w:rPr>
-        <w:t>Operating Environment</w:t>
+          <w:rFonts w:ascii="Arial" w:hAnsi="Arial"/>
+        </w:rPr>
+        <w:t>Sequence Diagram: Subscription Purchasing</w:t>
       </w:r>
       <w:r>
         <w:rPr>
           <w:rFonts w:ascii="Arial" w:hAnsi="Arial" w:cs="Arial"/>
         </w:rPr>
         <w:tab/>
-        <w:t>4</w:t>
+        <w:t>1</w:t>
+      </w:r>
+      <w:r>
+        <w:rPr>
+          <w:rFonts w:ascii="Arial" w:hAnsi="Arial" w:cs="Arial"/>
+        </w:rPr>
+        <w:t>1</w:t>
       </w:r>
     </w:p>
     <w:p>
@@ -1565,7 +1712,13 @@
         <w:rPr>
           <w:rFonts w:ascii="Arial" w:hAnsi="Arial" w:cs="Arial"/>
         </w:rPr>
-        <w:t>2.5</w:t>
+        <w:t>4.</w:t>
+      </w:r>
+      <w:r>
+        <w:rPr>
+          <w:rFonts w:ascii="Arial" w:hAnsi="Arial" w:cs="Arial"/>
+        </w:rPr>
+        <w:t>5</w:t>
       </w:r>
       <w:r>
         <w:rPr>
@@ -1576,50 +1729,22 @@
       </w:r>
       <w:r>
         <w:rPr>
-          <w:rFonts w:ascii="Arial" w:hAnsi="Arial" w:cs="Arial"/>
-        </w:rPr>
-        <w:t>Design and Implementation Constraints</w:t>
+          <w:rFonts w:ascii="Arial" w:hAnsi="Arial"/>
+        </w:rPr>
+        <w:t>State Diagram: Profile Management</w:t>
       </w:r>
       <w:r>
         <w:rPr>
           <w:rFonts w:ascii="Arial" w:hAnsi="Arial" w:cs="Arial"/>
         </w:rPr>
         <w:tab/>
-      </w:r>
-      <w:r>
-        <w:rPr>
-          <w:rFonts w:ascii="Arial" w:hAnsi="Arial" w:cs="Arial"/>
-        </w:rPr>
-        <w:fldChar w:fldCharType="begin"/>
-      </w:r>
-      <w:r>
-        <w:rPr>
-          <w:rFonts w:ascii="Arial" w:hAnsi="Arial" w:cs="Arial"/>
-        </w:rPr>
-        <w:instrText xml:space="preserve"> PAGEREF _Toc113291701 \h </w:instrText>
-      </w:r>
-      <w:r>
-        <w:rPr>
-          <w:rFonts w:ascii="Arial" w:hAnsi="Arial" w:cs="Arial"/>
-        </w:rPr>
-      </w:r>
-      <w:r>
-        <w:rPr>
-          <w:rFonts w:ascii="Arial" w:hAnsi="Arial" w:cs="Arial"/>
-        </w:rPr>
-        <w:fldChar w:fldCharType="separate"/>
-      </w:r>
-      <w:r>
-        <w:rPr>
-          <w:rFonts w:ascii="Arial" w:hAnsi="Arial" w:cs="Arial"/>
-        </w:rPr>
-        <w:t>4</w:t>
-      </w:r>
-      <w:r>
-        <w:rPr>
-          <w:rFonts w:ascii="Arial" w:hAnsi="Arial" w:cs="Arial"/>
-        </w:rPr>
-        <w:fldChar w:fldCharType="end"/>
+        <w:t>1</w:t>
+      </w:r>
+      <w:r>
+        <w:rPr>
+          <w:rFonts w:ascii="Arial" w:hAnsi="Arial" w:cs="Arial"/>
+        </w:rPr>
+        <w:t>2</w:t>
       </w:r>
     </w:p>
     <w:p>
@@ -1639,7 +1764,13 @@
         <w:rPr>
           <w:rFonts w:ascii="Arial" w:hAnsi="Arial" w:cs="Arial"/>
         </w:rPr>
-        <w:t>2.6</w:t>
+        <w:t>4.</w:t>
+      </w:r>
+      <w:r>
+        <w:rPr>
+          <w:rFonts w:ascii="Arial" w:hAnsi="Arial" w:cs="Arial"/>
+        </w:rPr>
+        <w:t>6</w:t>
       </w:r>
       <w:r>
         <w:rPr>
@@ -1650,527 +1781,23 @@
       </w:r>
       <w:r>
         <w:rPr>
-          <w:rFonts w:ascii="Arial" w:hAnsi="Arial" w:cs="Arial"/>
-        </w:rPr>
-        <w:t>User Documentation</w:t>
+          <w:rFonts w:ascii="Arial" w:hAnsi="Arial"/>
+        </w:rPr>
+        <w:t>State Diagram: Database Management</w:t>
       </w:r>
       <w:r>
         <w:rPr>
           <w:rFonts w:ascii="Arial" w:hAnsi="Arial" w:cs="Arial"/>
         </w:rPr>
         <w:tab/>
-        <w:t>5</w:t>
-      </w:r>
-    </w:p>
-    <w:p>
-      <w:pPr>
-        <w:pStyle w:val="TOC2"/>
-        <w:tabs>
-          <w:tab w:val="left" w:pos="960"/>
-          <w:tab w:val="right" w:leader="dot" w:pos="9350"/>
-        </w:tabs>
-        <w:spacing w:line="240" w:lineRule="auto"/>
-        <w:rPr>
-          <w:rFonts w:ascii="Arial" w:hAnsi="Arial" w:cs="Arial"/>
-          <w:smallCaps w:val="0"/>
-        </w:rPr>
-      </w:pPr>
-      <w:r>
-        <w:rPr>
-          <w:rFonts w:ascii="Arial" w:hAnsi="Arial" w:cs="Arial"/>
-        </w:rPr>
-        <w:t>2.7</w:t>
-      </w:r>
-      <w:r>
-        <w:rPr>
-          <w:rFonts w:ascii="Arial" w:hAnsi="Arial" w:cs="Arial"/>
-          <w:smallCaps w:val="0"/>
-        </w:rPr>
-        <w:tab/>
-      </w:r>
-      <w:r>
-        <w:rPr>
-          <w:rFonts w:ascii="Arial" w:hAnsi="Arial" w:cs="Arial"/>
-        </w:rPr>
-        <w:t>Assumptions and Dependencies</w:t>
-      </w:r>
-      <w:r>
-        <w:rPr>
-          <w:rFonts w:ascii="Arial" w:hAnsi="Arial" w:cs="Arial"/>
-        </w:rPr>
-        <w:tab/>
-        <w:t>5</w:t>
-      </w:r>
-    </w:p>
-    <w:p>
-      <w:pPr>
-        <w:pStyle w:val="TOC1"/>
-        <w:tabs>
-          <w:tab w:val="left" w:pos="480"/>
-          <w:tab w:val="right" w:leader="dot" w:pos="9350"/>
-        </w:tabs>
-        <w:spacing w:before="0" w:after="0" w:line="240" w:lineRule="auto"/>
-        <w:rPr>
-          <w:rFonts w:ascii="Arial" w:hAnsi="Arial" w:cs="Arial"/>
-          <w:b w:val="0"/>
-          <w:caps w:val="0"/>
-        </w:rPr>
-      </w:pPr>
+        <w:t>1</w:t>
+      </w:r>
       <w:r>
         <w:rPr>
           <w:rFonts w:ascii="Arial" w:hAnsi="Arial" w:cs="Arial"/>
         </w:rPr>
         <w:t>3</w:t>
       </w:r>
-      <w:r>
-        <w:rPr>
-          <w:rFonts w:ascii="Arial" w:hAnsi="Arial" w:cs="Arial"/>
-          <w:b w:val="0"/>
-          <w:caps w:val="0"/>
-        </w:rPr>
-        <w:tab/>
-      </w:r>
-      <w:r>
-        <w:rPr>
-          <w:rFonts w:ascii="Arial" w:hAnsi="Arial" w:cs="Arial"/>
-        </w:rPr>
-        <w:t>Specific Requirements</w:t>
-      </w:r>
-      <w:r>
-        <w:rPr>
-          <w:rFonts w:ascii="Arial" w:hAnsi="Arial" w:cs="Arial"/>
-        </w:rPr>
-        <w:tab/>
-        <w:t>6</w:t>
-      </w:r>
-    </w:p>
-    <w:p>
-      <w:pPr>
-        <w:pStyle w:val="TOC2"/>
-        <w:tabs>
-          <w:tab w:val="left" w:pos="960"/>
-          <w:tab w:val="right" w:leader="dot" w:pos="9350"/>
-        </w:tabs>
-        <w:spacing w:line="240" w:lineRule="auto"/>
-        <w:rPr>
-          <w:rFonts w:ascii="Arial" w:hAnsi="Arial" w:cs="Arial"/>
-        </w:rPr>
-      </w:pPr>
-      <w:r>
-        <w:rPr>
-          <w:rFonts w:ascii="Arial" w:hAnsi="Arial" w:cs="Arial"/>
-        </w:rPr>
-        <w:t>3.1</w:t>
-      </w:r>
-      <w:r>
-        <w:rPr>
-          <w:rFonts w:ascii="Arial" w:hAnsi="Arial" w:cs="Arial"/>
-          <w:smallCaps w:val="0"/>
-        </w:rPr>
-        <w:tab/>
-      </w:r>
-      <w:r>
-        <w:rPr>
-          <w:rFonts w:ascii="Arial" w:hAnsi="Arial" w:cs="Arial"/>
-        </w:rPr>
-        <w:t>External Interface Requirements</w:t>
-      </w:r>
-      <w:r>
-        <w:rPr>
-          <w:rFonts w:ascii="Arial" w:hAnsi="Arial" w:cs="Arial"/>
-        </w:rPr>
-        <w:tab/>
-        <w:t>6</w:t>
-      </w:r>
-      <w:r>
-        <w:rPr>
-          <w:rFonts w:ascii="Arial" w:hAnsi="Arial" w:cs="Arial"/>
-          <w:smallCaps w:val="0"/>
-        </w:rPr>
-        <w:tab/>
-      </w:r>
-    </w:p>
-    <w:p>
-      <w:pPr>
-        <w:pStyle w:val="TOC2"/>
-        <w:tabs>
-          <w:tab w:val="left" w:pos="960"/>
-          <w:tab w:val="right" w:leader="dot" w:pos="9350"/>
-        </w:tabs>
-        <w:spacing w:line="240" w:lineRule="auto"/>
-        <w:rPr>
-          <w:rFonts w:ascii="Arial" w:hAnsi="Arial" w:cs="Arial"/>
-          <w:smallCaps w:val="0"/>
-        </w:rPr>
-      </w:pPr>
-      <w:r>
-        <w:rPr>
-          <w:rFonts w:ascii="Arial" w:hAnsi="Arial" w:cs="Arial"/>
-        </w:rPr>
-        <w:t>3.2</w:t>
-      </w:r>
-      <w:r>
-        <w:rPr>
-          <w:rFonts w:ascii="Arial" w:hAnsi="Arial" w:cs="Arial"/>
-          <w:smallCaps w:val="0"/>
-        </w:rPr>
-        <w:tab/>
-      </w:r>
-      <w:r>
-        <w:rPr>
-          <w:rFonts w:ascii="Arial" w:hAnsi="Arial" w:cs="Arial"/>
-        </w:rPr>
-        <w:t>Functional Requirements</w:t>
-      </w:r>
-      <w:r>
-        <w:rPr>
-          <w:rFonts w:ascii="Arial" w:hAnsi="Arial" w:cs="Arial"/>
-        </w:rPr>
-        <w:tab/>
-      </w:r>
-      <w:r>
-        <w:rPr>
-          <w:rFonts w:ascii="Arial" w:hAnsi="Arial" w:cs="Arial"/>
-        </w:rPr>
-        <w:fldChar w:fldCharType="begin"/>
-      </w:r>
-      <w:r>
-        <w:rPr>
-          <w:rFonts w:ascii="Arial" w:hAnsi="Arial" w:cs="Arial"/>
-        </w:rPr>
-        <w:instrText xml:space="preserve"> PAGEREF _Toc113291706 \h </w:instrText>
-      </w:r>
-      <w:r>
-        <w:rPr>
-          <w:rFonts w:ascii="Arial" w:hAnsi="Arial" w:cs="Arial"/>
-        </w:rPr>
-      </w:r>
-      <w:r>
-        <w:rPr>
-          <w:rFonts w:ascii="Arial" w:hAnsi="Arial" w:cs="Arial"/>
-        </w:rPr>
-        <w:fldChar w:fldCharType="separate"/>
-      </w:r>
-      <w:r>
-        <w:rPr>
-          <w:rFonts w:ascii="Arial" w:hAnsi="Arial" w:cs="Arial"/>
-        </w:rPr>
-        <w:t>6</w:t>
-      </w:r>
-      <w:r>
-        <w:rPr>
-          <w:rFonts w:ascii="Arial" w:hAnsi="Arial" w:cs="Arial"/>
-        </w:rPr>
-        <w:fldChar w:fldCharType="end"/>
-      </w:r>
-    </w:p>
-    <w:p>
-      <w:pPr>
-        <w:pStyle w:val="TOC2"/>
-        <w:tabs>
-          <w:tab w:val="left" w:pos="960"/>
-          <w:tab w:val="right" w:leader="dot" w:pos="9350"/>
-        </w:tabs>
-        <w:spacing w:line="240" w:lineRule="auto"/>
-        <w:rPr>
-          <w:rFonts w:ascii="Arial" w:hAnsi="Arial" w:cs="Arial"/>
-          <w:smallCaps w:val="0"/>
-        </w:rPr>
-      </w:pPr>
-      <w:r>
-        <w:rPr>
-          <w:rFonts w:ascii="Arial" w:hAnsi="Arial" w:cs="Arial"/>
-        </w:rPr>
-        <w:t>3.3</w:t>
-      </w:r>
-      <w:r>
-        <w:rPr>
-          <w:rFonts w:ascii="Arial" w:hAnsi="Arial" w:cs="Arial"/>
-          <w:smallCaps w:val="0"/>
-        </w:rPr>
-        <w:tab/>
-      </w:r>
-      <w:r>
-        <w:rPr>
-          <w:rFonts w:ascii="Arial" w:hAnsi="Arial" w:cs="Arial"/>
-        </w:rPr>
-        <w:t>Behaviour Requirements</w:t>
-      </w:r>
-      <w:r>
-        <w:rPr>
-          <w:rFonts w:ascii="Arial" w:hAnsi="Arial" w:cs="Arial"/>
-        </w:rPr>
-        <w:tab/>
-        <w:t>9</w:t>
-      </w:r>
-    </w:p>
-    <w:p>
-      <w:pPr>
-        <w:pStyle w:val="TOC1"/>
-        <w:tabs>
-          <w:tab w:val="left" w:pos="480"/>
-          <w:tab w:val="right" w:leader="dot" w:pos="9350"/>
-        </w:tabs>
-        <w:spacing w:before="0" w:after="0" w:line="240" w:lineRule="auto"/>
-        <w:rPr>
-          <w:rFonts w:ascii="Arial" w:hAnsi="Arial" w:cs="Arial"/>
-          <w:b w:val="0"/>
-          <w:caps w:val="0"/>
-        </w:rPr>
-      </w:pPr>
-      <w:r>
-        <w:rPr>
-          <w:rFonts w:ascii="Arial" w:hAnsi="Arial" w:cs="Arial"/>
-        </w:rPr>
-        <w:t>4</w:t>
-      </w:r>
-      <w:r>
-        <w:rPr>
-          <w:rFonts w:ascii="Arial" w:hAnsi="Arial" w:cs="Arial"/>
-          <w:b w:val="0"/>
-          <w:caps w:val="0"/>
-        </w:rPr>
-        <w:tab/>
-      </w:r>
-      <w:r>
-        <w:rPr>
-          <w:rFonts w:ascii="Arial" w:hAnsi="Arial" w:cs="Arial"/>
-        </w:rPr>
-        <w:t>Other Non-functional Requirements</w:t>
-      </w:r>
-      <w:r>
-        <w:rPr>
-          <w:rFonts w:ascii="Arial" w:hAnsi="Arial" w:cs="Arial"/>
-        </w:rPr>
-        <w:tab/>
-        <w:t>10</w:t>
-      </w:r>
-    </w:p>
-    <w:p>
-      <w:pPr>
-        <w:pStyle w:val="TOC2"/>
-        <w:tabs>
-          <w:tab w:val="left" w:pos="960"/>
-          <w:tab w:val="right" w:leader="dot" w:pos="9350"/>
-        </w:tabs>
-        <w:spacing w:line="240" w:lineRule="auto"/>
-        <w:rPr>
-          <w:rFonts w:ascii="Arial" w:hAnsi="Arial" w:cs="Arial"/>
-          <w:smallCaps w:val="0"/>
-        </w:rPr>
-      </w:pPr>
-      <w:r>
-        <w:rPr>
-          <w:rFonts w:ascii="Arial" w:hAnsi="Arial" w:cs="Arial"/>
-        </w:rPr>
-        <w:t>4.1</w:t>
-      </w:r>
-      <w:r>
-        <w:rPr>
-          <w:rFonts w:ascii="Arial" w:hAnsi="Arial" w:cs="Arial"/>
-          <w:smallCaps w:val="0"/>
-        </w:rPr>
-        <w:tab/>
-      </w:r>
-      <w:r>
-        <w:rPr>
-          <w:rFonts w:ascii="Arial" w:hAnsi="Arial" w:cs="Arial"/>
-        </w:rPr>
-        <w:t>Performance Requirements</w:t>
-      </w:r>
-      <w:r>
-        <w:rPr>
-          <w:rFonts w:ascii="Arial" w:hAnsi="Arial" w:cs="Arial"/>
-        </w:rPr>
-        <w:tab/>
-        <w:t>10</w:t>
-      </w:r>
-    </w:p>
-    <w:p>
-      <w:pPr>
-        <w:pStyle w:val="TOC2"/>
-        <w:tabs>
-          <w:tab w:val="left" w:pos="960"/>
-          <w:tab w:val="right" w:leader="dot" w:pos="9350"/>
-        </w:tabs>
-        <w:spacing w:line="240" w:lineRule="auto"/>
-        <w:rPr>
-          <w:rFonts w:ascii="Arial" w:hAnsi="Arial" w:cs="Arial"/>
-          <w:smallCaps w:val="0"/>
-        </w:rPr>
-      </w:pPr>
-      <w:r>
-        <w:rPr>
-          <w:rFonts w:ascii="Arial" w:hAnsi="Arial" w:cs="Arial"/>
-        </w:rPr>
-        <w:t>4.2</w:t>
-      </w:r>
-      <w:r>
-        <w:rPr>
-          <w:rFonts w:ascii="Arial" w:hAnsi="Arial" w:cs="Arial"/>
-          <w:smallCaps w:val="0"/>
-        </w:rPr>
-        <w:tab/>
-      </w:r>
-      <w:r>
-        <w:rPr>
-          <w:rFonts w:ascii="Arial" w:hAnsi="Arial" w:cs="Arial"/>
-        </w:rPr>
-        <w:t>Safety and Security Requirements</w:t>
-      </w:r>
-      <w:r>
-        <w:rPr>
-          <w:rFonts w:ascii="Arial" w:hAnsi="Arial" w:cs="Arial"/>
-        </w:rPr>
-        <w:tab/>
-        <w:t>10</w:t>
-      </w:r>
-    </w:p>
-    <w:p>
-      <w:pPr>
-        <w:pStyle w:val="TOC2"/>
-        <w:tabs>
-          <w:tab w:val="left" w:pos="960"/>
-          <w:tab w:val="right" w:leader="dot" w:pos="9350"/>
-        </w:tabs>
-        <w:spacing w:line="240" w:lineRule="auto"/>
-        <w:rPr>
-          <w:rFonts w:ascii="Arial" w:hAnsi="Arial" w:cs="Arial"/>
-          <w:smallCaps w:val="0"/>
-        </w:rPr>
-      </w:pPr>
-      <w:r>
-        <w:rPr>
-          <w:rFonts w:ascii="Arial" w:hAnsi="Arial" w:cs="Arial"/>
-        </w:rPr>
-        <w:t>4.3</w:t>
-      </w:r>
-      <w:r>
-        <w:rPr>
-          <w:rFonts w:ascii="Arial" w:hAnsi="Arial" w:cs="Arial"/>
-          <w:smallCaps w:val="0"/>
-        </w:rPr>
-        <w:tab/>
-      </w:r>
-      <w:r>
-        <w:rPr>
-          <w:rFonts w:ascii="Arial" w:hAnsi="Arial" w:cs="Arial"/>
-        </w:rPr>
-        <w:t>Software Quality Attributes</w:t>
-      </w:r>
-      <w:r>
-        <w:rPr>
-          <w:rFonts w:ascii="Arial" w:hAnsi="Arial" w:cs="Arial"/>
-        </w:rPr>
-        <w:tab/>
-        <w:t>10</w:t>
-      </w:r>
-    </w:p>
-    <w:p>
-      <w:pPr>
-        <w:pStyle w:val="TOC1"/>
-        <w:tabs>
-          <w:tab w:val="left" w:pos="480"/>
-          <w:tab w:val="right" w:leader="dot" w:pos="9350"/>
-        </w:tabs>
-        <w:spacing w:before="0" w:after="0" w:line="240" w:lineRule="auto"/>
-        <w:rPr>
-          <w:rFonts w:ascii="Arial" w:hAnsi="Arial" w:cs="Arial"/>
-          <w:b w:val="0"/>
-          <w:caps w:val="0"/>
-        </w:rPr>
-      </w:pPr>
-      <w:r>
-        <w:rPr>
-          <w:rFonts w:ascii="Arial" w:hAnsi="Arial" w:cs="Arial"/>
-        </w:rPr>
-        <w:t>5</w:t>
-      </w:r>
-      <w:r>
-        <w:rPr>
-          <w:rFonts w:ascii="Arial" w:hAnsi="Arial" w:cs="Arial"/>
-          <w:b w:val="0"/>
-          <w:caps w:val="0"/>
-        </w:rPr>
-        <w:tab/>
-      </w:r>
-      <w:r>
-        <w:rPr>
-          <w:rFonts w:ascii="Arial" w:hAnsi="Arial" w:cs="Arial"/>
-        </w:rPr>
-        <w:t>Other Requirements</w:t>
-      </w:r>
-      <w:r>
-        <w:rPr>
-          <w:rFonts w:ascii="Arial" w:hAnsi="Arial" w:cs="Arial"/>
-        </w:rPr>
-        <w:tab/>
-        <w:t>12</w:t>
-      </w:r>
-    </w:p>
-    <w:p>
-      <w:pPr>
-        <w:pStyle w:val="TOC1"/>
-        <w:tabs>
-          <w:tab w:val="right" w:leader="dot" w:pos="9350"/>
-        </w:tabs>
-        <w:spacing w:before="0" w:after="0" w:line="240" w:lineRule="auto"/>
-        <w:rPr>
-          <w:rFonts w:ascii="Arial" w:hAnsi="Arial" w:cs="Arial"/>
-          <w:b w:val="0"/>
-          <w:caps w:val="0"/>
-        </w:rPr>
-      </w:pPr>
-      <w:r>
-        <w:rPr>
-          <w:rFonts w:ascii="Arial" w:hAnsi="Arial" w:cs="Arial"/>
-        </w:rPr>
-        <w:t>Appendix A – Data Dictionary</w:t>
-      </w:r>
-      <w:r>
-        <w:rPr>
-          <w:rFonts w:ascii="Arial" w:hAnsi="Arial" w:cs="Arial"/>
-        </w:rPr>
-        <w:tab/>
-        <w:t>13</w:t>
-      </w:r>
-    </w:p>
-    <w:p>
-      <w:pPr>
-        <w:pStyle w:val="TOC1"/>
-        <w:tabs>
-          <w:tab w:val="right" w:leader="dot" w:pos="9350"/>
-        </w:tabs>
-        <w:spacing w:before="0" w:after="0" w:line="240" w:lineRule="auto"/>
-        <w:rPr>
-          <w:rFonts w:ascii="Arial" w:hAnsi="Arial" w:cs="Arial"/>
-          <w:b w:val="0"/>
-          <w:caps w:val="0"/>
-        </w:rPr>
-      </w:pPr>
-      <w:r>
-        <w:rPr>
-          <w:rFonts w:ascii="Arial" w:hAnsi="Arial" w:cs="Arial"/>
-        </w:rPr>
-        <w:t>Appendix B - Group Log</w:t>
-      </w:r>
-      <w:r>
-        <w:rPr>
-          <w:rFonts w:ascii="Arial" w:hAnsi="Arial" w:cs="Arial"/>
-        </w:rPr>
-        <w:tab/>
-        <w:t>14</w:t>
-      </w:r>
-    </w:p>
-    <w:p>
-      <w:pPr>
-        <w:spacing w:line="240" w:lineRule="auto"/>
-        <w:rPr>
-          <w:rFonts w:ascii="Arial" w:hAnsi="Arial" w:cs="Arial"/>
-        </w:rPr>
-      </w:pPr>
-    </w:p>
-    <w:p>
       <w:r>
         <w:fldChar w:fldCharType="end"/>
       </w:r>
@@ -2207,9 +1834,8 @@
           <w:sz w:val="22"/>
         </w:rPr>
       </w:pPr>
-      <w:bookmarkStart w:id="11" w:name="_Toc108287589"/>
-    </w:p>
-    <w:bookmarkEnd w:id="11"/>
+      <w:bookmarkStart w:id="10" w:name="_Toc108287589"/>
+    </w:p>
     <w:p>
       <w:pPr>
         <w:sectPr>
@@ -2222,6 +1848,9 @@
           <w:titlePg/>
         </w:sectPr>
       </w:pPr>
+      <w:bookmarkStart w:id="11" w:name="_GoBack"/>
+      <w:bookmarkEnd w:id="10"/>
+      <w:bookmarkEnd w:id="11"/>
     </w:p>
     <w:p>
       <w:pPr>
@@ -2256,6 +1885,43 @@
     </w:p>
     <w:p>
       <w:pPr>
+        <w:rPr>
+          <w:rFonts w:ascii="Arial" w:hAnsi="Arial"/>
+          <w:sz w:val="22"/>
+        </w:rPr>
+      </w:pPr>
+      <w:r>
+        <w:rPr>
+          <w:rFonts w:ascii="Arial" w:hAnsi="Arial"/>
+          <w:b/>
+          <w:sz w:val="22"/>
+        </w:rPr>
+        <w:t>SubScruple</w:t>
+      </w:r>
+      <w:r>
+        <w:rPr>
+          <w:rFonts w:ascii="Arial" w:hAnsi="Arial"/>
+          <w:sz w:val="22"/>
+        </w:rPr>
+        <w:t xml:space="preserve"> is a </w:t>
+      </w:r>
+      <w:r>
+        <w:rPr>
+          <w:rFonts w:ascii="Arial" w:hAnsi="Arial"/>
+          <w:sz w:val="22"/>
+        </w:rPr>
+        <w:t xml:space="preserve">free, subscription service, </w:t>
+      </w:r>
+      <w:r>
+        <w:rPr>
+          <w:rFonts w:ascii="Arial" w:hAnsi="Arial"/>
+          <w:sz w:val="22"/>
+        </w:rPr>
+        <w:t>web-based application that users can purchase subscriptions through different services offered in their respective location. These subscriptions can be bought at different tier levels and provide extra benefits to the user depending on the tier. In this section, you will be introduced to the purpose of this document, the scope of this product, the intended audience/document overview, document conventions, and references and acknowledgements.</w:t>
+      </w:r>
+    </w:p>
+    <w:p>
+      <w:pPr>
         <w:pStyle w:val="Heading2"/>
         <w:rPr>
           <w:rFonts w:ascii="Arial" w:hAnsi="Arial"/>
@@ -2280,6 +1946,70 @@
     </w:p>
     <w:p>
       <w:pPr>
+        <w:pStyle w:val="template"/>
+        <w:jc w:val="both"/>
+        <w:rPr>
+          <w:i w:val="0"/>
+        </w:rPr>
+      </w:pPr>
+      <w:r>
+        <w:rPr>
+          <w:i w:val="0"/>
+        </w:rPr>
+        <w:t xml:space="preserve">The purpose of this document is to centralize the </w:t>
+      </w:r>
+      <w:r>
+        <w:rPr>
+          <w:i w:val="0"/>
+        </w:rPr>
+        <w:t>diagrams</w:t>
+      </w:r>
+      <w:r>
+        <w:rPr>
+          <w:i w:val="0"/>
+        </w:rPr>
+        <w:t xml:space="preserve"> and functionalities, provided by each group member, that ultimately define how the system operates. This will consist of an overview of how the system will function, the high-level, web-based user interface, and how this system will resonate with the team members developing said system and the interested audience and/or stakeholders. Revisions made to the document are a possibility depending on the changing vision of the project or the feasibility of certain features</w:t>
+      </w:r>
+      <w:r>
+        <w:rPr>
+          <w:i w:val="0"/>
+        </w:rPr>
+        <w:t xml:space="preserve">. </w:t>
+      </w:r>
+      <w:r>
+        <w:rPr>
+          <w:i w:val="0"/>
+        </w:rPr>
+        <w:t xml:space="preserve">Reading over this document should provide the reader with a holistic sense of what </w:t>
+      </w:r>
+      <w:r>
+        <w:rPr>
+          <w:b/>
+          <w:i w:val="0"/>
+        </w:rPr>
+        <w:t>SubScruple</w:t>
+      </w:r>
+      <w:r>
+        <w:rPr>
+          <w:i w:val="0"/>
+        </w:rPr>
+        <w:t xml:space="preserve"> does and the</w:t>
+      </w:r>
+      <w:r>
+        <w:rPr>
+          <w:i w:val="0"/>
+        </w:rPr>
+        <w:t xml:space="preserve"> operations</w:t>
+      </w:r>
+      <w:r>
+        <w:rPr>
+          <w:i w:val="0"/>
+        </w:rPr>
+        <w:t xml:space="preserve"> it provides to its subscription users.</w:t>
+      </w:r>
+    </w:p>
+    <w:p>
+      <w:pPr>
         <w:pStyle w:val="Heading2"/>
         <w:rPr>
           <w:rFonts w:ascii="Arial" w:hAnsi="Arial"/>
@@ -2298,6 +2028,34 @@
     </w:p>
     <w:p>
       <w:pPr>
+        <w:pStyle w:val="template"/>
+        <w:jc w:val="both"/>
+        <w:rPr>
+          <w:i w:val="0"/>
+        </w:rPr>
+      </w:pPr>
+      <w:r>
+        <w:rPr>
+          <w:i w:val="0"/>
+        </w:rPr>
+        <w:t xml:space="preserve">The particular scope of </w:t>
+      </w:r>
+      <w:r>
+        <w:rPr>
+          <w:b/>
+          <w:i w:val="0"/>
+        </w:rPr>
+        <w:t>SubScruple</w:t>
+      </w:r>
+      <w:r>
+        <w:rPr>
+          <w:i w:val="0"/>
+        </w:rPr>
+        <w:t xml:space="preserve"> is to offer subscriptions for various services that are congregated onto this one application. This application will strive to get the best deals possible by being constantly kept up to date with subscription pricing for the various services that the user chooses. The application can also be thought of as a hub for where all user subscription info will be stored, where they can choose to view their subscriptions by logging in to the application. In an ever-expanding market and reliance on technology for most purchases, each user can be certain to receive some benefit out of this web application.</w:t>
+      </w:r>
+    </w:p>
+    <w:p>
+      <w:pPr>
         <w:pStyle w:val="Heading2"/>
         <w:rPr>
           <w:rFonts w:ascii="Arial" w:hAnsi="Arial"/>
@@ -2322,20 +2080,177 @@
     </w:p>
     <w:p>
       <w:pPr>
+        <w:pStyle w:val="template"/>
+        <w:jc w:val="both"/>
+        <w:rPr>
+          <w:i w:val="0"/>
+        </w:rPr>
+      </w:pPr>
+      <w:r>
+        <w:rPr>
+          <w:i w:val="0"/>
+        </w:rPr>
+        <w:t xml:space="preserve">This document will be written in such a way that the reader is assumed to have a knowledge of how </w:t>
+      </w:r>
+      <w:r>
+        <w:rPr>
+          <w:i w:val="0"/>
+        </w:rPr>
+        <w:t>software design</w:t>
+      </w:r>
+      <w:r>
+        <w:rPr>
+          <w:i w:val="0"/>
+        </w:rPr>
+        <w:t xml:space="preserve"> documents are written, whether they are developers, project managers, marketing staff, users, testers, or documentation writers. The intended audience who are to operate </w:t>
+      </w:r>
+      <w:r>
+        <w:rPr>
+          <w:b/>
+          <w:i w:val="0"/>
+        </w:rPr>
+        <w:t>SubScruple</w:t>
+      </w:r>
+      <w:r>
+        <w:rPr>
+          <w:i w:val="0"/>
+        </w:rPr>
+        <w:t xml:space="preserve"> are those typically with an interest in technology, online shopping, or online reading, as the offered services will mainly be centered on these three categories.</w:t>
+      </w:r>
+    </w:p>
+    <w:p>
+      <w:pPr>
+        <w:pStyle w:val="template"/>
+        <w:jc w:val="both"/>
+        <w:rPr>
+          <w:i w:val="0"/>
+        </w:rPr>
+      </w:pPr>
+    </w:p>
+    <w:p>
+      <w:pPr>
+        <w:pStyle w:val="template"/>
+        <w:jc w:val="both"/>
+        <w:rPr>
+          <w:i w:val="0"/>
+        </w:rPr>
+      </w:pPr>
+      <w:r>
+        <w:rPr>
+          <w:i w:val="0"/>
+        </w:rPr>
+        <w:t xml:space="preserve">The rest of this software </w:t>
+      </w:r>
+      <w:r>
+        <w:rPr>
+          <w:i w:val="0"/>
+        </w:rPr>
+        <w:t>design</w:t>
+      </w:r>
+      <w:r>
+        <w:rPr>
+          <w:i w:val="0"/>
+        </w:rPr>
+        <w:t xml:space="preserve"> document past section 1 will delve into the nature of the system functionalities, with </w:t>
+      </w:r>
+      <w:r>
+        <w:rPr>
+          <w:i w:val="0"/>
+        </w:rPr>
+        <w:t>each section depicting different diagrams for how the application should generally function. I</w:t>
+      </w:r>
+      <w:r>
+        <w:rPr>
+          <w:i w:val="0"/>
+        </w:rPr>
+        <w:t xml:space="preserve">f you are a reader with moderate to extensive knowledge in how web applications operate, please read the whole document to have a comprehensive understanding of the different functions of </w:t>
+      </w:r>
+      <w:r>
+        <w:rPr>
+          <w:b/>
+          <w:i w:val="0"/>
+        </w:rPr>
+        <w:t>SubScruple</w:t>
+      </w:r>
+      <w:r>
+        <w:rPr>
+          <w:i w:val="0"/>
+        </w:rPr>
+        <w:t>.</w:t>
+      </w:r>
+    </w:p>
+    <w:p>
+      <w:pPr>
+        <w:pStyle w:val="template"/>
+        <w:jc w:val="both"/>
+        <w:rPr>
+          <w:color w:val="0000FF"/>
+        </w:rPr>
+      </w:pPr>
+    </w:p>
+    <w:p>
+      <w:pPr>
+        <w:pStyle w:val="template"/>
+        <w:jc w:val="both"/>
+        <w:rPr>
+          <w:color w:val="0000FF"/>
+        </w:rPr>
+      </w:pPr>
+    </w:p>
+    <w:p>
+      <w:pPr>
+        <w:pStyle w:val="template"/>
+        <w:jc w:val="both"/>
+        <w:rPr>
+          <w:color w:val="0000FF"/>
+        </w:rPr>
+      </w:pPr>
+    </w:p>
+    <w:p>
+      <w:pPr>
         <w:pStyle w:val="Heading2"/>
         <w:rPr>
           <w:rFonts w:ascii="Arial" w:hAnsi="Arial"/>
         </w:rPr>
       </w:pPr>
-      <w:bookmarkStart w:id="20" w:name="_Toc113291693"/>
-      <w:bookmarkStart w:id="21" w:name="_Toc439994668"/>
+      <w:bookmarkStart w:id="20" w:name="_Toc439994668"/>
+      <w:bookmarkStart w:id="21" w:name="_Toc113291694"/>
       <w:r>
         <w:rPr>
           <w:rFonts w:ascii="Arial" w:hAnsi="Arial"/>
         </w:rPr>
-        <w:t>Definitions, Acronyms and Abbreviations</w:t>
+        <w:lastRenderedPageBreak/>
+        <w:t>Document Conventions</w:t>
       </w:r>
       <w:bookmarkEnd w:id="20"/>
+      <w:bookmarkEnd w:id="21"/>
+    </w:p>
+    <w:p>
+      <w:pPr>
+        <w:pStyle w:val="template"/>
+        <w:jc w:val="both"/>
+        <w:rPr>
+          <w:i w:val="0"/>
+        </w:rPr>
+      </w:pPr>
+      <w:r>
+        <w:rPr>
+          <w:i w:val="0"/>
+        </w:rPr>
+        <w:t xml:space="preserve">This software </w:t>
+      </w:r>
+      <w:r>
+        <w:rPr>
+          <w:i w:val="0"/>
+        </w:rPr>
+        <w:t>design</w:t>
+      </w:r>
+      <w:r>
+        <w:rPr>
+          <w:i w:val="0"/>
+        </w:rPr>
+        <w:t xml:space="preserve"> document follows the writing conventions of the IEEE formatting requirements which includes but is not limited to: the use of size 11/12 Arial font, italics are used for comments, each line of the document is single spaced, the document maintains one inch margins, and the main sections begin at the top of it’s own page with a single number followed by subsections with decimal separator format that can span over multiple pages.</w:t>
+      </w:r>
     </w:p>
     <w:p>
       <w:pPr>
@@ -2344,137 +2259,283 @@
           <w:rFonts w:ascii="Arial" w:hAnsi="Arial"/>
         </w:rPr>
       </w:pPr>
-      <w:bookmarkStart w:id="22" w:name="_Toc113291694"/>
+      <w:bookmarkStart w:id="22" w:name="_Toc439994672"/>
+      <w:bookmarkStart w:id="23" w:name="_Toc113291695"/>
       <w:r>
         <w:rPr>
           <w:rFonts w:ascii="Arial" w:hAnsi="Arial"/>
         </w:rPr>
-        <w:t>Document Conventions</w:t>
-      </w:r>
-      <w:bookmarkEnd w:id="21"/>
+        <w:t>References</w:t>
+      </w:r>
       <w:bookmarkEnd w:id="22"/>
-    </w:p>
-    <w:p>
-      <w:pPr>
-        <w:pStyle w:val="Heading2"/>
-      </w:pPr>
-      <w:bookmarkStart w:id="23" w:name="_Toc439994672"/>
-      <w:bookmarkStart w:id="24" w:name="_Toc113291695"/>
       <w:r>
         <w:rPr>
           <w:rFonts w:ascii="Arial" w:hAnsi="Arial"/>
         </w:rPr>
-        <w:t>References</w:t>
+        <w:t xml:space="preserve"> and Acknowledgments</w:t>
       </w:r>
       <w:bookmarkEnd w:id="23"/>
-      <w:r>
-        <w:rPr>
-          <w:rFonts w:ascii="Arial" w:hAnsi="Arial"/>
-        </w:rPr>
-        <w:t xml:space="preserve"> and Acknowledgments</w:t>
-      </w:r>
-      <w:bookmarkEnd w:id="24"/>
-    </w:p>
-    <w:p>
-      <w:pPr>
-        <w:pStyle w:val="template"/>
-        <w:jc w:val="both"/>
-      </w:pPr>
-    </w:p>
-    <w:p>
-      <w:pPr>
-        <w:pStyle w:val="template"/>
-        <w:jc w:val="both"/>
-      </w:pPr>
-    </w:p>
-    <w:p>
-      <w:pPr>
-        <w:pStyle w:val="template"/>
-        <w:jc w:val="both"/>
-      </w:pPr>
-    </w:p>
-    <w:p>
-      <w:pPr>
-        <w:pStyle w:val="template"/>
-        <w:jc w:val="both"/>
-      </w:pPr>
-    </w:p>
-    <w:p>
-      <w:pPr>
-        <w:pStyle w:val="template"/>
-        <w:jc w:val="both"/>
-      </w:pPr>
-    </w:p>
-    <w:p>
-      <w:pPr>
-        <w:pStyle w:val="template"/>
-        <w:jc w:val="both"/>
-      </w:pPr>
-    </w:p>
-    <w:p>
-      <w:pPr>
-        <w:pStyle w:val="template"/>
-        <w:jc w:val="both"/>
-      </w:pPr>
-    </w:p>
-    <w:p>
-      <w:pPr>
-        <w:pStyle w:val="template"/>
-        <w:jc w:val="both"/>
-      </w:pPr>
-    </w:p>
-    <w:p>
-      <w:pPr>
-        <w:pStyle w:val="template"/>
-        <w:jc w:val="both"/>
-      </w:pPr>
-    </w:p>
-    <w:p>
-      <w:pPr>
-        <w:pStyle w:val="template"/>
-        <w:jc w:val="both"/>
-      </w:pPr>
-    </w:p>
-    <w:p>
-      <w:pPr>
-        <w:pStyle w:val="template"/>
-        <w:jc w:val="both"/>
-      </w:pPr>
-    </w:p>
-    <w:p>
-      <w:pPr>
-        <w:pStyle w:val="template"/>
-        <w:jc w:val="both"/>
-      </w:pPr>
-    </w:p>
-    <w:p>
-      <w:pPr>
-        <w:pStyle w:val="template"/>
-        <w:jc w:val="both"/>
-      </w:pPr>
-    </w:p>
-    <w:p>
-      <w:pPr>
-        <w:pStyle w:val="template"/>
-        <w:jc w:val="both"/>
-      </w:pPr>
-    </w:p>
-    <w:p>
-      <w:pPr>
-        <w:pStyle w:val="template"/>
-        <w:jc w:val="both"/>
-      </w:pPr>
-    </w:p>
-    <w:p>
-      <w:pPr>
-        <w:pStyle w:val="template"/>
-        <w:jc w:val="both"/>
-      </w:pPr>
-    </w:p>
-    <w:p>
-      <w:pPr>
-        <w:pStyle w:val="template"/>
-        <w:jc w:val="both"/>
+    </w:p>
+    <w:p>
+      <w:pPr>
+        <w:pStyle w:val="template"/>
+        <w:numPr>
+          <w:ilvl w:val="0"/>
+          <w:numId w:val="5"/>
+        </w:numPr>
+        <w:jc w:val="both"/>
+        <w:rPr>
+          <w:i w:val="0"/>
+        </w:rPr>
+      </w:pPr>
+      <w:r>
+        <w:rPr>
+          <w:i w:val="0"/>
+        </w:rPr>
+        <w:t xml:space="preserve">Standard IEEE Citation Guide: </w:t>
+      </w:r>
+    </w:p>
+    <w:p>
+      <w:pPr>
+        <w:pStyle w:val="template"/>
+        <w:ind w:left="720"/>
+        <w:jc w:val="both"/>
+        <w:rPr>
+          <w:i w:val="0"/>
+        </w:rPr>
+      </w:pPr>
+      <w:hyperlink r:id="rId11" w:history="1">
+        <w:r>
+          <w:rPr>
+            <w:rStyle w:val="Hyperlink"/>
+            <w:i w:val="0"/>
+          </w:rPr>
+          <w:t>https://learn.wsu.edu/bbcswebdav/pid-2795651-dt-content-rid-91333015_1/courses/2018-FALL-VANCO-CS-320-7661-LEC/IEEE-Citation-StyleGuide.pdf</w:t>
+        </w:r>
+      </w:hyperlink>
+      <w:r>
+        <w:rPr>
+          <w:i w:val="0"/>
+        </w:rPr>
+        <w:t xml:space="preserve"> </w:t>
+      </w:r>
+    </w:p>
+    <w:p>
+      <w:pPr>
+        <w:pStyle w:val="template"/>
+        <w:numPr>
+          <w:ilvl w:val="0"/>
+          <w:numId w:val="5"/>
+        </w:numPr>
+        <w:jc w:val="both"/>
+        <w:rPr>
+          <w:i w:val="0"/>
+        </w:rPr>
+      </w:pPr>
+      <w:r>
+        <w:rPr>
+          <w:i w:val="0"/>
+        </w:rPr>
+        <w:t xml:space="preserve">Slide reference material provided by Professor Xinghui Zhao of WSUV: </w:t>
+      </w:r>
+    </w:p>
+    <w:p>
+      <w:pPr>
+        <w:pStyle w:val="template"/>
+        <w:ind w:left="720"/>
+        <w:jc w:val="both"/>
+        <w:rPr>
+          <w:i w:val="0"/>
+        </w:rPr>
+      </w:pPr>
+      <w:hyperlink r:id="rId12" w:history="1">
+        <w:r>
+          <w:rPr>
+            <w:rStyle w:val="Hyperlink"/>
+            <w:i w:val="0"/>
+          </w:rPr>
+          <w:t>https://learn.wsu.edu/bbcswebdav/pid-2754132-dt-content-rid-91541549_1/courses/2018-FALL-VANCO-CS-320-7661-LEC/Lecture11_SystemModeling1.pdf</w:t>
+        </w:r>
+      </w:hyperlink>
+    </w:p>
+    <w:p>
+      <w:pPr>
+        <w:pStyle w:val="template"/>
+        <w:ind w:left="720"/>
+        <w:jc w:val="both"/>
+        <w:rPr>
+          <w:i w:val="0"/>
+        </w:rPr>
+      </w:pPr>
+    </w:p>
+    <w:p>
+      <w:pPr>
+        <w:pStyle w:val="template"/>
+        <w:ind w:left="720"/>
+        <w:jc w:val="both"/>
+        <w:rPr>
+          <w:i w:val="0"/>
+        </w:rPr>
+      </w:pPr>
+    </w:p>
+    <w:p>
+      <w:pPr>
+        <w:pStyle w:val="template"/>
+        <w:ind w:left="720"/>
+        <w:jc w:val="both"/>
+        <w:rPr>
+          <w:i w:val="0"/>
+        </w:rPr>
+      </w:pPr>
+    </w:p>
+    <w:p>
+      <w:pPr>
+        <w:pStyle w:val="template"/>
+        <w:ind w:left="720"/>
+        <w:jc w:val="both"/>
+        <w:rPr>
+          <w:i w:val="0"/>
+        </w:rPr>
+      </w:pPr>
+    </w:p>
+    <w:p>
+      <w:pPr>
+        <w:pStyle w:val="template"/>
+        <w:ind w:left="720"/>
+        <w:jc w:val="both"/>
+        <w:rPr>
+          <w:i w:val="0"/>
+        </w:rPr>
+      </w:pPr>
+    </w:p>
+    <w:p>
+      <w:pPr>
+        <w:pStyle w:val="template"/>
+        <w:ind w:left="720"/>
+        <w:jc w:val="both"/>
+        <w:rPr>
+          <w:i w:val="0"/>
+        </w:rPr>
+      </w:pPr>
+    </w:p>
+    <w:p>
+      <w:pPr>
+        <w:pStyle w:val="template"/>
+        <w:ind w:left="720"/>
+        <w:jc w:val="both"/>
+        <w:rPr>
+          <w:i w:val="0"/>
+        </w:rPr>
+      </w:pPr>
+    </w:p>
+    <w:p>
+      <w:pPr>
+        <w:pStyle w:val="template"/>
+        <w:ind w:left="720"/>
+        <w:jc w:val="both"/>
+        <w:rPr>
+          <w:i w:val="0"/>
+        </w:rPr>
+      </w:pPr>
+    </w:p>
+    <w:p>
+      <w:pPr>
+        <w:pStyle w:val="template"/>
+        <w:ind w:left="720"/>
+        <w:jc w:val="both"/>
+        <w:rPr>
+          <w:i w:val="0"/>
+        </w:rPr>
+      </w:pPr>
+    </w:p>
+    <w:p>
+      <w:pPr>
+        <w:pStyle w:val="template"/>
+        <w:ind w:left="720"/>
+        <w:jc w:val="both"/>
+        <w:rPr>
+          <w:i w:val="0"/>
+        </w:rPr>
+      </w:pPr>
+    </w:p>
+    <w:p>
+      <w:pPr>
+        <w:pStyle w:val="template"/>
+        <w:ind w:left="720"/>
+        <w:jc w:val="both"/>
+        <w:rPr>
+          <w:i w:val="0"/>
+        </w:rPr>
+      </w:pPr>
+    </w:p>
+    <w:p>
+      <w:pPr>
+        <w:pStyle w:val="template"/>
+        <w:ind w:left="720"/>
+        <w:jc w:val="both"/>
+        <w:rPr>
+          <w:i w:val="0"/>
+        </w:rPr>
+      </w:pPr>
+    </w:p>
+    <w:p>
+      <w:pPr>
+        <w:pStyle w:val="template"/>
+        <w:ind w:left="720"/>
+        <w:jc w:val="both"/>
+        <w:rPr>
+          <w:i w:val="0"/>
+        </w:rPr>
+      </w:pPr>
+    </w:p>
+    <w:p>
+      <w:pPr>
+        <w:pStyle w:val="template"/>
+        <w:ind w:left="720"/>
+        <w:jc w:val="both"/>
+        <w:rPr>
+          <w:i w:val="0"/>
+        </w:rPr>
+      </w:pPr>
+    </w:p>
+    <w:p>
+      <w:pPr>
+        <w:pStyle w:val="template"/>
+        <w:ind w:left="720"/>
+        <w:jc w:val="both"/>
+        <w:rPr>
+          <w:i w:val="0"/>
+        </w:rPr>
+      </w:pPr>
+    </w:p>
+    <w:p>
+      <w:pPr>
+        <w:pStyle w:val="template"/>
+        <w:ind w:left="720"/>
+        <w:jc w:val="both"/>
+        <w:rPr>
+          <w:i w:val="0"/>
+        </w:rPr>
+      </w:pPr>
+    </w:p>
+    <w:p>
+      <w:pPr>
+        <w:pStyle w:val="template"/>
+        <w:ind w:left="720"/>
+        <w:jc w:val="both"/>
+        <w:rPr>
+          <w:i w:val="0"/>
+        </w:rPr>
+      </w:pPr>
+    </w:p>
+    <w:p>
+      <w:pPr>
+        <w:pStyle w:val="template"/>
+        <w:ind w:left="720"/>
+        <w:jc w:val="both"/>
+        <w:rPr>
+          <w:i w:val="0"/>
+        </w:rPr>
       </w:pPr>
     </w:p>
     <w:p>
@@ -2582,178 +2643,1318 @@
     </w:p>
     <w:p>
       <w:pPr>
-        <w:pStyle w:val="template"/>
-      </w:pPr>
-    </w:p>
-    <w:p>
-      <w:pPr>
-        <w:pStyle w:val="template"/>
-      </w:pPr>
-    </w:p>
-    <w:p>
-      <w:pPr>
-        <w:pStyle w:val="template"/>
-      </w:pPr>
-    </w:p>
-    <w:p>
-      <w:pPr>
-        <w:pStyle w:val="template"/>
-      </w:pPr>
-    </w:p>
-    <w:p>
-      <w:pPr>
-        <w:pStyle w:val="template"/>
-      </w:pPr>
-    </w:p>
-    <w:p>
-      <w:pPr>
-        <w:pStyle w:val="template"/>
-      </w:pPr>
-    </w:p>
-    <w:p>
-      <w:pPr>
-        <w:pStyle w:val="template"/>
-      </w:pPr>
-    </w:p>
-    <w:p>
-      <w:pPr>
-        <w:pStyle w:val="template"/>
-      </w:pPr>
-    </w:p>
-    <w:p>
-      <w:pPr>
-        <w:pStyle w:val="template"/>
-      </w:pPr>
-    </w:p>
-    <w:p>
-      <w:pPr>
-        <w:pStyle w:val="template"/>
-      </w:pPr>
-    </w:p>
-    <w:p>
-      <w:pPr>
-        <w:pStyle w:val="template"/>
-      </w:pPr>
-    </w:p>
-    <w:p>
-      <w:pPr>
-        <w:pStyle w:val="template"/>
-      </w:pPr>
-    </w:p>
-    <w:p>
-      <w:pPr>
-        <w:pStyle w:val="template"/>
-      </w:pPr>
-    </w:p>
-    <w:p>
-      <w:pPr>
-        <w:pStyle w:val="template"/>
-      </w:pPr>
-    </w:p>
-    <w:p>
-      <w:pPr>
-        <w:pStyle w:val="template"/>
-      </w:pPr>
-    </w:p>
-    <w:p>
-      <w:pPr>
-        <w:pStyle w:val="template"/>
-      </w:pPr>
-    </w:p>
-    <w:p>
-      <w:pPr>
-        <w:pStyle w:val="template"/>
-      </w:pPr>
-    </w:p>
-    <w:p>
-      <w:pPr>
-        <w:pStyle w:val="template"/>
-      </w:pPr>
-    </w:p>
-    <w:p>
-      <w:pPr>
-        <w:pStyle w:val="template"/>
-      </w:pPr>
-    </w:p>
-    <w:p>
-      <w:pPr>
-        <w:pStyle w:val="template"/>
-      </w:pPr>
-    </w:p>
-    <w:p>
-      <w:pPr>
-        <w:pStyle w:val="template"/>
-      </w:pPr>
-    </w:p>
-    <w:p>
-      <w:pPr>
-        <w:pStyle w:val="template"/>
-      </w:pPr>
-    </w:p>
-    <w:p>
-      <w:pPr>
-        <w:pStyle w:val="template"/>
-      </w:pPr>
-    </w:p>
-    <w:p>
-      <w:pPr>
-        <w:pStyle w:val="template"/>
-      </w:pPr>
-    </w:p>
-    <w:p>
-      <w:pPr>
-        <w:pStyle w:val="template"/>
-      </w:pPr>
-    </w:p>
-    <w:p>
-      <w:pPr>
-        <w:pStyle w:val="template"/>
-      </w:pPr>
-    </w:p>
-    <w:p>
-      <w:pPr>
-        <w:pStyle w:val="template"/>
-      </w:pPr>
-    </w:p>
-    <w:p>
-      <w:pPr>
-        <w:pStyle w:val="template"/>
-      </w:pPr>
-    </w:p>
-    <w:p>
-      <w:pPr>
-        <w:pStyle w:val="template"/>
-      </w:pPr>
-    </w:p>
-    <w:p>
-      <w:pPr>
-        <w:pStyle w:val="template"/>
-      </w:pPr>
-    </w:p>
-    <w:p>
-      <w:pPr>
-        <w:pStyle w:val="template"/>
-      </w:pPr>
-    </w:p>
-    <w:p>
-      <w:pPr>
-        <w:pStyle w:val="template"/>
-      </w:pPr>
-    </w:p>
-    <w:p>
-      <w:pPr>
-        <w:pStyle w:val="template"/>
-      </w:pPr>
-    </w:p>
-    <w:p>
-      <w:pPr>
-        <w:pStyle w:val="template"/>
-      </w:pPr>
-    </w:p>
-    <w:p>
-      <w:pPr>
-        <w:pStyle w:val="template"/>
-      </w:pPr>
+        <w:pStyle w:val="Heading2"/>
+        <w:rPr>
+          <w:rFonts w:ascii="Arial" w:hAnsi="Arial"/>
+        </w:rPr>
+      </w:pPr>
+      <w:r>
+        <w:drawing>
+          <wp:anchor distT="0" distB="0" distL="114300" distR="114300" simplePos="0" relativeHeight="251679744" behindDoc="1" locked="0" layoutInCell="1" allowOverlap="1" wp14:anchorId="34308740" wp14:editId="709908C1">
+            <wp:simplePos x="0" y="0"/>
+            <wp:positionH relativeFrom="column">
+              <wp:posOffset>1081496</wp:posOffset>
+            </wp:positionH>
+            <wp:positionV relativeFrom="paragraph">
+              <wp:posOffset>363492</wp:posOffset>
+            </wp:positionV>
+            <wp:extent cx="4430395" cy="5454015"/>
+            <wp:effectExtent l="0" t="0" r="8255" b="0"/>
+            <wp:wrapNone/>
+            <wp:docPr id="15" name="Picture 15"/>
+            <wp:cNvGraphicFramePr>
+              <a:graphicFrameLocks xmlns:a="http://schemas.openxmlformats.org/drawingml/2006/main" noChangeAspect="1"/>
+            </wp:cNvGraphicFramePr>
+            <a:graphic xmlns:a="http://schemas.openxmlformats.org/drawingml/2006/main">
+              <a:graphicData uri="http://schemas.openxmlformats.org/drawingml/2006/picture">
+                <pic:pic xmlns:pic="http://schemas.openxmlformats.org/drawingml/2006/picture">
+                  <pic:nvPicPr>
+                    <pic:cNvPr id="0" name="Picture 13"/>
+                    <pic:cNvPicPr>
+                      <a:picLocks noChangeAspect="1" noChangeArrowheads="1"/>
+                    </pic:cNvPicPr>
+                  </pic:nvPicPr>
+                  <pic:blipFill>
+                    <a:blip r:embed="rId13">
+                      <a:extLst>
+                        <a:ext uri="{28A0092B-C50C-407E-A947-70E740481C1C}">
+                          <a14:useLocalDpi xmlns:a14="http://schemas.microsoft.com/office/drawing/2010/main" val="0"/>
+                        </a:ext>
+                      </a:extLst>
+                    </a:blip>
+                    <a:srcRect/>
+                    <a:stretch>
+                      <a:fillRect/>
+                    </a:stretch>
+                  </pic:blipFill>
+                  <pic:spPr bwMode="auto">
+                    <a:xfrm>
+                      <a:off x="0" y="0"/>
+                      <a:ext cx="4430395" cy="5454015"/>
+                    </a:xfrm>
+                    <a:prstGeom prst="rect">
+                      <a:avLst/>
+                    </a:prstGeom>
+                    <a:noFill/>
+                    <a:ln>
+                      <a:noFill/>
+                    </a:ln>
+                  </pic:spPr>
+                </pic:pic>
+              </a:graphicData>
+            </a:graphic>
+          </wp:anchor>
+        </w:drawing>
+      </w:r>
+      <w:r>
+        <w:rPr>
+          <w:rFonts w:ascii="Arial" w:hAnsi="Arial"/>
+        </w:rPr>
+        <w:t>Account Login Overview</w:t>
+      </w:r>
+    </w:p>
+    <w:p/>
+    <w:p/>
+    <w:p/>
+    <w:p/>
+    <w:p/>
+    <w:p/>
+    <w:p/>
+    <w:p/>
+    <w:p/>
+    <w:p/>
+    <w:p/>
+    <w:p/>
+    <w:p/>
+    <w:p/>
+    <w:p/>
+    <w:p/>
+    <w:p/>
+    <w:p/>
+    <w:p/>
+    <w:p/>
+    <w:p/>
+    <w:p/>
+    <w:p/>
+    <w:p/>
+    <w:p/>
+    <w:p/>
+    <w:p/>
+    <w:p/>
+    <w:p/>
+    <w:p/>
+    <w:p/>
+    <w:p/>
+    <w:p/>
+    <w:p/>
+    <w:p/>
+    <w:p>
+      <w:r>
+        <mc:AlternateContent>
+          <mc:Choice Requires="wps">
+            <w:drawing>
+              <wp:anchor distT="45720" distB="45720" distL="114300" distR="114300" simplePos="0" relativeHeight="251691008" behindDoc="0" locked="0" layoutInCell="1" allowOverlap="1" wp14:anchorId="0864A92E" wp14:editId="11DE0E89">
+                <wp:simplePos x="0" y="0"/>
+                <wp:positionH relativeFrom="column">
+                  <wp:posOffset>127000</wp:posOffset>
+                </wp:positionH>
+                <wp:positionV relativeFrom="paragraph">
+                  <wp:posOffset>248285</wp:posOffset>
+                </wp:positionV>
+                <wp:extent cx="5824220" cy="434975"/>
+                <wp:effectExtent l="0" t="0" r="5080" b="3175"/>
+                <wp:wrapSquare wrapText="bothSides"/>
+                <wp:docPr id="23" name="Text Box 2"/>
+                <wp:cNvGraphicFramePr>
+                  <a:graphicFrameLocks xmlns:a="http://schemas.openxmlformats.org/drawingml/2006/main"/>
+                </wp:cNvGraphicFramePr>
+                <a:graphic xmlns:a="http://schemas.openxmlformats.org/drawingml/2006/main">
+                  <a:graphicData uri="http://schemas.microsoft.com/office/word/2010/wordprocessingShape">
+                    <wps:wsp>
+                      <wps:cNvSpPr txBox="1">
+                        <a:spLocks noChangeArrowheads="1"/>
+                      </wps:cNvSpPr>
+                      <wps:spPr bwMode="auto">
+                        <a:xfrm>
+                          <a:off x="0" y="0"/>
+                          <a:ext cx="5824220" cy="434975"/>
+                        </a:xfrm>
+                        <a:prstGeom prst="rect">
+                          <a:avLst/>
+                        </a:prstGeom>
+                        <a:solidFill>
+                          <a:srgbClr val="FFFFFF"/>
+                        </a:solidFill>
+                        <a:ln w="9525">
+                          <a:noFill/>
+                          <a:miter lim="800000"/>
+                          <a:headEnd/>
+                          <a:tailEnd/>
+                        </a:ln>
+                      </wps:spPr>
+                      <wps:txbx>
+                        <w:txbxContent>
+                          <w:p>
+                            <w:pPr>
+                              <w:jc w:val="center"/>
+                              <w:rPr>
+                                <w:rFonts w:ascii="Arial" w:hAnsi="Arial" w:cs="Arial"/>
+                                <w:b/>
+                                <w:sz w:val="22"/>
+                                <w:szCs w:val="22"/>
+                              </w:rPr>
+                            </w:pPr>
+                            <w:r>
+                              <w:rPr>
+                                <w:rFonts w:ascii="Arial" w:hAnsi="Arial" w:cs="Arial"/>
+                                <w:b/>
+                                <w:sz w:val="22"/>
+                                <w:szCs w:val="22"/>
+                              </w:rPr>
+                              <w:t xml:space="preserve">Figure </w:t>
+                            </w:r>
+                            <w:r>
+                              <w:rPr>
+                                <w:rFonts w:ascii="Arial" w:hAnsi="Arial" w:cs="Arial"/>
+                                <w:b/>
+                                <w:sz w:val="22"/>
+                                <w:szCs w:val="22"/>
+                              </w:rPr>
+                              <w:t>2.1</w:t>
+                            </w:r>
+                            <w:r>
+                              <w:rPr>
+                                <w:rFonts w:ascii="Arial" w:hAnsi="Arial" w:cs="Arial"/>
+                                <w:b/>
+                                <w:sz w:val="22"/>
+                                <w:szCs w:val="22"/>
+                              </w:rPr>
+                              <w:t>.</w:t>
+                            </w:r>
+                            <w:r>
+                              <w:rPr>
+                                <w:rFonts w:ascii="Arial" w:hAnsi="Arial" w:cs="Arial"/>
+                                <w:sz w:val="22"/>
+                                <w:szCs w:val="22"/>
+                              </w:rPr>
+                              <w:t xml:space="preserve"> General overview the process of how a user would log in to their profile and the checking that the database performs before bringing the user to the homepage.</w:t>
+                            </w:r>
+                          </w:p>
+                        </w:txbxContent>
+                      </wps:txbx>
+                      <wps:bodyPr rot="0" vert="horz" wrap="square" lIns="91440" tIns="45720" rIns="91440" bIns="45720" anchor="t" anchorCtr="0">
+                        <a:noAutofit/>
+                      </wps:bodyPr>
+                    </wps:wsp>
+                  </a:graphicData>
+                </a:graphic>
+                <wp14:sizeRelH relativeFrom="margin">
+                  <wp14:pctWidth>0</wp14:pctWidth>
+                </wp14:sizeRelH>
+                <wp14:sizeRelV relativeFrom="margin">
+                  <wp14:pctHeight>0</wp14:pctHeight>
+                </wp14:sizeRelV>
+              </wp:anchor>
+            </w:drawing>
+          </mc:Choice>
+          <mc:Fallback>
+            <w:pict>
+              <v:shapetype w14:anchorId="0864A92E" id="_x0000_t202" coordsize="21600,21600" o:spt="202" path="m,l,21600r21600,l21600,xe">
+                <v:stroke joinstyle="miter"/>
+                <v:path gradientshapeok="t" o:connecttype="rect"/>
+              </v:shapetype>
+              <v:shape id="Text Box 2" o:spid="_x0000_s1026" type="#_x0000_t202" style="position:absolute;margin-left:10pt;margin-top:19.55pt;width:458.6pt;height:34.25pt;z-index:251691008;visibility:visible;mso-wrap-style:square;mso-width-percent:0;mso-height-percent:0;mso-wrap-distance-left:9pt;mso-wrap-distance-top:3.6pt;mso-wrap-distance-right:9pt;mso-wrap-distance-bottom:3.6pt;mso-position-horizontal:absolute;mso-position-horizontal-relative:text;mso-position-vertical:absolute;mso-position-vertical-relative:text;mso-width-percent:0;mso-height-percent:0;mso-width-relative:margin;mso-height-relative:margin;v-text-anchor:top" o:gfxdata="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" stroked="f">
+                <v:textbox>
+                  <w:txbxContent>
+                    <w:p>
+                      <w:pPr>
+                        <w:jc w:val="center"/>
+                        <w:rPr>
+                          <w:rFonts w:ascii="Arial" w:hAnsi="Arial" w:cs="Arial"/>
+                          <w:b/>
+                          <w:sz w:val="22"/>
+                          <w:szCs w:val="22"/>
+                        </w:rPr>
+                      </w:pPr>
+                      <w:r>
+                        <w:rPr>
+                          <w:rFonts w:ascii="Arial" w:hAnsi="Arial" w:cs="Arial"/>
+                          <w:b/>
+                          <w:sz w:val="22"/>
+                          <w:szCs w:val="22"/>
+                        </w:rPr>
+                        <w:t xml:space="preserve">Figure </w:t>
+                      </w:r>
+                      <w:r>
+                        <w:rPr>
+                          <w:rFonts w:ascii="Arial" w:hAnsi="Arial" w:cs="Arial"/>
+                          <w:b/>
+                          <w:sz w:val="22"/>
+                          <w:szCs w:val="22"/>
+                        </w:rPr>
+                        <w:t>2.1</w:t>
+                      </w:r>
+                      <w:r>
+                        <w:rPr>
+                          <w:rFonts w:ascii="Arial" w:hAnsi="Arial" w:cs="Arial"/>
+                          <w:b/>
+                          <w:sz w:val="22"/>
+                          <w:szCs w:val="22"/>
+                        </w:rPr>
+                        <w:t>.</w:t>
+                      </w:r>
+                      <w:r>
+                        <w:rPr>
+                          <w:rFonts w:ascii="Arial" w:hAnsi="Arial" w:cs="Arial"/>
+                          <w:sz w:val="22"/>
+                          <w:szCs w:val="22"/>
+                        </w:rPr>
+                        <w:t xml:space="preserve"> General overview the process of how a user would log in to their profile and the checking that the database performs before bringing the user to the homepage.</w:t>
+                      </w:r>
+                    </w:p>
+                  </w:txbxContent>
+                </v:textbox>
+                <w10:wrap type="square"/>
+              </v:shape>
+            </w:pict>
+          </mc:Fallback>
+        </mc:AlternateContent>
+      </w:r>
+    </w:p>
+    <w:p/>
+    <w:p/>
+    <w:p/>
+    <w:p/>
+    <w:p/>
+    <w:p/>
+    <w:p/>
+    <w:p>
+      <w:pPr>
+        <w:pStyle w:val="Heading2"/>
+        <w:rPr>
+          <w:rFonts w:ascii="Arial" w:hAnsi="Arial"/>
+        </w:rPr>
+      </w:pPr>
+      <w:r>
+        <w:lastRenderedPageBreak/>
+        <w:drawing>
+          <wp:anchor distT="0" distB="0" distL="114300" distR="114300" simplePos="0" relativeHeight="251680768" behindDoc="1" locked="0" layoutInCell="1" allowOverlap="1" wp14:anchorId="4379A2E0" wp14:editId="2126D821">
+            <wp:simplePos x="0" y="0"/>
+            <wp:positionH relativeFrom="column">
+              <wp:posOffset>983524</wp:posOffset>
+            </wp:positionH>
+            <wp:positionV relativeFrom="paragraph">
+              <wp:posOffset>326571</wp:posOffset>
+            </wp:positionV>
+            <wp:extent cx="4430395" cy="5454015"/>
+            <wp:effectExtent l="0" t="0" r="8255" b="0"/>
+            <wp:wrapNone/>
+            <wp:docPr id="16" name="Picture 16"/>
+            <wp:cNvGraphicFramePr>
+              <a:graphicFrameLocks xmlns:a="http://schemas.openxmlformats.org/drawingml/2006/main" noChangeAspect="1"/>
+            </wp:cNvGraphicFramePr>
+            <a:graphic xmlns:a="http://schemas.openxmlformats.org/drawingml/2006/main">
+              <a:graphicData uri="http://schemas.openxmlformats.org/drawingml/2006/picture">
+                <pic:pic xmlns:pic="http://schemas.openxmlformats.org/drawingml/2006/picture">
+                  <pic:nvPicPr>
+                    <pic:cNvPr id="0" name="Picture 15"/>
+                    <pic:cNvPicPr>
+                      <a:picLocks noChangeAspect="1" noChangeArrowheads="1"/>
+                    </pic:cNvPicPr>
+                  </pic:nvPicPr>
+                  <pic:blipFill>
+                    <a:blip r:embed="rId14">
+                      <a:extLst>
+                        <a:ext uri="{28A0092B-C50C-407E-A947-70E740481C1C}">
+                          <a14:useLocalDpi xmlns:a14="http://schemas.microsoft.com/office/drawing/2010/main" val="0"/>
+                        </a:ext>
+                      </a:extLst>
+                    </a:blip>
+                    <a:srcRect/>
+                    <a:stretch>
+                      <a:fillRect/>
+                    </a:stretch>
+                  </pic:blipFill>
+                  <pic:spPr bwMode="auto">
+                    <a:xfrm>
+                      <a:off x="0" y="0"/>
+                      <a:ext cx="4430395" cy="5454015"/>
+                    </a:xfrm>
+                    <a:prstGeom prst="rect">
+                      <a:avLst/>
+                    </a:prstGeom>
+                    <a:noFill/>
+                    <a:ln>
+                      <a:noFill/>
+                    </a:ln>
+                  </pic:spPr>
+                </pic:pic>
+              </a:graphicData>
+            </a:graphic>
+          </wp:anchor>
+        </w:drawing>
+      </w:r>
+      <w:r>
+        <w:rPr>
+          <w:rFonts w:ascii="Arial" w:hAnsi="Arial"/>
+        </w:rPr>
+        <w:t>D</w:t>
+      </w:r>
+      <w:r>
+        <w:rPr>
+          <w:rFonts w:ascii="Arial" w:hAnsi="Arial"/>
+        </w:rPr>
+        <w:t>atabase Management Overview</w:t>
+      </w:r>
+    </w:p>
+    <w:p/>
+    <w:p/>
+    <w:p/>
+    <w:p/>
+    <w:p/>
+    <w:p/>
+    <w:p/>
+    <w:p/>
+    <w:p/>
+    <w:p/>
+    <w:p/>
+    <w:p/>
+    <w:p/>
+    <w:p/>
+    <w:p/>
+    <w:p/>
+    <w:p/>
+    <w:p/>
+    <w:p/>
+    <w:p/>
+    <w:p/>
+    <w:p/>
+    <w:p/>
+    <w:p/>
+    <w:p/>
+    <w:p/>
+    <w:p/>
+    <w:p/>
+    <w:p/>
+    <w:p/>
+    <w:p/>
+    <w:p/>
+    <w:p/>
+    <w:p/>
+    <w:p/>
+    <w:p>
+      <w:r>
+        <mc:AlternateContent>
+          <mc:Choice Requires="wps">
+            <w:drawing>
+              <wp:anchor distT="45720" distB="45720" distL="114300" distR="114300" simplePos="0" relativeHeight="251688960" behindDoc="0" locked="0" layoutInCell="1" allowOverlap="1" wp14:anchorId="728F1690" wp14:editId="648DFD93">
+                <wp:simplePos x="0" y="0"/>
+                <wp:positionH relativeFrom="column">
+                  <wp:posOffset>-193040</wp:posOffset>
+                </wp:positionH>
+                <wp:positionV relativeFrom="paragraph">
+                  <wp:posOffset>227330</wp:posOffset>
+                </wp:positionV>
+                <wp:extent cx="6596380" cy="635000"/>
+                <wp:effectExtent l="0" t="0" r="0" b="0"/>
+                <wp:wrapSquare wrapText="bothSides"/>
+                <wp:docPr id="22" name="Text Box 2"/>
+                <wp:cNvGraphicFramePr>
+                  <a:graphicFrameLocks xmlns:a="http://schemas.openxmlformats.org/drawingml/2006/main"/>
+                </wp:cNvGraphicFramePr>
+                <a:graphic xmlns:a="http://schemas.openxmlformats.org/drawingml/2006/main">
+                  <a:graphicData uri="http://schemas.microsoft.com/office/word/2010/wordprocessingShape">
+                    <wps:wsp>
+                      <wps:cNvSpPr txBox="1">
+                        <a:spLocks noChangeArrowheads="1"/>
+                      </wps:cNvSpPr>
+                      <wps:spPr bwMode="auto">
+                        <a:xfrm>
+                          <a:off x="0" y="0"/>
+                          <a:ext cx="6596380" cy="635000"/>
+                        </a:xfrm>
+                        <a:prstGeom prst="rect">
+                          <a:avLst/>
+                        </a:prstGeom>
+                        <a:solidFill>
+                          <a:srgbClr val="FFFFFF"/>
+                        </a:solidFill>
+                        <a:ln w="9525">
+                          <a:noFill/>
+                          <a:miter lim="800000"/>
+                          <a:headEnd/>
+                          <a:tailEnd/>
+                        </a:ln>
+                      </wps:spPr>
+                      <wps:txbx>
+                        <w:txbxContent>
+                          <w:p>
+                            <w:pPr>
+                              <w:jc w:val="center"/>
+                              <w:rPr>
+                                <w:rFonts w:ascii="Arial" w:hAnsi="Arial" w:cs="Arial"/>
+                                <w:b/>
+                                <w:sz w:val="22"/>
+                                <w:szCs w:val="22"/>
+                              </w:rPr>
+                            </w:pPr>
+                            <w:r>
+                              <w:rPr>
+                                <w:rFonts w:ascii="Arial" w:hAnsi="Arial" w:cs="Arial"/>
+                                <w:b/>
+                                <w:sz w:val="22"/>
+                                <w:szCs w:val="22"/>
+                              </w:rPr>
+                              <w:t xml:space="preserve">Figure </w:t>
+                            </w:r>
+                            <w:r>
+                              <w:rPr>
+                                <w:rFonts w:ascii="Arial" w:hAnsi="Arial" w:cs="Arial"/>
+                                <w:b/>
+                                <w:sz w:val="22"/>
+                                <w:szCs w:val="22"/>
+                              </w:rPr>
+                              <w:t>2.2</w:t>
+                            </w:r>
+                            <w:r>
+                              <w:rPr>
+                                <w:rFonts w:ascii="Arial" w:hAnsi="Arial" w:cs="Arial"/>
+                                <w:b/>
+                                <w:sz w:val="22"/>
+                                <w:szCs w:val="22"/>
+                              </w:rPr>
+                              <w:t>.</w:t>
+                            </w:r>
+                            <w:r>
+                              <w:rPr>
+                                <w:rFonts w:ascii="Arial" w:hAnsi="Arial" w:cs="Arial"/>
+                                <w:sz w:val="22"/>
+                                <w:szCs w:val="22"/>
+                              </w:rPr>
+                              <w:t xml:space="preserve"> General overview of how an administrator would manage the databases of </w:t>
+                            </w:r>
+                            <w:r>
+                              <w:rPr>
+                                <w:rFonts w:ascii="Arial" w:hAnsi="Arial" w:cs="Arial"/>
+                                <w:b/>
+                                <w:sz w:val="22"/>
+                                <w:szCs w:val="22"/>
+                              </w:rPr>
+                              <w:t>SubScruple</w:t>
+                            </w:r>
+                            <w:r>
+                              <w:rPr>
+                                <w:rFonts w:ascii="Arial" w:hAnsi="Arial" w:cs="Arial"/>
+                                <w:sz w:val="22"/>
+                                <w:szCs w:val="22"/>
+                              </w:rPr>
+                              <w:t>, whether they change current subscriptions offered or alter the information/status of existing users..</w:t>
+                            </w:r>
+                          </w:p>
+                        </w:txbxContent>
+                      </wps:txbx>
+                      <wps:bodyPr rot="0" vert="horz" wrap="square" lIns="91440" tIns="45720" rIns="91440" bIns="45720" anchor="t" anchorCtr="0">
+                        <a:noAutofit/>
+                      </wps:bodyPr>
+                    </wps:wsp>
+                  </a:graphicData>
+                </a:graphic>
+                <wp14:sizeRelH relativeFrom="margin">
+                  <wp14:pctWidth>0</wp14:pctWidth>
+                </wp14:sizeRelH>
+                <wp14:sizeRelV relativeFrom="margin">
+                  <wp14:pctHeight>0</wp14:pctHeight>
+                </wp14:sizeRelV>
+              </wp:anchor>
+            </w:drawing>
+          </mc:Choice>
+          <mc:Fallback>
+            <w:pict>
+              <v:shape w14:anchorId="728F1690" id="_x0000_s1027" type="#_x0000_t202" style="position:absolute;margin-left:-15.2pt;margin-top:17.9pt;width:519.4pt;height:50pt;z-index:251688960;visibility:visible;mso-wrap-style:square;mso-width-percent:0;mso-height-percent:0;mso-wrap-distance-left:9pt;mso-wrap-distance-top:3.6pt;mso-wrap-distance-right:9pt;mso-wrap-distance-bottom:3.6pt;mso-position-horizontal:absolute;mso-position-horizontal-relative:text;mso-position-vertical:absolute;mso-position-vertical-relative:text;mso-width-percent:0;mso-height-percent:0;mso-width-relative:margin;mso-height-relative:margin;v-text-anchor:top" o:gfxdata="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" stroked="f">
+                <v:textbox>
+                  <w:txbxContent>
+                    <w:p>
+                      <w:pPr>
+                        <w:jc w:val="center"/>
+                        <w:rPr>
+                          <w:rFonts w:ascii="Arial" w:hAnsi="Arial" w:cs="Arial"/>
+                          <w:b/>
+                          <w:sz w:val="22"/>
+                          <w:szCs w:val="22"/>
+                        </w:rPr>
+                      </w:pPr>
+                      <w:r>
+                        <w:rPr>
+                          <w:rFonts w:ascii="Arial" w:hAnsi="Arial" w:cs="Arial"/>
+                          <w:b/>
+                          <w:sz w:val="22"/>
+                          <w:szCs w:val="22"/>
+                        </w:rPr>
+                        <w:t xml:space="preserve">Figure </w:t>
+                      </w:r>
+                      <w:r>
+                        <w:rPr>
+                          <w:rFonts w:ascii="Arial" w:hAnsi="Arial" w:cs="Arial"/>
+                          <w:b/>
+                          <w:sz w:val="22"/>
+                          <w:szCs w:val="22"/>
+                        </w:rPr>
+                        <w:t>2.2</w:t>
+                      </w:r>
+                      <w:r>
+                        <w:rPr>
+                          <w:rFonts w:ascii="Arial" w:hAnsi="Arial" w:cs="Arial"/>
+                          <w:b/>
+                          <w:sz w:val="22"/>
+                          <w:szCs w:val="22"/>
+                        </w:rPr>
+                        <w:t>.</w:t>
+                      </w:r>
+                      <w:r>
+                        <w:rPr>
+                          <w:rFonts w:ascii="Arial" w:hAnsi="Arial" w:cs="Arial"/>
+                          <w:sz w:val="22"/>
+                          <w:szCs w:val="22"/>
+                        </w:rPr>
+                        <w:t xml:space="preserve"> General overview of how an administrator would manage the databases of </w:t>
+                      </w:r>
+                      <w:r>
+                        <w:rPr>
+                          <w:rFonts w:ascii="Arial" w:hAnsi="Arial" w:cs="Arial"/>
+                          <w:b/>
+                          <w:sz w:val="22"/>
+                          <w:szCs w:val="22"/>
+                        </w:rPr>
+                        <w:t>SubScruple</w:t>
+                      </w:r>
+                      <w:r>
+                        <w:rPr>
+                          <w:rFonts w:ascii="Arial" w:hAnsi="Arial" w:cs="Arial"/>
+                          <w:sz w:val="22"/>
+                          <w:szCs w:val="22"/>
+                        </w:rPr>
+                        <w:t>, whether they change current subscriptions offered or alter the information/status of existing users..</w:t>
+                      </w:r>
+                    </w:p>
+                  </w:txbxContent>
+                </v:textbox>
+                <w10:wrap type="square"/>
+              </v:shape>
+            </w:pict>
+          </mc:Fallback>
+        </mc:AlternateContent>
+      </w:r>
+    </w:p>
+    <w:p/>
+    <w:p/>
+    <w:p/>
+    <w:p/>
+    <w:p/>
+    <w:p/>
+    <w:p/>
+    <w:p/>
+    <w:p/>
+    <w:p/>
+    <w:p>
+      <w:pPr>
+        <w:pStyle w:val="Heading2"/>
+        <w:rPr>
+          <w:rFonts w:ascii="Arial" w:hAnsi="Arial"/>
+        </w:rPr>
+      </w:pPr>
+      <w:r>
+        <w:lastRenderedPageBreak/>
+        <w:drawing>
+          <wp:anchor distT="0" distB="0" distL="114300" distR="114300" simplePos="0" relativeHeight="251681792" behindDoc="1" locked="0" layoutInCell="1" allowOverlap="1" wp14:anchorId="3F6F3E11" wp14:editId="1F39412C">
+            <wp:simplePos x="0" y="0"/>
+            <wp:positionH relativeFrom="column">
+              <wp:posOffset>885553</wp:posOffset>
+            </wp:positionH>
+            <wp:positionV relativeFrom="paragraph">
+              <wp:posOffset>293914</wp:posOffset>
+            </wp:positionV>
+            <wp:extent cx="4419600" cy="5530215"/>
+            <wp:effectExtent l="0" t="0" r="0" b="0"/>
+            <wp:wrapNone/>
+            <wp:docPr id="17" name="Picture 17"/>
+            <wp:cNvGraphicFramePr>
+              <a:graphicFrameLocks xmlns:a="http://schemas.openxmlformats.org/drawingml/2006/main" noChangeAspect="1"/>
+            </wp:cNvGraphicFramePr>
+            <a:graphic xmlns:a="http://schemas.openxmlformats.org/drawingml/2006/main">
+              <a:graphicData uri="http://schemas.openxmlformats.org/drawingml/2006/picture">
+                <pic:pic xmlns:pic="http://schemas.openxmlformats.org/drawingml/2006/picture">
+                  <pic:nvPicPr>
+                    <pic:cNvPr id="0" name="Picture 17"/>
+                    <pic:cNvPicPr>
+                      <a:picLocks noChangeAspect="1" noChangeArrowheads="1"/>
+                    </pic:cNvPicPr>
+                  </pic:nvPicPr>
+                  <pic:blipFill>
+                    <a:blip r:embed="rId15">
+                      <a:extLst>
+                        <a:ext uri="{28A0092B-C50C-407E-A947-70E740481C1C}">
+                          <a14:useLocalDpi xmlns:a14="http://schemas.microsoft.com/office/drawing/2010/main" val="0"/>
+                        </a:ext>
+                      </a:extLst>
+                    </a:blip>
+                    <a:srcRect/>
+                    <a:stretch>
+                      <a:fillRect/>
+                    </a:stretch>
+                  </pic:blipFill>
+                  <pic:spPr bwMode="auto">
+                    <a:xfrm>
+                      <a:off x="0" y="0"/>
+                      <a:ext cx="4419600" cy="5530215"/>
+                    </a:xfrm>
+                    <a:prstGeom prst="rect">
+                      <a:avLst/>
+                    </a:prstGeom>
+                    <a:noFill/>
+                    <a:ln>
+                      <a:noFill/>
+                    </a:ln>
+                  </pic:spPr>
+                </pic:pic>
+              </a:graphicData>
+            </a:graphic>
+          </wp:anchor>
+        </w:drawing>
+      </w:r>
+      <w:r>
+        <w:rPr>
+          <w:rFonts w:ascii="Arial" w:hAnsi="Arial"/>
+        </w:rPr>
+        <w:t>Profile Management Overview</w:t>
+      </w:r>
+    </w:p>
+    <w:p/>
+    <w:p/>
+    <w:p/>
+    <w:p/>
+    <w:p/>
+    <w:p/>
+    <w:p/>
+    <w:p/>
+    <w:p/>
+    <w:p/>
+    <w:p/>
+    <w:p/>
+    <w:p/>
+    <w:p/>
+    <w:p/>
+    <w:p/>
+    <w:p/>
+    <w:p/>
+    <w:p/>
+    <w:p/>
+    <w:p/>
+    <w:p/>
+    <w:p/>
+    <w:p/>
+    <w:p/>
+    <w:p/>
+    <w:p/>
+    <w:p/>
+    <w:p/>
+    <w:p/>
+    <w:p/>
+    <w:p/>
+    <w:p/>
+    <w:p/>
+    <w:p/>
+    <w:p/>
+    <w:p>
+      <w:r>
+        <mc:AlternateContent>
+          <mc:Choice Requires="wps">
+            <w:drawing>
+              <wp:anchor distT="45720" distB="45720" distL="114300" distR="114300" simplePos="0" relativeHeight="251686912" behindDoc="0" locked="0" layoutInCell="1" allowOverlap="1" wp14:anchorId="3EDFF80D" wp14:editId="245EC2E8">
+                <wp:simplePos x="0" y="0"/>
+                <wp:positionH relativeFrom="column">
+                  <wp:posOffset>514985</wp:posOffset>
+                </wp:positionH>
+                <wp:positionV relativeFrom="paragraph">
+                  <wp:posOffset>63500</wp:posOffset>
+                </wp:positionV>
+                <wp:extent cx="5410200" cy="576580"/>
+                <wp:effectExtent l="0" t="0" r="0" b="0"/>
+                <wp:wrapSquare wrapText="bothSides"/>
+                <wp:docPr id="21" name="Text Box 2"/>
+                <wp:cNvGraphicFramePr>
+                  <a:graphicFrameLocks xmlns:a="http://schemas.openxmlformats.org/drawingml/2006/main"/>
+                </wp:cNvGraphicFramePr>
+                <a:graphic xmlns:a="http://schemas.openxmlformats.org/drawingml/2006/main">
+                  <a:graphicData uri="http://schemas.microsoft.com/office/word/2010/wordprocessingShape">
+                    <wps:wsp>
+                      <wps:cNvSpPr txBox="1">
+                        <a:spLocks noChangeArrowheads="1"/>
+                      </wps:cNvSpPr>
+                      <wps:spPr bwMode="auto">
+                        <a:xfrm>
+                          <a:off x="0" y="0"/>
+                          <a:ext cx="5410200" cy="576580"/>
+                        </a:xfrm>
+                        <a:prstGeom prst="rect">
+                          <a:avLst/>
+                        </a:prstGeom>
+                        <a:solidFill>
+                          <a:srgbClr val="FFFFFF"/>
+                        </a:solidFill>
+                        <a:ln w="9525">
+                          <a:noFill/>
+                          <a:miter lim="800000"/>
+                          <a:headEnd/>
+                          <a:tailEnd/>
+                        </a:ln>
+                      </wps:spPr>
+                      <wps:txbx>
+                        <w:txbxContent>
+                          <w:p>
+                            <w:pPr>
+                              <w:jc w:val="center"/>
+                              <w:rPr>
+                                <w:rFonts w:ascii="Arial" w:hAnsi="Arial" w:cs="Arial"/>
+                                <w:b/>
+                                <w:sz w:val="22"/>
+                                <w:szCs w:val="22"/>
+                              </w:rPr>
+                            </w:pPr>
+                            <w:r>
+                              <w:rPr>
+                                <w:rFonts w:ascii="Arial" w:hAnsi="Arial" w:cs="Arial"/>
+                                <w:b/>
+                                <w:sz w:val="22"/>
+                                <w:szCs w:val="22"/>
+                              </w:rPr>
+                              <w:t xml:space="preserve">Figure </w:t>
+                            </w:r>
+                            <w:r>
+                              <w:rPr>
+                                <w:rFonts w:ascii="Arial" w:hAnsi="Arial" w:cs="Arial"/>
+                                <w:b/>
+                                <w:sz w:val="22"/>
+                                <w:szCs w:val="22"/>
+                              </w:rPr>
+                              <w:t>2.3</w:t>
+                            </w:r>
+                            <w:r>
+                              <w:rPr>
+                                <w:rFonts w:ascii="Arial" w:hAnsi="Arial" w:cs="Arial"/>
+                                <w:b/>
+                                <w:sz w:val="22"/>
+                                <w:szCs w:val="22"/>
+                              </w:rPr>
+                              <w:t>.</w:t>
+                            </w:r>
+                            <w:r>
+                              <w:rPr>
+                                <w:rFonts w:ascii="Arial" w:hAnsi="Arial" w:cs="Arial"/>
+                                <w:sz w:val="22"/>
+                                <w:szCs w:val="22"/>
+                              </w:rPr>
+                              <w:t xml:space="preserve"> General overview of how a user manage their profile, whether they change their credentials or alter any subscriptions they currently have.</w:t>
+                            </w:r>
+                          </w:p>
+                        </w:txbxContent>
+                      </wps:txbx>
+                      <wps:bodyPr rot="0" vert="horz" wrap="square" lIns="91440" tIns="45720" rIns="91440" bIns="45720" anchor="t" anchorCtr="0">
+                        <a:noAutofit/>
+                      </wps:bodyPr>
+                    </wps:wsp>
+                  </a:graphicData>
+                </a:graphic>
+                <wp14:sizeRelH relativeFrom="margin">
+                  <wp14:pctWidth>0</wp14:pctWidth>
+                </wp14:sizeRelH>
+                <wp14:sizeRelV relativeFrom="margin">
+                  <wp14:pctHeight>0</wp14:pctHeight>
+                </wp14:sizeRelV>
+              </wp:anchor>
+            </w:drawing>
+          </mc:Choice>
+          <mc:Fallback>
+            <w:pict>
+              <v:shape w14:anchorId="3EDFF80D" id="_x0000_s1028" type="#_x0000_t202" style="position:absolute;margin-left:40.55pt;margin-top:5pt;width:426pt;height:45.4pt;z-index:251686912;visibility:visible;mso-wrap-style:square;mso-width-percent:0;mso-height-percent:0;mso-wrap-distance-left:9pt;mso-wrap-distance-top:3.6pt;mso-wrap-distance-right:9pt;mso-wrap-distance-bottom:3.6pt;mso-position-horizontal:absolute;mso-position-horizontal-relative:text;mso-position-vertical:absolute;mso-position-vertical-relative:text;mso-width-percent:0;mso-height-percent:0;mso-width-relative:margin;mso-height-relative:margin;v-text-anchor:top" o:gfxdata="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" stroked="f">
+                <v:textbox>
+                  <w:txbxContent>
+                    <w:p>
+                      <w:pPr>
+                        <w:jc w:val="center"/>
+                        <w:rPr>
+                          <w:rFonts w:ascii="Arial" w:hAnsi="Arial" w:cs="Arial"/>
+                          <w:b/>
+                          <w:sz w:val="22"/>
+                          <w:szCs w:val="22"/>
+                        </w:rPr>
+                      </w:pPr>
+                      <w:r>
+                        <w:rPr>
+                          <w:rFonts w:ascii="Arial" w:hAnsi="Arial" w:cs="Arial"/>
+                          <w:b/>
+                          <w:sz w:val="22"/>
+                          <w:szCs w:val="22"/>
+                        </w:rPr>
+                        <w:t xml:space="preserve">Figure </w:t>
+                      </w:r>
+                      <w:r>
+                        <w:rPr>
+                          <w:rFonts w:ascii="Arial" w:hAnsi="Arial" w:cs="Arial"/>
+                          <w:b/>
+                          <w:sz w:val="22"/>
+                          <w:szCs w:val="22"/>
+                        </w:rPr>
+                        <w:t>2.3</w:t>
+                      </w:r>
+                      <w:r>
+                        <w:rPr>
+                          <w:rFonts w:ascii="Arial" w:hAnsi="Arial" w:cs="Arial"/>
+                          <w:b/>
+                          <w:sz w:val="22"/>
+                          <w:szCs w:val="22"/>
+                        </w:rPr>
+                        <w:t>.</w:t>
+                      </w:r>
+                      <w:r>
+                        <w:rPr>
+                          <w:rFonts w:ascii="Arial" w:hAnsi="Arial" w:cs="Arial"/>
+                          <w:sz w:val="22"/>
+                          <w:szCs w:val="22"/>
+                        </w:rPr>
+                        <w:t xml:space="preserve"> General overview of how a user manage their profile, whether they change their credentials or alter any subscriptions they currently have.</w:t>
+                      </w:r>
+                    </w:p>
+                  </w:txbxContent>
+                </v:textbox>
+                <w10:wrap type="square"/>
+              </v:shape>
+            </w:pict>
+          </mc:Fallback>
+        </mc:AlternateContent>
+      </w:r>
+    </w:p>
+    <w:p/>
+    <w:p/>
+    <w:p/>
+    <w:p/>
+    <w:p/>
+    <w:p/>
+    <w:p/>
+    <w:p/>
+    <w:p/>
+    <w:p/>
+    <w:p/>
+    <w:p/>
+    <w:p/>
+    <w:p/>
+    <w:p>
+      <w:pPr>
+        <w:pStyle w:val="Heading2"/>
+      </w:pPr>
+      <w:r>
+        <w:lastRenderedPageBreak/>
+        <w:drawing>
+          <wp:anchor distT="0" distB="0" distL="114300" distR="114300" simplePos="0" relativeHeight="251682816" behindDoc="1" locked="0" layoutInCell="1" allowOverlap="1" wp14:anchorId="713A6185" wp14:editId="7BEF4723">
+            <wp:simplePos x="0" y="0"/>
+            <wp:positionH relativeFrom="column">
+              <wp:posOffset>929095</wp:posOffset>
+            </wp:positionH>
+            <wp:positionV relativeFrom="paragraph">
+              <wp:posOffset>293915</wp:posOffset>
+            </wp:positionV>
+            <wp:extent cx="4430395" cy="5454015"/>
+            <wp:effectExtent l="0" t="0" r="8255" b="0"/>
+            <wp:wrapNone/>
+            <wp:docPr id="18" name="Picture 18"/>
+            <wp:cNvGraphicFramePr>
+              <a:graphicFrameLocks xmlns:a="http://schemas.openxmlformats.org/drawingml/2006/main" noChangeAspect="1"/>
+            </wp:cNvGraphicFramePr>
+            <a:graphic xmlns:a="http://schemas.openxmlformats.org/drawingml/2006/main">
+              <a:graphicData uri="http://schemas.openxmlformats.org/drawingml/2006/picture">
+                <pic:pic xmlns:pic="http://schemas.openxmlformats.org/drawingml/2006/picture">
+                  <pic:nvPicPr>
+                    <pic:cNvPr id="0" name="Picture 19"/>
+                    <pic:cNvPicPr>
+                      <a:picLocks noChangeAspect="1" noChangeArrowheads="1"/>
+                    </pic:cNvPicPr>
+                  </pic:nvPicPr>
+                  <pic:blipFill>
+                    <a:blip r:embed="rId16">
+                      <a:extLst>
+                        <a:ext uri="{28A0092B-C50C-407E-A947-70E740481C1C}">
+                          <a14:useLocalDpi xmlns:a14="http://schemas.microsoft.com/office/drawing/2010/main" val="0"/>
+                        </a:ext>
+                      </a:extLst>
+                    </a:blip>
+                    <a:srcRect/>
+                    <a:stretch>
+                      <a:fillRect/>
+                    </a:stretch>
+                  </pic:blipFill>
+                  <pic:spPr bwMode="auto">
+                    <a:xfrm>
+                      <a:off x="0" y="0"/>
+                      <a:ext cx="4430395" cy="5454015"/>
+                    </a:xfrm>
+                    <a:prstGeom prst="rect">
+                      <a:avLst/>
+                    </a:prstGeom>
+                    <a:noFill/>
+                    <a:ln>
+                      <a:noFill/>
+                    </a:ln>
+                  </pic:spPr>
+                </pic:pic>
+              </a:graphicData>
+            </a:graphic>
+          </wp:anchor>
+        </w:drawing>
+      </w:r>
+      <w:r>
+        <w:rPr>
+          <w:rFonts w:ascii="Arial" w:hAnsi="Arial"/>
+        </w:rPr>
+        <w:t>Subscription Purchase Overview</w:t>
+      </w:r>
+    </w:p>
+    <w:p/>
+    <w:p/>
+    <w:p>
+      <w:pPr>
+        <w:pStyle w:val="template"/>
+      </w:pPr>
+    </w:p>
+    <w:p>
+      <w:pPr>
+        <w:pStyle w:val="template"/>
+      </w:pPr>
+    </w:p>
+    <w:p>
+      <w:pPr>
+        <w:pStyle w:val="template"/>
+      </w:pPr>
+    </w:p>
+    <w:p>
+      <w:pPr>
+        <w:pStyle w:val="template"/>
+      </w:pPr>
+    </w:p>
+    <w:p>
+      <w:pPr>
+        <w:pStyle w:val="template"/>
+      </w:pPr>
+    </w:p>
+    <w:p>
+      <w:pPr>
+        <w:pStyle w:val="template"/>
+      </w:pPr>
+    </w:p>
+    <w:p>
+      <w:pPr>
+        <w:pStyle w:val="template"/>
+      </w:pPr>
+    </w:p>
+    <w:p>
+      <w:pPr>
+        <w:pStyle w:val="template"/>
+      </w:pPr>
+    </w:p>
+    <w:p>
+      <w:pPr>
+        <w:pStyle w:val="template"/>
+      </w:pPr>
+    </w:p>
+    <w:p>
+      <w:pPr>
+        <w:pStyle w:val="template"/>
+      </w:pPr>
+    </w:p>
+    <w:p>
+      <w:pPr>
+        <w:pStyle w:val="template"/>
+      </w:pPr>
+    </w:p>
+    <w:p>
+      <w:pPr>
+        <w:pStyle w:val="template"/>
+      </w:pPr>
+    </w:p>
+    <w:p>
+      <w:pPr>
+        <w:pStyle w:val="template"/>
+      </w:pPr>
+    </w:p>
+    <w:p>
+      <w:pPr>
+        <w:pStyle w:val="template"/>
+      </w:pPr>
+    </w:p>
+    <w:p>
+      <w:pPr>
+        <w:pStyle w:val="template"/>
+      </w:pPr>
+    </w:p>
+    <w:p>
+      <w:pPr>
+        <w:pStyle w:val="template"/>
+      </w:pPr>
+    </w:p>
+    <w:p>
+      <w:pPr>
+        <w:pStyle w:val="template"/>
+      </w:pPr>
+    </w:p>
+    <w:p>
+      <w:pPr>
+        <w:pStyle w:val="template"/>
+      </w:pPr>
+    </w:p>
+    <w:p>
+      <w:pPr>
+        <w:pStyle w:val="template"/>
+      </w:pPr>
+    </w:p>
+    <w:p>
+      <w:pPr>
+        <w:pStyle w:val="template"/>
+      </w:pPr>
+    </w:p>
+    <w:p>
+      <w:pPr>
+        <w:pStyle w:val="template"/>
+      </w:pPr>
+    </w:p>
+    <w:p>
+      <w:pPr>
+        <w:pStyle w:val="template"/>
+      </w:pPr>
+    </w:p>
+    <w:p>
+      <w:pPr>
+        <w:pStyle w:val="template"/>
+      </w:pPr>
+    </w:p>
+    <w:p>
+      <w:pPr>
+        <w:pStyle w:val="template"/>
+      </w:pPr>
+    </w:p>
+    <w:p>
+      <w:pPr>
+        <w:pStyle w:val="template"/>
+      </w:pPr>
+    </w:p>
+    <w:p>
+      <w:pPr>
+        <w:pStyle w:val="template"/>
+      </w:pPr>
+    </w:p>
+    <w:p>
+      <w:pPr>
+        <w:pStyle w:val="template"/>
+      </w:pPr>
+    </w:p>
+    <w:p>
+      <w:pPr>
+        <w:pStyle w:val="template"/>
+      </w:pPr>
+    </w:p>
+    <w:p>
+      <w:pPr>
+        <w:pStyle w:val="template"/>
+      </w:pPr>
+    </w:p>
+    <w:p>
+      <w:pPr>
+        <w:pStyle w:val="template"/>
+      </w:pPr>
+    </w:p>
+    <w:p>
+      <w:pPr>
+        <w:pStyle w:val="template"/>
+      </w:pPr>
+    </w:p>
+    <w:p>
+      <w:pPr>
+        <w:pStyle w:val="template"/>
+      </w:pPr>
+    </w:p>
+    <w:p>
+      <w:pPr>
+        <w:pStyle w:val="template"/>
+      </w:pPr>
+    </w:p>
+    <w:p>
+      <w:pPr>
+        <w:pStyle w:val="template"/>
+      </w:pPr>
+      <w:r>
+        <mc:AlternateContent>
+          <mc:Choice Requires="wps">
+            <w:drawing>
+              <wp:anchor distT="45720" distB="45720" distL="114300" distR="114300" simplePos="0" relativeHeight="251684864" behindDoc="0" locked="0" layoutInCell="1" allowOverlap="1" wp14:anchorId="5325050A" wp14:editId="47CC45CA">
+                <wp:simplePos x="0" y="0"/>
+                <wp:positionH relativeFrom="column">
+                  <wp:posOffset>123190</wp:posOffset>
+                </wp:positionH>
+                <wp:positionV relativeFrom="paragraph">
+                  <wp:posOffset>205105</wp:posOffset>
+                </wp:positionV>
+                <wp:extent cx="5824220" cy="434975"/>
+                <wp:effectExtent l="0" t="0" r="5080" b="3175"/>
+                <wp:wrapSquare wrapText="bothSides"/>
+                <wp:docPr id="20" name="Text Box 2"/>
+                <wp:cNvGraphicFramePr>
+                  <a:graphicFrameLocks xmlns:a="http://schemas.openxmlformats.org/drawingml/2006/main"/>
+                </wp:cNvGraphicFramePr>
+                <a:graphic xmlns:a="http://schemas.openxmlformats.org/drawingml/2006/main">
+                  <a:graphicData uri="http://schemas.microsoft.com/office/word/2010/wordprocessingShape">
+                    <wps:wsp>
+                      <wps:cNvSpPr txBox="1">
+                        <a:spLocks noChangeArrowheads="1"/>
+                      </wps:cNvSpPr>
+                      <wps:spPr bwMode="auto">
+                        <a:xfrm>
+                          <a:off x="0" y="0"/>
+                          <a:ext cx="5824220" cy="434975"/>
+                        </a:xfrm>
+                        <a:prstGeom prst="rect">
+                          <a:avLst/>
+                        </a:prstGeom>
+                        <a:solidFill>
+                          <a:srgbClr val="FFFFFF"/>
+                        </a:solidFill>
+                        <a:ln w="9525">
+                          <a:noFill/>
+                          <a:miter lim="800000"/>
+                          <a:headEnd/>
+                          <a:tailEnd/>
+                        </a:ln>
+                      </wps:spPr>
+                      <wps:txbx>
+                        <w:txbxContent>
+                          <w:p>
+                            <w:pPr>
+                              <w:jc w:val="center"/>
+                              <w:rPr>
+                                <w:rFonts w:ascii="Arial" w:hAnsi="Arial" w:cs="Arial"/>
+                                <w:b/>
+                                <w:sz w:val="22"/>
+                                <w:szCs w:val="22"/>
+                              </w:rPr>
+                            </w:pPr>
+                            <w:r>
+                              <w:rPr>
+                                <w:rFonts w:ascii="Arial" w:hAnsi="Arial" w:cs="Arial"/>
+                                <w:b/>
+                                <w:sz w:val="22"/>
+                                <w:szCs w:val="22"/>
+                              </w:rPr>
+                              <w:t xml:space="preserve">Figure </w:t>
+                            </w:r>
+                            <w:r>
+                              <w:rPr>
+                                <w:rFonts w:ascii="Arial" w:hAnsi="Arial" w:cs="Arial"/>
+                                <w:b/>
+                                <w:sz w:val="22"/>
+                                <w:szCs w:val="22"/>
+                              </w:rPr>
+                              <w:t>2.4</w:t>
+                            </w:r>
+                            <w:r>
+                              <w:rPr>
+                                <w:rFonts w:ascii="Arial" w:hAnsi="Arial" w:cs="Arial"/>
+                                <w:b/>
+                                <w:sz w:val="22"/>
+                                <w:szCs w:val="22"/>
+                              </w:rPr>
+                              <w:t>.</w:t>
+                            </w:r>
+                            <w:r>
+                              <w:rPr>
+                                <w:rFonts w:ascii="Arial" w:hAnsi="Arial" w:cs="Arial"/>
+                                <w:sz w:val="22"/>
+                                <w:szCs w:val="22"/>
+                              </w:rPr>
+                              <w:t xml:space="preserve"> General overview of how a user would go about purhcasing a subscription.</w:t>
+                            </w:r>
+                          </w:p>
+                        </w:txbxContent>
+                      </wps:txbx>
+                      <wps:bodyPr rot="0" vert="horz" wrap="square" lIns="91440" tIns="45720" rIns="91440" bIns="45720" anchor="t" anchorCtr="0">
+                        <a:noAutofit/>
+                      </wps:bodyPr>
+                    </wps:wsp>
+                  </a:graphicData>
+                </a:graphic>
+                <wp14:sizeRelH relativeFrom="margin">
+                  <wp14:pctWidth>0</wp14:pctWidth>
+                </wp14:sizeRelH>
+                <wp14:sizeRelV relativeFrom="margin">
+                  <wp14:pctHeight>0</wp14:pctHeight>
+                </wp14:sizeRelV>
+              </wp:anchor>
+            </w:drawing>
+          </mc:Choice>
+          <mc:Fallback>
+            <w:pict>
+              <v:shape w14:anchorId="5325050A" id="_x0000_s1029" type="#_x0000_t202" style="position:absolute;margin-left:9.7pt;margin-top:16.15pt;width:458.6pt;height:34.25pt;z-index:251684864;visibility:visible;mso-wrap-style:square;mso-width-percent:0;mso-height-percent:0;mso-wrap-distance-left:9pt;mso-wrap-distance-top:3.6pt;mso-wrap-distance-right:9pt;mso-wrap-distance-bottom:3.6pt;mso-position-horizontal:absolute;mso-position-horizontal-relative:text;mso-position-vertical:absolute;mso-position-vertical-relative:text;mso-width-percent:0;mso-height-percent:0;mso-width-relative:margin;mso-height-relative:margin;v-text-anchor:top" o:gfxdata="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" stroked="f">
+                <v:textbox>
+                  <w:txbxContent>
+                    <w:p>
+                      <w:pPr>
+                        <w:jc w:val="center"/>
+                        <w:rPr>
+                          <w:rFonts w:ascii="Arial" w:hAnsi="Arial" w:cs="Arial"/>
+                          <w:b/>
+                          <w:sz w:val="22"/>
+                          <w:szCs w:val="22"/>
+                        </w:rPr>
+                      </w:pPr>
+                      <w:r>
+                        <w:rPr>
+                          <w:rFonts w:ascii="Arial" w:hAnsi="Arial" w:cs="Arial"/>
+                          <w:b/>
+                          <w:sz w:val="22"/>
+                          <w:szCs w:val="22"/>
+                        </w:rPr>
+                        <w:t xml:space="preserve">Figure </w:t>
+                      </w:r>
+                      <w:r>
+                        <w:rPr>
+                          <w:rFonts w:ascii="Arial" w:hAnsi="Arial" w:cs="Arial"/>
+                          <w:b/>
+                          <w:sz w:val="22"/>
+                          <w:szCs w:val="22"/>
+                        </w:rPr>
+                        <w:t>2.4</w:t>
+                      </w:r>
+                      <w:r>
+                        <w:rPr>
+                          <w:rFonts w:ascii="Arial" w:hAnsi="Arial" w:cs="Arial"/>
+                          <w:b/>
+                          <w:sz w:val="22"/>
+                          <w:szCs w:val="22"/>
+                        </w:rPr>
+                        <w:t>.</w:t>
+                      </w:r>
+                      <w:r>
+                        <w:rPr>
+                          <w:rFonts w:ascii="Arial" w:hAnsi="Arial" w:cs="Arial"/>
+                          <w:sz w:val="22"/>
+                          <w:szCs w:val="22"/>
+                        </w:rPr>
+                        <w:t xml:space="preserve"> General overview of how a user would go about purhcasing a subscription.</w:t>
+                      </w:r>
+                    </w:p>
+                  </w:txbxContent>
+                </v:textbox>
+                <w10:wrap type="square"/>
+              </v:shape>
+            </w:pict>
+          </mc:Fallback>
+        </mc:AlternateContent>
+      </w:r>
     </w:p>
     <w:p>
       <w:pPr>
@@ -2864,7 +4065,7 @@
                     </pic:cNvPicPr>
                   </pic:nvPicPr>
                   <pic:blipFill>
-                    <a:blip r:embed="rId11">
+                    <a:blip r:embed="rId17">
                       <a:extLst>
                         <a:ext uri="{28A0092B-C50C-407E-A947-70E740481C1C}">
                           <a14:useLocalDpi xmlns:a14="http://schemas.microsoft.com/office/drawing/2010/main" val="0"/>
@@ -3051,11 +4252,7 @@
           </mc:Choice>
           <mc:Fallback>
             <w:pict>
-              <v:shapetype w14:anchorId="2F70F2CA" id="_x0000_t202" coordsize="21600,21600" o:spt="202" path="m,l,21600r21600,l21600,xe">
-                <v:stroke joinstyle="miter"/>
-                <v:path gradientshapeok="t" o:connecttype="rect"/>
-              </v:shapetype>
-              <v:shape id="Text Box 2" o:spid="_x0000_s1026" type="#_x0000_t202" style="position:absolute;margin-left:126.3pt;margin-top:4.55pt;width:273.4pt;height:21.4pt;z-index:251660288;visibility:visible;mso-wrap-style:square;mso-width-percent:0;mso-height-percent:0;mso-wrap-distance-left:9pt;mso-wrap-distance-top:3.6pt;mso-wrap-distance-right:9pt;mso-wrap-distance-bottom:3.6pt;mso-position-horizontal:absolute;mso-position-horizontal-relative:text;mso-position-vertical:absolute;mso-position-vertical-relative:text;mso-width-percent:0;mso-height-percent:0;mso-width-relative:margin;mso-height-relative:margin;v-text-anchor:top" o:gfxdata="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" stroked="f">
+              <v:shape w14:anchorId="2F70F2CA" id="_x0000_s1030" type="#_x0000_t202" style="position:absolute;margin-left:126.3pt;margin-top:4.55pt;width:273.4pt;height:21.4pt;z-index:251660288;visibility:visible;mso-wrap-style:square;mso-width-percent:0;mso-height-percent:0;mso-wrap-distance-left:9pt;mso-wrap-distance-top:3.6pt;mso-wrap-distance-right:9pt;mso-wrap-distance-bottom:3.6pt;mso-position-horizontal:absolute;mso-position-horizontal-relative:text;mso-position-vertical:absolute;mso-position-vertical-relative:text;mso-width-percent:0;mso-height-percent:0;mso-width-relative:margin;mso-height-relative:margin;v-text-anchor:top" o:gfxdata="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" stroked="f">
                 <v:textbox>
                   <w:txbxContent>
                     <w:p>
@@ -3140,7 +4337,7 @@
           <w:color w:val="FFFFFF"/>
         </w:rPr>
       </w:pPr>
-      <w:bookmarkStart w:id="25" w:name="_Toc439994690"/>
+      <w:bookmarkStart w:id="24" w:name="_Toc439994690"/>
       <w:r>
         <w:rPr>
           <w:rFonts w:ascii="Arial" w:hAnsi="Arial"/>
@@ -3149,7 +4346,7 @@
         <w:lastRenderedPageBreak/>
         <w:t>Behavior Models</w:t>
       </w:r>
-      <w:bookmarkEnd w:id="25"/>
+      <w:bookmarkEnd w:id="24"/>
     </w:p>
     <w:p>
       <w:pPr>
@@ -3196,7 +4393,7 @@
                     </pic:cNvPicPr>
                   </pic:nvPicPr>
                   <pic:blipFill>
-                    <a:blip r:embed="rId12">
+                    <a:blip r:embed="rId18">
                       <a:extLst>
                         <a:ext uri="{28A0092B-C50C-407E-A947-70E740481C1C}">
                           <a14:useLocalDpi xmlns:a14="http://schemas.microsoft.com/office/drawing/2010/main" val="0"/>
@@ -3491,7 +4688,7 @@
           </mc:Choice>
           <mc:Fallback>
             <w:pict>
-              <v:shape w14:anchorId="2A614E80" id="_x0000_s1027" type="#_x0000_t202" style="position:absolute;margin-left:36.3pt;margin-top:.75pt;width:419.1pt;height:32.55pt;z-index:251668480;visibility:visible;mso-wrap-style:square;mso-width-percent:0;mso-height-percent:0;mso-wrap-distance-left:9pt;mso-wrap-distance-top:3.6pt;mso-wrap-distance-right:9pt;mso-wrap-distance-bottom:3.6pt;mso-position-horizontal:absolute;mso-position-horizontal-relative:text;mso-position-vertical:absolute;mso-position-vertical-relative:text;mso-width-percent:0;mso-height-percent:0;mso-width-relative:margin;mso-height-relative:margin;v-text-anchor:top" o:gfxdata="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" stroked="f">
+              <v:shape w14:anchorId="2A614E80" id="_x0000_s1031" type="#_x0000_t202" style="position:absolute;margin-left:36.3pt;margin-top:.75pt;width:419.1pt;height:32.55pt;z-index:251668480;visibility:visible;mso-wrap-style:square;mso-width-percent:0;mso-height-percent:0;mso-wrap-distance-left:9pt;mso-wrap-distance-top:3.6pt;mso-wrap-distance-right:9pt;mso-wrap-distance-bottom:3.6pt;mso-position-horizontal:absolute;mso-position-horizontal-relative:text;mso-position-vertical:absolute;mso-position-vertical-relative:text;mso-width-percent:0;mso-height-percent:0;mso-width-relative:margin;mso-height-relative:margin;v-text-anchor:top" o:gfxdata="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" stroked="f">
                 <v:textbox>
                   <w:txbxContent>
                     <w:p>
@@ -3628,7 +4825,7 @@
           <w:szCs w:val="22"/>
         </w:rPr>
       </w:pPr>
-      <w:bookmarkStart w:id="26" w:name="_Toc439994698"/>
+      <w:bookmarkStart w:id="25" w:name="_Toc439994698"/>
     </w:p>
     <w:p/>
     <w:p/>
@@ -3646,13 +4843,7 @@
           <w:rFonts w:ascii="Arial" w:hAnsi="Arial"/>
         </w:rPr>
         <w:lastRenderedPageBreak/>
-        <w:t xml:space="preserve">Sequence Diagram: Account </w:t>
-      </w:r>
-      <w:r>
-        <w:rPr>
-          <w:rFonts w:ascii="Arial" w:hAnsi="Arial"/>
-        </w:rPr>
-        <w:t>Login</w:t>
+        <w:t>Sequence Diagram: Account Login</w:t>
       </w:r>
     </w:p>
     <w:p>
@@ -3683,7 +4874,7 @@
                     </pic:cNvPicPr>
                   </pic:nvPicPr>
                   <pic:blipFill>
-                    <a:blip r:embed="rId13">
+                    <a:blip r:embed="rId19">
                       <a:extLst>
                         <a:ext uri="{28A0092B-C50C-407E-A947-70E740481C1C}">
                           <a14:useLocalDpi xmlns:a14="http://schemas.microsoft.com/office/drawing/2010/main" val="0"/>
@@ -3719,7 +4910,7 @@
     <w:p/>
     <w:p/>
     <w:p/>
-    <w:bookmarkEnd w:id="26"/>
+    <w:bookmarkEnd w:id="25"/>
     <w:p>
       <w:pPr>
         <w:pStyle w:val="template"/>
@@ -3958,23 +5149,7 @@
                                 <w:sz w:val="22"/>
                                 <w:szCs w:val="22"/>
                               </w:rPr>
-                              <w:t xml:space="preserve">Sequence diagram showing the process of how a user would go about </w:t>
-                            </w:r>
-                            <w:r>
-                              <w:rPr>
-                                <w:rFonts w:ascii="Arial" w:hAnsi="Arial" w:cs="Arial"/>
-                                <w:sz w:val="22"/>
-                                <w:szCs w:val="22"/>
-                              </w:rPr>
-                              <w:t xml:space="preserve">logging into their </w:t>
-                            </w:r>
-                            <w:r>
-                              <w:rPr>
-                                <w:rFonts w:ascii="Arial" w:hAnsi="Arial" w:cs="Arial"/>
-                                <w:sz w:val="22"/>
-                                <w:szCs w:val="22"/>
-                              </w:rPr>
-                              <w:t xml:space="preserve">account with </w:t>
+                              <w:t xml:space="preserve">Sequence diagram showing the process of how a user would go about logging into their account with </w:t>
                             </w:r>
                             <w:r>
                               <w:rPr>
@@ -4013,7 +5188,7 @@
           </mc:Choice>
           <mc:Fallback>
             <w:pict>
-              <v:shape w14:anchorId="0A4FFA52" id="_x0000_s1028" type="#_x0000_t202" style="position:absolute;left:0;text-align:left;margin-left:30.85pt;margin-top:5.25pt;width:419.1pt;height:32.55pt;z-index:251670528;visibility:visible;mso-wrap-style:square;mso-width-percent:0;mso-height-percent:0;mso-wrap-distance-left:9pt;mso-wrap-distance-top:3.6pt;mso-wrap-distance-right:9pt;mso-wrap-distance-bottom:3.6pt;mso-position-horizontal:absolute;mso-position-horizontal-relative:text;mso-position-vertical:absolute;mso-position-vertical-relative:text;mso-width-percent:0;mso-height-percent:0;mso-width-relative:margin;mso-height-relative:margin;v-text-anchor:top" o:gfxdata="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" stroked="f">
+              <v:shape w14:anchorId="0A4FFA52" id="_x0000_s1032" type="#_x0000_t202" style="position:absolute;left:0;text-align:left;margin-left:30.85pt;margin-top:5.25pt;width:419.1pt;height:32.55pt;z-index:251670528;visibility:visible;mso-wrap-style:square;mso-width-percent:0;mso-height-percent:0;mso-wrap-distance-left:9pt;mso-wrap-distance-top:3.6pt;mso-wrap-distance-right:9pt;mso-wrap-distance-bottom:3.6pt;mso-position-horizontal:absolute;mso-position-horizontal-relative:text;mso-position-vertical:absolute;mso-position-vertical-relative:text;mso-width-percent:0;mso-height-percent:0;mso-width-relative:margin;mso-height-relative:margin;v-text-anchor:top" o:gfxdata="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" stroked="f">
                 <v:textbox>
                   <w:txbxContent>
                     <w:p>
@@ -4084,23 +5259,7 @@
                           <w:sz w:val="22"/>
                           <w:szCs w:val="22"/>
                         </w:rPr>
-                        <w:t xml:space="preserve">Sequence diagram showing the process of how a user would go about </w:t>
-                      </w:r>
-                      <w:r>
-                        <w:rPr>
-                          <w:rFonts w:ascii="Arial" w:hAnsi="Arial" w:cs="Arial"/>
-                          <w:sz w:val="22"/>
-                          <w:szCs w:val="22"/>
-                        </w:rPr>
-                        <w:t xml:space="preserve">logging into their </w:t>
-                      </w:r>
-                      <w:r>
-                        <w:rPr>
-                          <w:rFonts w:ascii="Arial" w:hAnsi="Arial" w:cs="Arial"/>
-                          <w:sz w:val="22"/>
-                          <w:szCs w:val="22"/>
-                        </w:rPr>
-                        <w:t xml:space="preserve">account with </w:t>
+                        <w:t xml:space="preserve">Sequence diagram showing the process of how a user would go about logging into their account with </w:t>
                       </w:r>
                       <w:r>
                         <w:rPr>
@@ -4449,7 +5608,7 @@
                     </pic:cNvPicPr>
                   </pic:nvPicPr>
                   <pic:blipFill>
-                    <a:blip r:embed="rId14">
+                    <a:blip r:embed="rId20">
                       <a:extLst>
                         <a:ext uri="{28A0092B-C50C-407E-A947-70E740481C1C}">
                           <a14:useLocalDpi xmlns:a14="http://schemas.microsoft.com/office/drawing/2010/main" val="0"/>
@@ -4484,13 +5643,7 @@
         <w:rPr>
           <w:rFonts w:ascii="Arial" w:hAnsi="Arial"/>
         </w:rPr>
-        <w:t xml:space="preserve">Sequence Diagram: </w:t>
-      </w:r>
-      <w:r>
-        <w:rPr>
-          <w:rFonts w:ascii="Arial" w:hAnsi="Arial"/>
-        </w:rPr>
-        <w:t>Admin Account Login</w:t>
+        <w:t>Sequence Diagram: Admin Account Login</w:t>
       </w:r>
     </w:p>
     <w:p>
@@ -4758,39 +5911,7 @@
                                 <w:sz w:val="22"/>
                                 <w:szCs w:val="22"/>
                               </w:rPr>
-                              <w:t>Sequence diagram showing the process of how a</w:t>
-                            </w:r>
-                            <w:r>
-                              <w:rPr>
-                                <w:rFonts w:ascii="Arial" w:hAnsi="Arial" w:cs="Arial"/>
-                                <w:sz w:val="22"/>
-                                <w:szCs w:val="22"/>
-                              </w:rPr>
-                              <w:t xml:space="preserve">n administrator </w:t>
-                            </w:r>
-                            <w:r>
-                              <w:rPr>
-                                <w:rFonts w:ascii="Arial" w:hAnsi="Arial" w:cs="Arial"/>
-                                <w:sz w:val="22"/>
-                                <w:szCs w:val="22"/>
-                              </w:rPr>
-                              <w:t xml:space="preserve">would go about </w:t>
-                            </w:r>
-                            <w:r>
-                              <w:rPr>
-                                <w:rFonts w:ascii="Arial" w:hAnsi="Arial" w:cs="Arial"/>
-                                <w:sz w:val="22"/>
-                                <w:szCs w:val="22"/>
-                              </w:rPr>
-                              <w:t>logging into their</w:t>
-                            </w:r>
-                            <w:r>
-                              <w:rPr>
-                                <w:rFonts w:ascii="Arial" w:hAnsi="Arial" w:cs="Arial"/>
-                                <w:sz w:val="22"/>
-                                <w:szCs w:val="22"/>
-                              </w:rPr>
-                              <w:t xml:space="preserve"> account with </w:t>
+                              <w:t xml:space="preserve">Sequence diagram showing the process of how an administrator would go about logging into their account with </w:t>
                             </w:r>
                             <w:r>
                               <w:rPr>
@@ -4829,7 +5950,7 @@
           </mc:Choice>
           <mc:Fallback>
             <w:pict>
-              <v:shape w14:anchorId="1F00DD0B" id="_x0000_s1029" type="#_x0000_t202" style="position:absolute;left:0;text-align:left;margin-left:36pt;margin-top:7.85pt;width:419.1pt;height:32.55pt;z-index:251672576;visibility:visible;mso-wrap-style:square;mso-width-percent:0;mso-height-percent:0;mso-wrap-distance-left:9pt;mso-wrap-distance-top:3.6pt;mso-wrap-distance-right:9pt;mso-wrap-distance-bottom:3.6pt;mso-position-horizontal:absolute;mso-position-horizontal-relative:text;mso-position-vertical:absolute;mso-position-vertical-relative:text;mso-width-percent:0;mso-height-percent:0;mso-width-relative:margin;mso-height-relative:margin;v-text-anchor:top" o:gfxdata="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" stroked="f">
+              <v:shape w14:anchorId="1F00DD0B" id="_x0000_s1033" type="#_x0000_t202" style="position:absolute;left:0;text-align:left;margin-left:36pt;margin-top:7.85pt;width:419.1pt;height:32.55pt;z-index:251672576;visibility:visible;mso-wrap-style:square;mso-width-percent:0;mso-height-percent:0;mso-wrap-distance-left:9pt;mso-wrap-distance-top:3.6pt;mso-wrap-distance-right:9pt;mso-wrap-distance-bottom:3.6pt;mso-position-horizontal:absolute;mso-position-horizontal-relative:text;mso-position-vertical:absolute;mso-position-vertical-relative:text;mso-width-percent:0;mso-height-percent:0;mso-width-relative:margin;mso-height-relative:margin;v-text-anchor:top" o:gfxdata="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" stroked="f">
                 <v:textbox>
                   <w:txbxContent>
                     <w:p>
@@ -4900,39 +6021,7 @@
                           <w:sz w:val="22"/>
                           <w:szCs w:val="22"/>
                         </w:rPr>
-                        <w:t>Sequence diagram showing the process of how a</w:t>
-                      </w:r>
-                      <w:r>
-                        <w:rPr>
-                          <w:rFonts w:ascii="Arial" w:hAnsi="Arial" w:cs="Arial"/>
-                          <w:sz w:val="22"/>
-                          <w:szCs w:val="22"/>
-                        </w:rPr>
-                        <w:t xml:space="preserve">n administrator </w:t>
-                      </w:r>
-                      <w:r>
-                        <w:rPr>
-                          <w:rFonts w:ascii="Arial" w:hAnsi="Arial" w:cs="Arial"/>
-                          <w:sz w:val="22"/>
-                          <w:szCs w:val="22"/>
-                        </w:rPr>
-                        <w:t xml:space="preserve">would go about </w:t>
-                      </w:r>
-                      <w:r>
-                        <w:rPr>
-                          <w:rFonts w:ascii="Arial" w:hAnsi="Arial" w:cs="Arial"/>
-                          <w:sz w:val="22"/>
-                          <w:szCs w:val="22"/>
-                        </w:rPr>
-                        <w:t>logging into their</w:t>
-                      </w:r>
-                      <w:r>
-                        <w:rPr>
-                          <w:rFonts w:ascii="Arial" w:hAnsi="Arial" w:cs="Arial"/>
-                          <w:sz w:val="22"/>
-                          <w:szCs w:val="22"/>
-                        </w:rPr>
-                        <w:t xml:space="preserve"> account with </w:t>
+                        <w:t xml:space="preserve">Sequence diagram showing the process of how an administrator would go about logging into their account with </w:t>
                       </w:r>
                       <w:r>
                         <w:rPr>
@@ -5299,7 +6388,7 @@
                     </pic:cNvPicPr>
                   </pic:nvPicPr>
                   <pic:blipFill>
-                    <a:blip r:embed="rId15">
+                    <a:blip r:embed="rId21">
                       <a:extLst>
                         <a:ext uri="{28A0092B-C50C-407E-A947-70E740481C1C}">
                           <a14:useLocalDpi xmlns:a14="http://schemas.microsoft.com/office/drawing/2010/main" val="0"/>
@@ -5334,13 +6423,7 @@
         <w:rPr>
           <w:rFonts w:ascii="Arial" w:hAnsi="Arial"/>
         </w:rPr>
-        <w:t xml:space="preserve">Sequence Diagram: </w:t>
-      </w:r>
-      <w:r>
-        <w:rPr>
-          <w:rFonts w:ascii="Arial" w:hAnsi="Arial"/>
-        </w:rPr>
-        <w:t>Subscription Purchasing</w:t>
+        <w:t>Sequence Diagram: Subscription Purchasing</w:t>
       </w:r>
     </w:p>
     <w:p>
@@ -5581,15 +6664,7 @@
                                 <w:sz w:val="22"/>
                                 <w:szCs w:val="22"/>
                               </w:rPr>
-                              <w:t xml:space="preserve">Sequence diagram showing the process of how a user would </w:t>
-                            </w:r>
-                            <w:r>
-                              <w:rPr>
-                                <w:rFonts w:ascii="Arial" w:hAnsi="Arial" w:cs="Arial"/>
-                                <w:sz w:val="22"/>
-                                <w:szCs w:val="22"/>
-                              </w:rPr>
-                              <w:t xml:space="preserve">purchase a subscription with </w:t>
+                              <w:t xml:space="preserve">Sequence diagram showing the process of how a user would purchase a subscription with </w:t>
                             </w:r>
                             <w:r>
                               <w:rPr>
@@ -5628,7 +6703,7 @@
           </mc:Choice>
           <mc:Fallback>
             <w:pict>
-              <v:shape w14:anchorId="3BB52CA0" id="_x0000_s1030" type="#_x0000_t202" style="position:absolute;left:0;text-align:left;margin-left:36pt;margin-top:4.4pt;width:419.1pt;height:32.55pt;z-index:251674624;visibility:visible;mso-wrap-style:square;mso-width-percent:0;mso-height-percent:0;mso-wrap-distance-left:9pt;mso-wrap-distance-top:3.6pt;mso-wrap-distance-right:9pt;mso-wrap-distance-bottom:3.6pt;mso-position-horizontal:absolute;mso-position-horizontal-relative:text;mso-position-vertical:absolute;mso-position-vertical-relative:text;mso-width-percent:0;mso-height-percent:0;mso-width-relative:margin;mso-height-relative:margin;v-text-anchor:top" o:gfxdata="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" stroked="f">
+              <v:shape w14:anchorId="3BB52CA0" id="_x0000_s1034" type="#_x0000_t202" style="position:absolute;left:0;text-align:left;margin-left:36pt;margin-top:4.4pt;width:419.1pt;height:32.55pt;z-index:251674624;visibility:visible;mso-wrap-style:square;mso-width-percent:0;mso-height-percent:0;mso-wrap-distance-left:9pt;mso-wrap-distance-top:3.6pt;mso-wrap-distance-right:9pt;mso-wrap-distance-bottom:3.6pt;mso-position-horizontal:absolute;mso-position-horizontal-relative:text;mso-position-vertical:absolute;mso-position-vertical-relative:text;mso-width-percent:0;mso-height-percent:0;mso-width-relative:margin;mso-height-relative:margin;v-text-anchor:top" o:gfxdata="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" stroked="f">
                 <v:textbox>
                   <w:txbxContent>
                     <w:p>
@@ -5699,15 +6774,7 @@
                           <w:sz w:val="22"/>
                           <w:szCs w:val="22"/>
                         </w:rPr>
-                        <w:t xml:space="preserve">Sequence diagram showing the process of how a user would </w:t>
-                      </w:r>
-                      <w:r>
-                        <w:rPr>
-                          <w:rFonts w:ascii="Arial" w:hAnsi="Arial" w:cs="Arial"/>
-                          <w:sz w:val="22"/>
-                          <w:szCs w:val="22"/>
-                        </w:rPr>
-                        <w:t xml:space="preserve">purchase a subscription with </w:t>
+                        <w:t xml:space="preserve">Sequence diagram showing the process of how a user would purchase a subscription with </w:t>
                       </w:r>
                       <w:r>
                         <w:rPr>
@@ -6134,7 +7201,7 @@
                     </pic:cNvPicPr>
                   </pic:nvPicPr>
                   <pic:blipFill>
-                    <a:blip r:embed="rId16">
+                    <a:blip r:embed="rId22">
                       <a:extLst>
                         <a:ext uri="{28A0092B-C50C-407E-A947-70E740481C1C}">
                           <a14:useLocalDpi xmlns:a14="http://schemas.microsoft.com/office/drawing/2010/main" val="0"/>
@@ -6462,7 +7529,7 @@
           </mc:Choice>
           <mc:Fallback>
             <w:pict>
-              <v:shape w14:anchorId="329EA84A" id="_x0000_s1031" type="#_x0000_t202" style="position:absolute;left:0;text-align:left;margin-left:38.55pt;margin-top:2.7pt;width:419.1pt;height:32.55pt;z-index:251676672;visibility:visible;mso-wrap-style:square;mso-width-percent:0;mso-height-percent:0;mso-wrap-distance-left:9pt;mso-wrap-distance-top:3.6pt;mso-wrap-distance-right:9pt;mso-wrap-distance-bottom:3.6pt;mso-position-horizontal:absolute;mso-position-horizontal-relative:text;mso-position-vertical:absolute;mso-position-vertical-relative:text;mso-width-percent:0;mso-height-percent:0;mso-width-relative:margin;mso-height-relative:margin;v-text-anchor:top" o:gfxdata="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" stroked="f">
+              <v:shape w14:anchorId="329EA84A" id="_x0000_s1035" type="#_x0000_t202" style="position:absolute;left:0;text-align:left;margin-left:38.55pt;margin-top:2.7pt;width:419.1pt;height:32.55pt;z-index:251676672;visibility:visible;mso-wrap-style:square;mso-width-percent:0;mso-height-percent:0;mso-wrap-distance-left:9pt;mso-wrap-distance-top:3.6pt;mso-wrap-distance-right:9pt;mso-wrap-distance-bottom:3.6pt;mso-position-horizontal:absolute;mso-position-horizontal-relative:text;mso-position-vertical:absolute;mso-position-vertical-relative:text;mso-width-percent:0;mso-height-percent:0;mso-width-relative:margin;mso-height-relative:margin;v-text-anchor:top" o:gfxdata="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" stroked="f">
                 <v:textbox>
                   <w:txbxContent>
                     <w:p>
@@ -6843,13 +7910,7 @@
           <w:rFonts w:ascii="Arial" w:hAnsi="Arial"/>
         </w:rPr>
         <w:lastRenderedPageBreak/>
-        <w:t xml:space="preserve">State Diagram: </w:t>
-      </w:r>
-      <w:r>
-        <w:rPr>
-          <w:rFonts w:ascii="Arial" w:hAnsi="Arial"/>
-        </w:rPr>
-        <w:t>Database Management</w:t>
+        <w:t>State Diagram: Database Management</w:t>
       </w:r>
     </w:p>
     <w:p>
@@ -6887,7 +7948,7 @@
                     </pic:cNvPicPr>
                   </pic:nvPicPr>
                   <pic:blipFill>
-                    <a:blip r:embed="rId17">
+                    <a:blip r:embed="rId23">
                       <a:extLst>
                         <a:ext uri="{28A0092B-C50C-407E-A947-70E740481C1C}">
                           <a14:useLocalDpi xmlns:a14="http://schemas.microsoft.com/office/drawing/2010/main" val="0"/>
@@ -7277,7 +8338,7 @@
           </mc:Choice>
           <mc:Fallback>
             <w:pict>
-              <v:shape w14:anchorId="1DA09911" id="_x0000_s1032" type="#_x0000_t202" style="position:absolute;left:0;text-align:left;margin-left:41.15pt;margin-top:10.4pt;width:419.1pt;height:32.55pt;z-index:251678720;visibility:visible;mso-wrap-style:square;mso-width-percent:0;mso-height-percent:0;mso-wrap-distance-left:9pt;mso-wrap-distance-top:3.6pt;mso-wrap-distance-right:9pt;mso-wrap-distance-bottom:3.6pt;mso-position-horizontal:absolute;mso-position-horizontal-relative:text;mso-position-vertical:absolute;mso-position-vertical-relative:text;mso-width-percent:0;mso-height-percent:0;mso-width-relative:margin;mso-height-relative:margin;v-text-anchor:top" o:gfxdata="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" stroked="f">
+              <v:shape w14:anchorId="1DA09911" id="_x0000_s1036" type="#_x0000_t202" style="position:absolute;left:0;text-align:left;margin-left:41.15pt;margin-top:10.4pt;width:419.1pt;height:32.55pt;z-index:251678720;visibility:visible;mso-wrap-style:square;mso-width-percent:0;mso-height-percent:0;mso-wrap-distance-left:9pt;mso-wrap-distance-top:3.6pt;mso-wrap-distance-right:9pt;mso-wrap-distance-bottom:3.6pt;mso-position-horizontal:absolute;mso-position-horizontal-relative:text;mso-position-vertical:absolute;mso-position-vertical-relative:text;mso-width-percent:0;mso-height-percent:0;mso-width-relative:margin;mso-height-relative:margin;v-text-anchor:top" o:gfxdata="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" stroked="f">
                 <v:textbox>
                   <w:txbxContent>
                     <w:p>
@@ -7522,7 +8583,7 @@
       </w:pPr>
     </w:p>
     <w:sectPr>
-      <w:headerReference w:type="default" r:id="rId18"/>
+      <w:headerReference w:type="default" r:id="rId24"/>
       <w:pgSz w:w="12240" w:h="15840" w:code="1"/>
       <w:pgMar w:top="1440" w:right="1296" w:bottom="1440" w:left="1296" w:header="720" w:footer="720" w:gutter="0"/>
       <w:pgNumType w:start="1"/>
@@ -11646,7 +12707,7 @@
 </file>
 
 <file path=customXml/itemProps1.xml><?xml version="1.0" encoding="utf-8"?>
-<ds:datastoreItem xmlns:ds="http://schemas.openxmlformats.org/officeDocument/2006/customXml" ds:itemID="{2B20BD13-70A6-4B63-B2E5-3C5518A2176D}">
+<ds:datastoreItem xmlns:ds="http://schemas.openxmlformats.org/officeDocument/2006/customXml" ds:itemID="{65F540C7-C287-4DF5-A427-8C770FB8B90C}">
   <ds:schemaRefs>
     <ds:schemaRef ds:uri="http://schemas.openxmlformats.org/officeDocument/2006/bibliography"/>
   </ds:schemaRefs>

</xml_diff>